<commit_message>
feat: add the diploma code
</commit_message>
<xml_diff>
--- a/documents/coursework_3rd_term.docx
+++ b/documents/coursework_3rd_term.docx
@@ -1,6 +1,6 @@
 
 <file path=word/document.xml><?xml version="1.0" encoding="utf-8"?>
-<w:document xmlns:wpc="http://schemas.microsoft.com/office/word/2010/wordprocessingCanvas" xmlns:cx="http://schemas.microsoft.com/office/drawing/2014/chartex" xmlns:cx1="http://schemas.microsoft.com/office/drawing/2015/9/8/chartex" xmlns:cx2="http://schemas.microsoft.com/office/drawing/2015/10/21/chartex" xmlns:cx3="http://schemas.microsoft.com/office/drawing/2016/5/9/chartex" xmlns:cx4="http://schemas.microsoft.com/office/drawing/2016/5/10/chartex" xmlns:cx5="http://schemas.microsoft.com/office/drawing/2016/5/11/chartex" xmlns:cx6="http://schemas.microsoft.com/office/drawing/2016/5/12/chartex" xmlns:cx7="http://schemas.microsoft.com/office/drawing/2016/5/13/chartex" xmlns:cx8="http://schemas.microsoft.com/office/drawing/2016/5/14/chartex" xmlns:mc="http://schemas.openxmlformats.org/markup-compatibility/2006" xmlns:aink="http://schemas.microsoft.com/office/drawing/2016/ink" xmlns:am3d="http://schemas.microsoft.com/office/drawing/2017/model3d" xmlns:o="urn:schemas-microsoft-com:office:office" xmlns:oel="http://schemas.microsoft.com/office/2019/extlst" xmlns:r="http://schemas.openxmlformats.org/officeDocument/2006/relationships" xmlns:m="http://schemas.openxmlformats.org/officeDocument/2006/math" xmlns:v="urn:schemas-microsoft-com:vml" xmlns:wp14="http://schemas.microsoft.com/office/word/2010/wordprocessingDrawing" xmlns:wp="http://schemas.openxmlformats.org/drawingml/2006/wordprocessingDrawing" xmlns:w10="urn:schemas-microsoft-com:office:word" xmlns:w="http://schemas.openxmlformats.org/wordprocessingml/2006/main" xmlns:w14="http://schemas.microsoft.com/office/word/2010/wordml" xmlns:w15="http://schemas.microsoft.com/office/word/2012/wordml" xmlns:w16cex="http://schemas.microsoft.com/office/word/2018/wordml/cex" xmlns:w16cid="http://schemas.microsoft.com/office/word/2016/wordml/cid" xmlns:w16="http://schemas.microsoft.com/office/word/2018/wordml" xmlns:w16du="http://schemas.microsoft.com/office/word/2023/wordml/word16du" xmlns:w16sdtdh="http://schemas.microsoft.com/office/word/2020/wordml/sdtdatahash" xmlns:w16se="http://schemas.microsoft.com/office/word/2015/wordml/symex" xmlns:wpg="http://schemas.microsoft.com/office/word/2010/wordprocessingGroup" xmlns:wpi="http://schemas.microsoft.com/office/word/2010/wordprocessingInk" xmlns:wne="http://schemas.microsoft.com/office/word/2006/wordml" xmlns:wps="http://schemas.microsoft.com/office/word/2010/wordprocessingShape" mc:Ignorable="w14 w15 w16se w16cid w16 w16cex w16sdtdh wp14">
+<w:document xmlns:wpc="http://schemas.microsoft.com/office/word/2010/wordprocessingCanvas" xmlns:cx="http://schemas.microsoft.com/office/drawing/2014/chartex" xmlns:cx1="http://schemas.microsoft.com/office/drawing/2015/9/8/chartex" xmlns:cx2="http://schemas.microsoft.com/office/drawing/2015/10/21/chartex" xmlns:cx3="http://schemas.microsoft.com/office/drawing/2016/5/9/chartex" xmlns:cx4="http://schemas.microsoft.com/office/drawing/2016/5/10/chartex" xmlns:cx5="http://schemas.microsoft.com/office/drawing/2016/5/11/chartex" xmlns:cx6="http://schemas.microsoft.com/office/drawing/2016/5/12/chartex" xmlns:cx7="http://schemas.microsoft.com/office/drawing/2016/5/13/chartex" xmlns:cx8="http://schemas.microsoft.com/office/drawing/2016/5/14/chartex" xmlns:mc="http://schemas.openxmlformats.org/markup-compatibility/2006" xmlns:aink="http://schemas.microsoft.com/office/drawing/2016/ink" xmlns:am3d="http://schemas.microsoft.com/office/drawing/2017/model3d" xmlns:o="urn:schemas-microsoft-com:office:office" xmlns:r="http://schemas.openxmlformats.org/officeDocument/2006/relationships" xmlns:m="http://schemas.openxmlformats.org/officeDocument/2006/math" xmlns:v="urn:schemas-microsoft-com:vml" xmlns:wp14="http://schemas.microsoft.com/office/word/2010/wordprocessingDrawing" xmlns:wp="http://schemas.openxmlformats.org/drawingml/2006/wordprocessingDrawing" xmlns:w10="urn:schemas-microsoft-com:office:word" xmlns:w="http://schemas.openxmlformats.org/wordprocessingml/2006/main" xmlns:w14="http://schemas.microsoft.com/office/word/2010/wordml" xmlns:w15="http://schemas.microsoft.com/office/word/2012/wordml" xmlns:w16cex="http://schemas.microsoft.com/office/word/2018/wordml/cex" xmlns:w16cid="http://schemas.microsoft.com/office/word/2016/wordml/cid" xmlns:w16="http://schemas.microsoft.com/office/word/2018/wordml" xmlns:w16sdtdh="http://schemas.microsoft.com/office/word/2020/wordml/sdtdatahash" xmlns:w16se="http://schemas.microsoft.com/office/word/2015/wordml/symex" xmlns:wpg="http://schemas.microsoft.com/office/word/2010/wordprocessingGroup" xmlns:wpi="http://schemas.microsoft.com/office/word/2010/wordprocessingInk" xmlns:wne="http://schemas.microsoft.com/office/word/2006/wordml" xmlns:wps="http://schemas.microsoft.com/office/word/2010/wordprocessingShape" mc:Ignorable="w14 w15 w16se w16cid w16 w16cex w16sdtdh wp14">
   <w:body>
     <w:p>
       <w:pPr>
@@ -1664,10 +1664,10 @@
             <v:path o:extrusionok="f" gradientshapeok="t" o:connecttype="rect"/>
             <o:lock v:ext="edit" aspectratio="t"/>
           </v:shapetype>
-          <v:shape id="_x0000_i1025" type="#_x0000_t75" style="width:15.25pt;height:20.75pt" o:ole="">
+          <v:shape id="_x0000_i1025" type="#_x0000_t75" style="width:15pt;height:21pt" o:ole="">
             <v:imagedata r:id="rId9" o:title=""/>
           </v:shape>
-          <o:OLEObject Type="Embed" ProgID="Equation.DSMT4" ShapeID="_x0000_i1025" DrawAspect="Content" ObjectID="_1746425707" r:id="rId10"/>
+          <o:OLEObject Type="Embed" ProgID="Equation.DSMT4" ShapeID="_x0000_i1025" DrawAspect="Content" ObjectID="_1778279248" r:id="rId10"/>
         </w:object>
       </w:r>
       <w:r>
@@ -1685,10 +1685,10 @@
           <w:sz w:val="28"/>
         </w:rPr>
         <w:object w:dxaOrig="360" w:dyaOrig="420" w14:anchorId="26E37ADB">
-          <v:shape id="_x0000_i1026" type="#_x0000_t75" style="width:20.75pt;height:20.75pt" o:ole="">
+          <v:shape id="_x0000_i1026" type="#_x0000_t75" style="width:21pt;height:21pt" o:ole="">
             <v:imagedata r:id="rId11" o:title=""/>
           </v:shape>
-          <o:OLEObject Type="Embed" ProgID="Equation.DSMT4" ShapeID="_x0000_i1026" DrawAspect="Content" ObjectID="_1746425708" r:id="rId12"/>
+          <o:OLEObject Type="Embed" ProgID="Equation.DSMT4" ShapeID="_x0000_i1026" DrawAspect="Content" ObjectID="_1778279249" r:id="rId12"/>
         </w:object>
       </w:r>
       <w:r>
@@ -1698,10 +1698,10 @@
           <w:sz w:val="28"/>
         </w:rPr>
         <w:object w:dxaOrig="320" w:dyaOrig="380" w14:anchorId="7FECF933">
-          <v:shape id="_x0000_i1027" type="#_x0000_t75" style="width:15.25pt;height:20.75pt" o:ole="">
+          <v:shape id="_x0000_i1027" type="#_x0000_t75" style="width:15pt;height:21pt" o:ole="">
             <v:imagedata r:id="rId13" o:title=""/>
           </v:shape>
-          <o:OLEObject Type="Embed" ProgID="Equation.DSMT4" ShapeID="_x0000_i1027" DrawAspect="Content" ObjectID="_1746425709" r:id="rId14"/>
+          <o:OLEObject Type="Embed" ProgID="Equation.DSMT4" ShapeID="_x0000_i1027" DrawAspect="Content" ObjectID="_1778279250" r:id="rId14"/>
         </w:object>
       </w:r>
       <w:r>
@@ -1728,10 +1728,10 @@
           <w:sz w:val="28"/>
         </w:rPr>
         <w:object w:dxaOrig="200" w:dyaOrig="300" w14:anchorId="41210AF8">
-          <v:shape id="_x0000_i1028" type="#_x0000_t75" style="width:10.35pt;height:15.25pt" o:ole="">
+          <v:shape id="_x0000_i1028" type="#_x0000_t75" style="width:10.5pt;height:15pt" o:ole="">
             <v:imagedata r:id="rId15" o:title=""/>
           </v:shape>
-          <o:OLEObject Type="Embed" ProgID="Equation.DSMT4" ShapeID="_x0000_i1028" DrawAspect="Content" ObjectID="_1746425710" r:id="rId16"/>
+          <o:OLEObject Type="Embed" ProgID="Equation.DSMT4" ShapeID="_x0000_i1028" DrawAspect="Content" ObjectID="_1778279251" r:id="rId16"/>
         </w:object>
       </w:r>
       <w:r>
@@ -1741,10 +1741,10 @@
           <w:sz w:val="28"/>
         </w:rPr>
         <w:object w:dxaOrig="780" w:dyaOrig="420" w14:anchorId="2BAEA63C">
-          <v:shape id="_x0000_i1029" type="#_x0000_t75" style="width:41.5pt;height:20.75pt" o:ole="">
+          <v:shape id="_x0000_i1029" type="#_x0000_t75" style="width:41.25pt;height:21pt" o:ole="">
             <v:imagedata r:id="rId17" o:title=""/>
           </v:shape>
-          <o:OLEObject Type="Embed" ProgID="Equation.DSMT4" ShapeID="_x0000_i1029" DrawAspect="Content" ObjectID="_1746425711" r:id="rId18"/>
+          <o:OLEObject Type="Embed" ProgID="Equation.DSMT4" ShapeID="_x0000_i1029" DrawAspect="Content" ObjectID="_1778279252" r:id="rId18"/>
         </w:object>
       </w:r>
       <w:r>
@@ -1793,10 +1793,10 @@
           <w:sz w:val="28"/>
         </w:rPr>
         <w:object w:dxaOrig="4800" w:dyaOrig="760" w14:anchorId="4916907D">
-          <v:shape id="_x0000_i1030" type="#_x0000_t75" style="width:241.65pt;height:36pt" o:ole="">
+          <v:shape id="_x0000_i1030" type="#_x0000_t75" style="width:241.5pt;height:36pt" o:ole="">
             <v:imagedata r:id="rId19" o:title=""/>
           </v:shape>
-          <o:OLEObject Type="Embed" ProgID="Equation.DSMT4" ShapeID="_x0000_i1030" DrawAspect="Content" ObjectID="_1746425712" r:id="rId20"/>
+          <o:OLEObject Type="Embed" ProgID="Equation.DSMT4" ShapeID="_x0000_i1030" DrawAspect="Content" ObjectID="_1778279253" r:id="rId20"/>
         </w:object>
       </w:r>
       <w:r>
@@ -1858,10 +1858,10 @@
           <w:sz w:val="28"/>
         </w:rPr>
         <w:object w:dxaOrig="7740" w:dyaOrig="859" w14:anchorId="01B1DD16">
-          <v:shape id="_x0000_i1031" type="#_x0000_t75" style="width:385.65pt;height:41.5pt" o:ole="">
+          <v:shape id="_x0000_i1031" type="#_x0000_t75" style="width:385.5pt;height:41.25pt" o:ole="">
             <v:imagedata r:id="rId21" o:title=""/>
           </v:shape>
-          <o:OLEObject Type="Embed" ProgID="Equation.DSMT4" ShapeID="_x0000_i1031" DrawAspect="Content" ObjectID="_1746425713" r:id="rId22"/>
+          <o:OLEObject Type="Embed" ProgID="Equation.DSMT4" ShapeID="_x0000_i1031" DrawAspect="Content" ObjectID="_1778279254" r:id="rId22"/>
         </w:object>
       </w:r>
       <w:r>
@@ -1918,10 +1918,10 @@
           <w:sz w:val="28"/>
         </w:rPr>
         <w:object w:dxaOrig="8199" w:dyaOrig="859" w14:anchorId="1F7B4805">
-          <v:shape id="_x0000_i1032" type="#_x0000_t75" style="width:411.85pt;height:41.5pt" o:ole="">
+          <v:shape id="_x0000_i1032" type="#_x0000_t75" style="width:411.75pt;height:41.25pt" o:ole="">
             <v:imagedata r:id="rId23" o:title=""/>
           </v:shape>
-          <o:OLEObject Type="Embed" ProgID="Equation.DSMT4" ShapeID="_x0000_i1032" DrawAspect="Content" ObjectID="_1746425714" r:id="rId24"/>
+          <o:OLEObject Type="Embed" ProgID="Equation.DSMT4" ShapeID="_x0000_i1032" DrawAspect="Content" ObjectID="_1778279255" r:id="rId24"/>
         </w:object>
       </w:r>
       <w:r>
@@ -1983,10 +1983,10 @@
           <w:sz w:val="28"/>
         </w:rPr>
         <w:object w:dxaOrig="2780" w:dyaOrig="760" w14:anchorId="5786B60B">
-          <v:shape id="_x0000_i1033" type="#_x0000_t75" style="width:139.75pt;height:36pt" o:ole="">
+          <v:shape id="_x0000_i1033" type="#_x0000_t75" style="width:139.5pt;height:36pt" o:ole="">
             <v:imagedata r:id="rId25" o:title=""/>
           </v:shape>
-          <o:OLEObject Type="Embed" ProgID="Equation.DSMT4" ShapeID="_x0000_i1033" DrawAspect="Content" ObjectID="_1746425715" r:id="rId26"/>
+          <o:OLEObject Type="Embed" ProgID="Equation.DSMT4" ShapeID="_x0000_i1033" DrawAspect="Content" ObjectID="_1778279256" r:id="rId26"/>
         </w:object>
       </w:r>
       <w:r>
@@ -2058,10 +2058,10 @@
           <w:sz w:val="28"/>
         </w:rPr>
         <w:object w:dxaOrig="4120" w:dyaOrig="760" w14:anchorId="6602A6C0">
-          <v:shape id="_x0000_i1034" type="#_x0000_t75" style="width:205.65pt;height:36pt" o:ole="">
+          <v:shape id="_x0000_i1034" type="#_x0000_t75" style="width:205.5pt;height:36pt" o:ole="">
             <v:imagedata r:id="rId27" o:title=""/>
           </v:shape>
-          <o:OLEObject Type="Embed" ProgID="Equation.DSMT4" ShapeID="_x0000_i1034" DrawAspect="Content" ObjectID="_1746425716" r:id="rId28"/>
+          <o:OLEObject Type="Embed" ProgID="Equation.DSMT4" ShapeID="_x0000_i1034" DrawAspect="Content" ObjectID="_1778279257" r:id="rId28"/>
         </w:object>
       </w:r>
       <w:r>
@@ -2137,10 +2137,10 @@
           <w:sz w:val="28"/>
         </w:rPr>
         <w:object w:dxaOrig="1420" w:dyaOrig="360" w14:anchorId="0EC3FD07">
-          <v:shape id="_x0000_i1035" type="#_x0000_t75" style="width:1in;height:20.75pt" o:ole="">
+          <v:shape id="_x0000_i1035" type="#_x0000_t75" style="width:1in;height:21pt" o:ole="">
             <v:imagedata r:id="rId29" o:title=""/>
           </v:shape>
-          <o:OLEObject Type="Embed" ProgID="Equation.DSMT4" ShapeID="_x0000_i1035" DrawAspect="Content" ObjectID="_1746425717" r:id="rId30"/>
+          <o:OLEObject Type="Embed" ProgID="Equation.DSMT4" ShapeID="_x0000_i1035" DrawAspect="Content" ObjectID="_1778279258" r:id="rId30"/>
         </w:object>
       </w:r>
       <w:r>
@@ -2224,10 +2224,10 @@
           <w:lang w:eastAsia="ru-RU"/>
         </w:rPr>
         <w:object w:dxaOrig="6240" w:dyaOrig="1260" w14:anchorId="0FCEB0E4">
-          <v:shape id="_x0000_i1036" type="#_x0000_t75" style="width:313.65pt;height:61.65pt" o:ole="">
+          <v:shape id="_x0000_i1036" type="#_x0000_t75" style="width:313.5pt;height:61.5pt" o:ole="">
             <v:imagedata r:id="rId31" o:title=""/>
           </v:shape>
-          <o:OLEObject Type="Embed" ProgID="Equation.DSMT4" ShapeID="_x0000_i1036" DrawAspect="Content" ObjectID="_1746425718" r:id="rId32"/>
+          <o:OLEObject Type="Embed" ProgID="Equation.DSMT4" ShapeID="_x0000_i1036" DrawAspect="Content" ObjectID="_1778279259" r:id="rId32"/>
         </w:object>
       </w:r>
       <w:r>
@@ -2282,10 +2282,10 @@
           <w:lang w:eastAsia="ru-RU"/>
         </w:rPr>
         <w:object w:dxaOrig="6060" w:dyaOrig="460" w14:anchorId="0764C8EA">
-          <v:shape id="_x0000_i1037" type="#_x0000_t75" style="width:303.25pt;height:25.65pt" o:ole="">
+          <v:shape id="_x0000_i1037" type="#_x0000_t75" style="width:303pt;height:25.5pt" o:ole="">
             <v:imagedata r:id="rId33" o:title=""/>
           </v:shape>
-          <o:OLEObject Type="Embed" ProgID="Equation.DSMT4" ShapeID="_x0000_i1037" DrawAspect="Content" ObjectID="_1746425719" r:id="rId34"/>
+          <o:OLEObject Type="Embed" ProgID="Equation.DSMT4" ShapeID="_x0000_i1037" DrawAspect="Content" ObjectID="_1778279260" r:id="rId34"/>
         </w:object>
       </w:r>
       <w:r>
@@ -2343,10 +2343,10 @@
           <w:sz w:val="28"/>
         </w:rPr>
         <w:object w:dxaOrig="6080" w:dyaOrig="460" w14:anchorId="407C6152">
-          <v:shape id="_x0000_i1038" type="#_x0000_t75" style="width:303.85pt;height:20.75pt" o:ole="">
+          <v:shape id="_x0000_i1038" type="#_x0000_t75" style="width:303.75pt;height:21pt" o:ole="">
             <v:imagedata r:id="rId35" o:title=""/>
           </v:shape>
-          <o:OLEObject Type="Embed" ProgID="Equation.DSMT4" ShapeID="_x0000_i1038" DrawAspect="Content" ObjectID="_1746425720" r:id="rId36"/>
+          <o:OLEObject Type="Embed" ProgID="Equation.DSMT4" ShapeID="_x0000_i1038" DrawAspect="Content" ObjectID="_1778279261" r:id="rId36"/>
         </w:object>
       </w:r>
       <w:r>
@@ -2422,10 +2422,10 @@
           <w:sz w:val="28"/>
         </w:rPr>
         <w:object w:dxaOrig="600" w:dyaOrig="360" w14:anchorId="7EAE55FC">
-          <v:shape id="_x0000_i1039" type="#_x0000_t75" style="width:30.5pt;height:20.75pt" o:ole="">
+          <v:shape id="_x0000_i1039" type="#_x0000_t75" style="width:30.75pt;height:21pt" o:ole="">
             <v:imagedata r:id="rId37" o:title=""/>
           </v:shape>
-          <o:OLEObject Type="Embed" ProgID="Equation.DSMT4" ShapeID="_x0000_i1039" DrawAspect="Content" ObjectID="_1746425721" r:id="rId38"/>
+          <o:OLEObject Type="Embed" ProgID="Equation.DSMT4" ShapeID="_x0000_i1039" DrawAspect="Content" ObjectID="_1778279262" r:id="rId38"/>
         </w:object>
       </w:r>
       <w:bookmarkEnd w:id="3"/>
@@ -2468,10 +2468,10 @@
           <w:lang w:eastAsia="ru-RU"/>
         </w:rPr>
         <w:object w:dxaOrig="2540" w:dyaOrig="340" w14:anchorId="0125A487">
-          <v:shape id="_x0000_i1040" type="#_x0000_t75" style="width:148.25pt;height:17.1pt" o:ole="">
+          <v:shape id="_x0000_i1040" type="#_x0000_t75" style="width:148.5pt;height:17.25pt" o:ole="">
             <v:imagedata r:id="rId39" o:title=""/>
           </v:shape>
-          <o:OLEObject Type="Embed" ProgID="Equation.DSMT4" ShapeID="_x0000_i1040" DrawAspect="Content" ObjectID="_1746425722" r:id="rId40"/>
+          <o:OLEObject Type="Embed" ProgID="Equation.DSMT4" ShapeID="_x0000_i1040" DrawAspect="Content" ObjectID="_1778279263" r:id="rId40"/>
         </w:object>
       </w:r>
       <w:r>
@@ -2603,10 +2603,10 @@
           <w:lang w:eastAsia="ru-RU"/>
         </w:rPr>
         <w:object w:dxaOrig="859" w:dyaOrig="279" w14:anchorId="1C258BD0">
-          <v:shape id="_x0000_i1041" type="#_x0000_t75" style="width:41.5pt;height:15.25pt" o:ole="">
+          <v:shape id="_x0000_i1041" type="#_x0000_t75" style="width:41.25pt;height:15pt" o:ole="">
             <v:imagedata r:id="rId41" o:title=""/>
           </v:shape>
-          <o:OLEObject Type="Embed" ProgID="Equation.DSMT4" ShapeID="_x0000_i1041" DrawAspect="Content" ObjectID="_1746425723" r:id="rId42"/>
+          <o:OLEObject Type="Embed" ProgID="Equation.DSMT4" ShapeID="_x0000_i1041" DrawAspect="Content" ObjectID="_1778279264" r:id="rId42"/>
         </w:object>
       </w:r>
       <w:r>
@@ -2646,10 +2646,10 @@
           <w:lang w:eastAsia="ru-RU"/>
         </w:rPr>
         <w:object w:dxaOrig="260" w:dyaOrig="300" w14:anchorId="677169F3">
-          <v:shape id="_x0000_i1042" type="#_x0000_t75" style="width:15.25pt;height:15.25pt" o:ole="">
+          <v:shape id="_x0000_i1042" type="#_x0000_t75" style="width:15pt;height:15pt" o:ole="">
             <v:imagedata r:id="rId43" o:title=""/>
           </v:shape>
-          <o:OLEObject Type="Embed" ProgID="Equation.DSMT4" ShapeID="_x0000_i1042" DrawAspect="Content" ObjectID="_1746425724" r:id="rId44"/>
+          <o:OLEObject Type="Embed" ProgID="Equation.DSMT4" ShapeID="_x0000_i1042" DrawAspect="Content" ObjectID="_1778279265" r:id="rId44"/>
         </w:object>
       </w:r>
       <w:r>
@@ -2699,10 +2699,10 @@
           <w:lang w:eastAsia="ru-RU"/>
         </w:rPr>
         <w:object w:dxaOrig="360" w:dyaOrig="380" w14:anchorId="04FA8E3F">
-          <v:shape id="_x0000_i1043" type="#_x0000_t75" style="width:20.75pt;height:20.75pt" o:ole="">
+          <v:shape id="_x0000_i1043" type="#_x0000_t75" style="width:21pt;height:21pt" o:ole="">
             <v:imagedata r:id="rId45" o:title=""/>
           </v:shape>
-          <o:OLEObject Type="Embed" ProgID="Equation.DSMT4" ShapeID="_x0000_i1043" DrawAspect="Content" ObjectID="_1746425725" r:id="rId46"/>
+          <o:OLEObject Type="Embed" ProgID="Equation.DSMT4" ShapeID="_x0000_i1043" DrawAspect="Content" ObjectID="_1778279266" r:id="rId46"/>
         </w:object>
       </w:r>
       <w:r>
@@ -2791,10 +2791,10 @@
           <w:sz w:val="28"/>
         </w:rPr>
         <w:object w:dxaOrig="3720" w:dyaOrig="800" w14:anchorId="1B2FC588">
-          <v:shape id="_x0000_i1044" type="#_x0000_t75" style="width:185.5pt;height:41.5pt" o:ole="">
+          <v:shape id="_x0000_i1044" type="#_x0000_t75" style="width:185.25pt;height:41.25pt" o:ole="">
             <v:imagedata r:id="rId47" o:title=""/>
           </v:shape>
-          <o:OLEObject Type="Embed" ProgID="Equation.DSMT4" ShapeID="_x0000_i1044" DrawAspect="Content" ObjectID="_1746425726" r:id="rId48"/>
+          <o:OLEObject Type="Embed" ProgID="Equation.DSMT4" ShapeID="_x0000_i1044" DrawAspect="Content" ObjectID="_1778279267" r:id="rId48"/>
         </w:object>
       </w:r>
       <w:r>
@@ -2850,10 +2850,10 @@
           <w:sz w:val="28"/>
         </w:rPr>
         <w:object w:dxaOrig="1780" w:dyaOrig="499" w14:anchorId="12B9A031">
-          <v:shape id="_x0000_i1045" type="#_x0000_t75" style="width:87.25pt;height:25.65pt" o:ole="">
+          <v:shape id="_x0000_i1045" type="#_x0000_t75" style="width:87pt;height:25.5pt" o:ole="">
             <v:imagedata r:id="rId49" o:title=""/>
           </v:shape>
-          <o:OLEObject Type="Embed" ProgID="Equation.DSMT4" ShapeID="_x0000_i1045" DrawAspect="Content" ObjectID="_1746425727" r:id="rId50"/>
+          <o:OLEObject Type="Embed" ProgID="Equation.DSMT4" ShapeID="_x0000_i1045" DrawAspect="Content" ObjectID="_1778279268" r:id="rId50"/>
         </w:object>
       </w:r>
       <w:r>
@@ -2917,10 +2917,10 @@
           <w:sz w:val="28"/>
         </w:rPr>
         <w:object w:dxaOrig="6520" w:dyaOrig="1080" w14:anchorId="76432A99">
-          <v:shape id="_x0000_i1046" type="#_x0000_t75" style="width:324pt;height:56.75pt" o:ole="">
+          <v:shape id="_x0000_i1046" type="#_x0000_t75" style="width:324pt;height:57pt" o:ole="">
             <v:imagedata r:id="rId51" o:title=""/>
           </v:shape>
-          <o:OLEObject Type="Embed" ProgID="Equation.DSMT4" ShapeID="_x0000_i1046" DrawAspect="Content" ObjectID="_1746425728" r:id="rId52"/>
+          <o:OLEObject Type="Embed" ProgID="Equation.DSMT4" ShapeID="_x0000_i1046" DrawAspect="Content" ObjectID="_1778279269" r:id="rId52"/>
         </w:object>
       </w:r>
     </w:p>
@@ -2960,10 +2960,10 @@
           <w:sz w:val="28"/>
         </w:rPr>
         <w:object w:dxaOrig="380" w:dyaOrig="420" w14:anchorId="09C635A2">
-          <v:shape id="_x0000_i1047" type="#_x0000_t75" style="width:20.75pt;height:20.75pt" o:ole="">
+          <v:shape id="_x0000_i1047" type="#_x0000_t75" style="width:21pt;height:21pt" o:ole="">
             <v:imagedata r:id="rId53" o:title=""/>
           </v:shape>
-          <o:OLEObject Type="Embed" ProgID="Equation.DSMT4" ShapeID="_x0000_i1047" DrawAspect="Content" ObjectID="_1746425729" r:id="rId54"/>
+          <o:OLEObject Type="Embed" ProgID="Equation.DSMT4" ShapeID="_x0000_i1047" DrawAspect="Content" ObjectID="_1778279270" r:id="rId54"/>
         </w:object>
       </w:r>
       <w:r>
@@ -3027,10 +3027,10 @@
           <w:sz w:val="28"/>
         </w:rPr>
         <w:object w:dxaOrig="5280" w:dyaOrig="859" w14:anchorId="140439AF">
-          <v:shape id="_x0000_i1048" type="#_x0000_t75" style="width:262.35pt;height:41.5pt" o:ole="">
+          <v:shape id="_x0000_i1048" type="#_x0000_t75" style="width:262.5pt;height:41.25pt" o:ole="">
             <v:imagedata r:id="rId55" o:title=""/>
           </v:shape>
-          <o:OLEObject Type="Embed" ProgID="Equation.DSMT4" ShapeID="_x0000_i1048" DrawAspect="Content" ObjectID="_1746425730" r:id="rId56"/>
+          <o:OLEObject Type="Embed" ProgID="Equation.DSMT4" ShapeID="_x0000_i1048" DrawAspect="Content" ObjectID="_1778279271" r:id="rId56"/>
         </w:object>
       </w:r>
       <w:r>
@@ -3069,10 +3069,10 @@
           <w:sz w:val="28"/>
         </w:rPr>
         <w:object w:dxaOrig="5480" w:dyaOrig="859" w14:anchorId="01259A09">
-          <v:shape id="_x0000_i1049" type="#_x0000_t75" style="width:272.75pt;height:41.5pt" o:ole="">
+          <v:shape id="_x0000_i1049" type="#_x0000_t75" style="width:273pt;height:41.25pt" o:ole="">
             <v:imagedata r:id="rId57" o:title=""/>
           </v:shape>
-          <o:OLEObject Type="Embed" ProgID="Equation.DSMT4" ShapeID="_x0000_i1049" DrawAspect="Content" ObjectID="_1746425731" r:id="rId58"/>
+          <o:OLEObject Type="Embed" ProgID="Equation.DSMT4" ShapeID="_x0000_i1049" DrawAspect="Content" ObjectID="_1778279272" r:id="rId58"/>
         </w:object>
       </w:r>
       <w:r>
@@ -3111,10 +3111,10 @@
           <w:sz w:val="28"/>
         </w:rPr>
         <w:object w:dxaOrig="5060" w:dyaOrig="859" w14:anchorId="1A930C3C">
-          <v:shape id="_x0000_i1050" type="#_x0000_t75" style="width:252pt;height:41.5pt" o:ole="">
+          <v:shape id="_x0000_i1050" type="#_x0000_t75" style="width:252pt;height:41.25pt" o:ole="">
             <v:imagedata r:id="rId59" o:title=""/>
           </v:shape>
-          <o:OLEObject Type="Embed" ProgID="Equation.DSMT4" ShapeID="_x0000_i1050" DrawAspect="Content" ObjectID="_1746425732" r:id="rId60"/>
+          <o:OLEObject Type="Embed" ProgID="Equation.DSMT4" ShapeID="_x0000_i1050" DrawAspect="Content" ObjectID="_1778279273" r:id="rId60"/>
         </w:object>
       </w:r>
       <w:r>
@@ -3226,10 +3226,10 @@
           <w:sz w:val="28"/>
         </w:rPr>
         <w:object w:dxaOrig="7880" w:dyaOrig="1020" w14:anchorId="16491FC9">
-          <v:shape id="_x0000_i1051" type="#_x0000_t75" style="width:396pt;height:51.25pt" o:ole="">
+          <v:shape id="_x0000_i1051" type="#_x0000_t75" style="width:396pt;height:51pt" o:ole="">
             <v:imagedata r:id="rId61" o:title=""/>
           </v:shape>
-          <o:OLEObject Type="Embed" ProgID="Equation.DSMT4" ShapeID="_x0000_i1051" DrawAspect="Content" ObjectID="_1746425733" r:id="rId62"/>
+          <o:OLEObject Type="Embed" ProgID="Equation.DSMT4" ShapeID="_x0000_i1051" DrawAspect="Content" ObjectID="_1778279274" r:id="rId62"/>
         </w:object>
       </w:r>
       <w:r>
@@ -3356,10 +3356,10 @@
           <w:sz w:val="28"/>
         </w:rPr>
         <w:object w:dxaOrig="1640" w:dyaOrig="420" w14:anchorId="0E5513AA">
-          <v:shape id="_x0000_i1052" type="#_x0000_t75" style="width:82.35pt;height:20.75pt" o:ole="">
+          <v:shape id="_x0000_i1052" type="#_x0000_t75" style="width:82.5pt;height:21pt" o:ole="">
             <v:imagedata r:id="rId63" o:title=""/>
           </v:shape>
-          <o:OLEObject Type="Embed" ProgID="Equation.DSMT4" ShapeID="_x0000_i1052" DrawAspect="Content" ObjectID="_1746425734" r:id="rId64"/>
+          <o:OLEObject Type="Embed" ProgID="Equation.DSMT4" ShapeID="_x0000_i1052" DrawAspect="Content" ObjectID="_1778279275" r:id="rId64"/>
         </w:object>
       </w:r>
       <w:r>
@@ -3377,10 +3377,10 @@
           <w:sz w:val="28"/>
         </w:rPr>
         <w:object w:dxaOrig="1620" w:dyaOrig="420" w14:anchorId="70E00DF9">
-          <v:shape id="_x0000_i1053" type="#_x0000_t75" style="width:82.35pt;height:20.75pt" o:ole="">
+          <v:shape id="_x0000_i1053" type="#_x0000_t75" style="width:82.5pt;height:21pt" o:ole="">
             <v:imagedata r:id="rId65" o:title=""/>
           </v:shape>
-          <o:OLEObject Type="Embed" ProgID="Equation.DSMT4" ShapeID="_x0000_i1053" DrawAspect="Content" ObjectID="_1746425735" r:id="rId66"/>
+          <o:OLEObject Type="Embed" ProgID="Equation.DSMT4" ShapeID="_x0000_i1053" DrawAspect="Content" ObjectID="_1778279276" r:id="rId66"/>
         </w:object>
       </w:r>
       <w:r>
@@ -3398,10 +3398,10 @@
           <w:sz w:val="28"/>
         </w:rPr>
         <w:object w:dxaOrig="2000" w:dyaOrig="420" w14:anchorId="5E850E44">
-          <v:shape id="_x0000_i1054" type="#_x0000_t75" style="width:97.65pt;height:20.75pt" o:ole="">
+          <v:shape id="_x0000_i1054" type="#_x0000_t75" style="width:97.5pt;height:21pt" o:ole="">
             <v:imagedata r:id="rId67" o:title=""/>
           </v:shape>
-          <o:OLEObject Type="Embed" ProgID="Equation.DSMT4" ShapeID="_x0000_i1054" DrawAspect="Content" ObjectID="_1746425736" r:id="rId68"/>
+          <o:OLEObject Type="Embed" ProgID="Equation.DSMT4" ShapeID="_x0000_i1054" DrawAspect="Content" ObjectID="_1778279277" r:id="rId68"/>
         </w:object>
       </w:r>
       <w:r>
@@ -3428,10 +3428,10 @@
           <w:sz w:val="28"/>
         </w:rPr>
         <w:object w:dxaOrig="220" w:dyaOrig="240" w14:anchorId="3181323A">
-          <v:shape id="_x0000_i1055" type="#_x0000_t75" style="width:10.35pt;height:10.35pt" o:ole="">
+          <v:shape id="_x0000_i1055" type="#_x0000_t75" style="width:10.5pt;height:10.5pt" o:ole="">
             <v:imagedata r:id="rId69" o:title=""/>
           </v:shape>
-          <o:OLEObject Type="Embed" ProgID="Equation.DSMT4" ShapeID="_x0000_i1055" DrawAspect="Content" ObjectID="_1746425737" r:id="rId70"/>
+          <o:OLEObject Type="Embed" ProgID="Equation.DSMT4" ShapeID="_x0000_i1055" DrawAspect="Content" ObjectID="_1778279278" r:id="rId70"/>
         </w:object>
       </w:r>
       <w:r>
@@ -3466,10 +3466,10 @@
           <w:sz w:val="28"/>
         </w:rPr>
         <w:object w:dxaOrig="240" w:dyaOrig="300" w14:anchorId="4470A7A6">
-          <v:shape id="_x0000_i1056" type="#_x0000_t75" style="width:10.35pt;height:15.25pt" o:ole="">
+          <v:shape id="_x0000_i1056" type="#_x0000_t75" style="width:10.5pt;height:15pt" o:ole="">
             <v:imagedata r:id="rId71" o:title=""/>
           </v:shape>
-          <o:OLEObject Type="Embed" ProgID="Equation.DSMT4" ShapeID="_x0000_i1056" DrawAspect="Content" ObjectID="_1746425738" r:id="rId72"/>
+          <o:OLEObject Type="Embed" ProgID="Equation.DSMT4" ShapeID="_x0000_i1056" DrawAspect="Content" ObjectID="_1778279279" r:id="rId72"/>
         </w:object>
       </w:r>
       <w:r>
@@ -3504,10 +3504,10 @@
           <w:sz w:val="28"/>
         </w:rPr>
         <w:object w:dxaOrig="220" w:dyaOrig="240" w14:anchorId="30DC5735">
-          <v:shape id="_x0000_i1057" type="#_x0000_t75" style="width:10.35pt;height:10.35pt" o:ole="">
+          <v:shape id="_x0000_i1057" type="#_x0000_t75" style="width:10.5pt;height:10.5pt" o:ole="">
             <v:imagedata r:id="rId73" o:title=""/>
           </v:shape>
-          <o:OLEObject Type="Embed" ProgID="Equation.DSMT4" ShapeID="_x0000_i1057" DrawAspect="Content" ObjectID="_1746425739" r:id="rId74"/>
+          <o:OLEObject Type="Embed" ProgID="Equation.DSMT4" ShapeID="_x0000_i1057" DrawAspect="Content" ObjectID="_1778279280" r:id="rId74"/>
         </w:object>
       </w:r>
       <w:r>
@@ -3562,10 +3562,10 @@
           <w:sz w:val="28"/>
         </w:rPr>
         <w:object w:dxaOrig="560" w:dyaOrig="300" w14:anchorId="100A662C">
-          <v:shape id="_x0000_i1058" type="#_x0000_t75" style="width:25.65pt;height:15.25pt" o:ole="">
+          <v:shape id="_x0000_i1058" type="#_x0000_t75" style="width:25.5pt;height:15pt" o:ole="">
             <v:imagedata r:id="rId75" o:title=""/>
           </v:shape>
-          <o:OLEObject Type="Embed" ProgID="Equation.DSMT4" ShapeID="_x0000_i1058" DrawAspect="Content" ObjectID="_1746425740" r:id="rId76"/>
+          <o:OLEObject Type="Embed" ProgID="Equation.DSMT4" ShapeID="_x0000_i1058" DrawAspect="Content" ObjectID="_1778279281" r:id="rId76"/>
         </w:object>
       </w:r>
       <w:r>
@@ -3612,10 +3612,10 @@
           <w:sz w:val="28"/>
         </w:rPr>
         <w:object w:dxaOrig="4940" w:dyaOrig="380" w14:anchorId="79FE5842">
-          <v:shape id="_x0000_i1059" type="#_x0000_t75" style="width:246.5pt;height:20.75pt" o:ole="">
+          <v:shape id="_x0000_i1059" type="#_x0000_t75" style="width:246.75pt;height:21pt" o:ole="">
             <v:imagedata r:id="rId77" o:title=""/>
           </v:shape>
-          <o:OLEObject Type="Embed" ProgID="Equation.DSMT4" ShapeID="_x0000_i1059" DrawAspect="Content" ObjectID="_1746425741" r:id="rId78"/>
+          <o:OLEObject Type="Embed" ProgID="Equation.DSMT4" ShapeID="_x0000_i1059" DrawAspect="Content" ObjectID="_1778279282" r:id="rId78"/>
         </w:object>
       </w:r>
       <w:r>
@@ -3664,10 +3664,10 @@
           <w:sz w:val="28"/>
         </w:rPr>
         <w:object w:dxaOrig="5520" w:dyaOrig="380" w14:anchorId="2D8CD79C">
-          <v:shape id="_x0000_i1060" type="#_x0000_t75" style="width:277.65pt;height:20.75pt" o:ole="">
+          <v:shape id="_x0000_i1060" type="#_x0000_t75" style="width:277.5pt;height:21pt" o:ole="">
             <v:imagedata r:id="rId79" o:title=""/>
           </v:shape>
-          <o:OLEObject Type="Embed" ProgID="Equation.DSMT4" ShapeID="_x0000_i1060" DrawAspect="Content" ObjectID="_1746425742" r:id="rId80"/>
+          <o:OLEObject Type="Embed" ProgID="Equation.DSMT4" ShapeID="_x0000_i1060" DrawAspect="Content" ObjectID="_1778279283" r:id="rId80"/>
         </w:object>
       </w:r>
       <w:r>
@@ -3716,10 +3716,10 @@
           <w:sz w:val="28"/>
         </w:rPr>
         <w:object w:dxaOrig="3600" w:dyaOrig="380" w14:anchorId="0F384A6D">
-          <v:shape id="_x0000_i1061" type="#_x0000_t75" style="width:180pt;height:20.75pt" o:ole="">
+          <v:shape id="_x0000_i1061" type="#_x0000_t75" style="width:180pt;height:21pt" o:ole="">
             <v:imagedata r:id="rId81" o:title=""/>
           </v:shape>
-          <o:OLEObject Type="Embed" ProgID="Equation.DSMT4" ShapeID="_x0000_i1061" DrawAspect="Content" ObjectID="_1746425743" r:id="rId82"/>
+          <o:OLEObject Type="Embed" ProgID="Equation.DSMT4" ShapeID="_x0000_i1061" DrawAspect="Content" ObjectID="_1778279284" r:id="rId82"/>
         </w:object>
       </w:r>
       <w:r>
@@ -3737,10 +3737,10 @@
           <w:sz w:val="28"/>
         </w:rPr>
         <w:object w:dxaOrig="200" w:dyaOrig="300" w14:anchorId="7D8BE766">
-          <v:shape id="_x0000_i1062" type="#_x0000_t75" style="width:10.35pt;height:15.25pt" o:ole="">
+          <v:shape id="_x0000_i1062" type="#_x0000_t75" style="width:10.5pt;height:15pt" o:ole="">
             <v:imagedata r:id="rId83" o:title=""/>
           </v:shape>
-          <o:OLEObject Type="Embed" ProgID="Equation.DSMT4" ShapeID="_x0000_i1062" DrawAspect="Content" ObjectID="_1746425744" r:id="rId84"/>
+          <o:OLEObject Type="Embed" ProgID="Equation.DSMT4" ShapeID="_x0000_i1062" DrawAspect="Content" ObjectID="_1778279285" r:id="rId84"/>
         </w:object>
       </w:r>
       <w:r>
@@ -3758,10 +3758,10 @@
           <w:sz w:val="28"/>
         </w:rPr>
         <w:object w:dxaOrig="360" w:dyaOrig="300" w14:anchorId="7B392FE8">
-          <v:shape id="_x0000_i1063" type="#_x0000_t75" style="width:20.75pt;height:15.25pt" o:ole="">
+          <v:shape id="_x0000_i1063" type="#_x0000_t75" style="width:21pt;height:15pt" o:ole="">
             <v:imagedata r:id="rId85" o:title=""/>
           </v:shape>
-          <o:OLEObject Type="Embed" ProgID="Equation.DSMT4" ShapeID="_x0000_i1063" DrawAspect="Content" ObjectID="_1746425745" r:id="rId86"/>
+          <o:OLEObject Type="Embed" ProgID="Equation.DSMT4" ShapeID="_x0000_i1063" DrawAspect="Content" ObjectID="_1778279286" r:id="rId86"/>
         </w:object>
       </w:r>
       <w:r>
@@ -3779,10 +3779,10 @@
           <w:sz w:val="28"/>
         </w:rPr>
         <w:object w:dxaOrig="1280" w:dyaOrig="380" w14:anchorId="5BEFE139">
-          <v:shape id="_x0000_i1064" type="#_x0000_t75" style="width:61.65pt;height:20.75pt" o:ole="">
+          <v:shape id="_x0000_i1064" type="#_x0000_t75" style="width:61.5pt;height:21pt" o:ole="">
             <v:imagedata r:id="rId87" o:title=""/>
           </v:shape>
-          <o:OLEObject Type="Embed" ProgID="Equation.DSMT4" ShapeID="_x0000_i1064" DrawAspect="Content" ObjectID="_1746425746" r:id="rId88"/>
+          <o:OLEObject Type="Embed" ProgID="Equation.DSMT4" ShapeID="_x0000_i1064" DrawAspect="Content" ObjectID="_1778279287" r:id="rId88"/>
         </w:object>
       </w:r>
       <w:r>
@@ -3842,10 +3842,10 @@
           <w:sz w:val="28"/>
         </w:rPr>
         <w:object w:dxaOrig="1260" w:dyaOrig="360" w14:anchorId="1CA030FC">
-          <v:shape id="_x0000_i1065" type="#_x0000_t75" style="width:61.65pt;height:20.75pt" o:ole="">
+          <v:shape id="_x0000_i1065" type="#_x0000_t75" style="width:61.5pt;height:21pt" o:ole="">
             <v:imagedata r:id="rId89" o:title=""/>
           </v:shape>
-          <o:OLEObject Type="Embed" ProgID="Equation.DSMT4" ShapeID="_x0000_i1065" DrawAspect="Content" ObjectID="_1746425747" r:id="rId90"/>
+          <o:OLEObject Type="Embed" ProgID="Equation.DSMT4" ShapeID="_x0000_i1065" DrawAspect="Content" ObjectID="_1778279288" r:id="rId90"/>
         </w:object>
       </w:r>
       <w:r>
@@ -3880,10 +3880,10 @@
           <w:sz w:val="28"/>
         </w:rPr>
         <w:object w:dxaOrig="360" w:dyaOrig="420" w14:anchorId="4883EEE4">
-          <v:shape id="_x0000_i1066" type="#_x0000_t75" style="width:20.75pt;height:20.75pt" o:ole="">
+          <v:shape id="_x0000_i1066" type="#_x0000_t75" style="width:21pt;height:21pt" o:ole="">
             <v:imagedata r:id="rId91" o:title=""/>
           </v:shape>
-          <o:OLEObject Type="Embed" ProgID="Equation.DSMT4" ShapeID="_x0000_i1066" DrawAspect="Content" ObjectID="_1746425748" r:id="rId92"/>
+          <o:OLEObject Type="Embed" ProgID="Equation.DSMT4" ShapeID="_x0000_i1066" DrawAspect="Content" ObjectID="_1778279289" r:id="rId92"/>
         </w:object>
       </w:r>
       <w:r>
@@ -3901,10 +3901,10 @@
           <w:sz w:val="28"/>
         </w:rPr>
         <w:object w:dxaOrig="1380" w:dyaOrig="360" w14:anchorId="08707547">
-          <v:shape id="_x0000_i1067" type="#_x0000_t75" style="width:66.5pt;height:20.75pt" o:ole="">
+          <v:shape id="_x0000_i1067" type="#_x0000_t75" style="width:66.75pt;height:21pt" o:ole="">
             <v:imagedata r:id="rId93" o:title=""/>
           </v:shape>
-          <o:OLEObject Type="Embed" ProgID="Equation.DSMT4" ShapeID="_x0000_i1067" DrawAspect="Content" ObjectID="_1746425749" r:id="rId94"/>
+          <o:OLEObject Type="Embed" ProgID="Equation.DSMT4" ShapeID="_x0000_i1067" DrawAspect="Content" ObjectID="_1778279290" r:id="rId94"/>
         </w:object>
       </w:r>
       <w:r>
@@ -3982,6 +3982,7 @@
         </w:rPr>
       </w:pPr>
       <w:bookmarkStart w:id="4" w:name="_Toc103184510"/>
+      <w:bookmarkStart w:id="5" w:name="_Hlk167663695"/>
       <w:bookmarkEnd w:id="2"/>
       <w:r>
         <w:rPr>
@@ -4023,10 +4024,10 @@
           <w:lang w:eastAsia="ru-RU"/>
         </w:rPr>
         <w:object w:dxaOrig="1380" w:dyaOrig="360" w14:anchorId="56D4A1B2">
-          <v:shape id="_x0000_i1068" type="#_x0000_t75" style="width:66.5pt;height:20.75pt" o:ole="">
+          <v:shape id="_x0000_i1136" type="#_x0000_t75" style="width:66.75pt;height:21pt" o:ole="">
             <v:imagedata r:id="rId95" o:title=""/>
           </v:shape>
-          <o:OLEObject Type="Embed" ProgID="Equation.DSMT4" ShapeID="_x0000_i1068" DrawAspect="Content" ObjectID="_1746425750" r:id="rId96"/>
+          <o:OLEObject Type="Embed" ProgID="Equation.DSMT4" ShapeID="_x0000_i1136" DrawAspect="Content" ObjectID="_1778279291" r:id="rId96"/>
         </w:object>
       </w:r>
       <w:r>
@@ -4070,10 +4071,10 @@
           <w:lang w:eastAsia="ru-RU"/>
         </w:rPr>
         <w:object w:dxaOrig="3600" w:dyaOrig="360" w14:anchorId="364C1DBB">
-          <v:shape id="_x0000_i1069" type="#_x0000_t75" style="width:180pt;height:20.75pt" o:ole="">
+          <v:shape id="_x0000_i1137" type="#_x0000_t75" style="width:180pt;height:21pt" o:ole="">
             <v:imagedata r:id="rId97" o:title=""/>
           </v:shape>
-          <o:OLEObject Type="Embed" ProgID="Equation.DSMT4" ShapeID="_x0000_i1069" DrawAspect="Content" ObjectID="_1746425751" r:id="rId98"/>
+          <o:OLEObject Type="Embed" ProgID="Equation.DSMT4" ShapeID="_x0000_i1137" DrawAspect="Content" ObjectID="_1778279292" r:id="rId98"/>
         </w:object>
       </w:r>
       <w:r>
@@ -4164,10 +4165,10 @@
           <w:lang w:eastAsia="ru-RU"/>
         </w:rPr>
         <w:object w:dxaOrig="980" w:dyaOrig="360" w14:anchorId="211D5046">
-          <v:shape id="_x0000_i1070" type="#_x0000_t75" style="width:51.25pt;height:20.75pt" o:ole="">
+          <v:shape id="_x0000_i1138" type="#_x0000_t75" style="width:51pt;height:21pt" o:ole="">
             <v:imagedata r:id="rId99" o:title=""/>
           </v:shape>
-          <o:OLEObject Type="Embed" ProgID="Equation.DSMT4" ShapeID="_x0000_i1070" DrawAspect="Content" ObjectID="_1746425752" r:id="rId100"/>
+          <o:OLEObject Type="Embed" ProgID="Equation.DSMT4" ShapeID="_x0000_i1138" DrawAspect="Content" ObjectID="_1778279293" r:id="rId100"/>
         </w:object>
       </w:r>
       <w:r>
@@ -4211,10 +4212,10 @@
           <w:lang w:eastAsia="ru-RU"/>
         </w:rPr>
         <w:object w:dxaOrig="5240" w:dyaOrig="360" w14:anchorId="7C9D4FE3">
-          <v:shape id="_x0000_i1071" type="#_x0000_t75" style="width:262.35pt;height:20.75pt" o:ole="">
+          <v:shape id="_x0000_i1139" type="#_x0000_t75" style="width:262.5pt;height:21pt" o:ole="">
             <v:imagedata r:id="rId101" o:title=""/>
           </v:shape>
-          <o:OLEObject Type="Embed" ProgID="Equation.DSMT4" ShapeID="_x0000_i1071" DrawAspect="Content" ObjectID="_1746425753" r:id="rId102"/>
+          <o:OLEObject Type="Embed" ProgID="Equation.DSMT4" ShapeID="_x0000_i1139" DrawAspect="Content" ObjectID="_1778279294" r:id="rId102"/>
         </w:object>
       </w:r>
       <w:r>
@@ -4309,10 +4310,10 @@
           <w:lang w:eastAsia="ru-RU"/>
         </w:rPr>
         <w:object w:dxaOrig="820" w:dyaOrig="760" w14:anchorId="3A0EBC17">
-          <v:shape id="_x0000_i1072" type="#_x0000_t75" style="width:41.5pt;height:36pt" o:ole="">
+          <v:shape id="_x0000_i1140" type="#_x0000_t75" style="width:41.25pt;height:36pt" o:ole="">
             <v:imagedata r:id="rId103" o:title=""/>
           </v:shape>
-          <o:OLEObject Type="Embed" ProgID="Equation.DSMT4" ShapeID="_x0000_i1072" DrawAspect="Content" ObjectID="_1746425754" r:id="rId104"/>
+          <o:OLEObject Type="Embed" ProgID="Equation.DSMT4" ShapeID="_x0000_i1140" DrawAspect="Content" ObjectID="_1778279295" r:id="rId104"/>
         </w:object>
       </w:r>
       <w:r>
@@ -4333,10 +4334,10 @@
           <w:lang w:eastAsia="ru-RU"/>
         </w:rPr>
         <w:object w:dxaOrig="2480" w:dyaOrig="700" w14:anchorId="62528550">
-          <v:shape id="_x0000_i1073" type="#_x0000_t75" style="width:123.25pt;height:36pt" o:ole="">
+          <v:shape id="_x0000_i1141" type="#_x0000_t75" style="width:123pt;height:36pt" o:ole="">
             <v:imagedata r:id="rId105" o:title=""/>
           </v:shape>
-          <o:OLEObject Type="Embed" ProgID="Equation.DSMT4" ShapeID="_x0000_i1073" DrawAspect="Content" ObjectID="_1746425755" r:id="rId106"/>
+          <o:OLEObject Type="Embed" ProgID="Equation.DSMT4" ShapeID="_x0000_i1141" DrawAspect="Content" ObjectID="_1778279296" r:id="rId106"/>
         </w:object>
       </w:r>
       <w:r>
@@ -4418,10 +4419,10 @@
           <w:lang w:eastAsia="ru-RU"/>
         </w:rPr>
         <w:object w:dxaOrig="1219" w:dyaOrig="400" w14:anchorId="12D1286E">
-          <v:shape id="_x0000_i1074" type="#_x0000_t75" style="width:61.65pt;height:20.75pt" o:ole="">
+          <v:shape id="_x0000_i1142" type="#_x0000_t75" style="width:61.5pt;height:21pt" o:ole="">
             <v:imagedata r:id="rId107" o:title=""/>
           </v:shape>
-          <o:OLEObject Type="Embed" ProgID="Equation.DSMT4" ShapeID="_x0000_i1074" DrawAspect="Content" ObjectID="_1746425756" r:id="rId108"/>
+          <o:OLEObject Type="Embed" ProgID="Equation.DSMT4" ShapeID="_x0000_i1142" DrawAspect="Content" ObjectID="_1778279297" r:id="rId108"/>
         </w:object>
       </w:r>
       <w:r>
@@ -4460,10 +4461,10 @@
           <w:lang w:eastAsia="ru-RU"/>
         </w:rPr>
         <w:object w:dxaOrig="580" w:dyaOrig="360" w14:anchorId="7D08B9AE">
-          <v:shape id="_x0000_i1075" type="#_x0000_t75" style="width:30.5pt;height:20.75pt" o:ole="">
+          <v:shape id="_x0000_i1143" type="#_x0000_t75" style="width:30.75pt;height:21pt" o:ole="">
             <v:imagedata r:id="rId109" o:title=""/>
           </v:shape>
-          <o:OLEObject Type="Embed" ProgID="Equation.DSMT4" ShapeID="_x0000_i1075" DrawAspect="Content" ObjectID="_1746425757" r:id="rId110"/>
+          <o:OLEObject Type="Embed" ProgID="Equation.DSMT4" ShapeID="_x0000_i1143" DrawAspect="Content" ObjectID="_1778279298" r:id="rId110"/>
         </w:object>
       </w:r>
       <w:r>
@@ -4484,10 +4485,10 @@
           <w:lang w:eastAsia="ru-RU"/>
         </w:rPr>
         <w:object w:dxaOrig="1219" w:dyaOrig="360" w14:anchorId="52C8517B">
-          <v:shape id="_x0000_i1076" type="#_x0000_t75" style="width:61.65pt;height:20.75pt" o:ole="">
+          <v:shape id="_x0000_i1144" type="#_x0000_t75" style="width:61.5pt;height:21pt" o:ole="">
             <v:imagedata r:id="rId111" o:title=""/>
           </v:shape>
-          <o:OLEObject Type="Embed" ProgID="Equation.DSMT4" ShapeID="_x0000_i1076" DrawAspect="Content" ObjectID="_1746425758" r:id="rId112"/>
+          <o:OLEObject Type="Embed" ProgID="Equation.DSMT4" ShapeID="_x0000_i1144" DrawAspect="Content" ObjectID="_1778279299" r:id="rId112"/>
         </w:object>
       </w:r>
     </w:p>
@@ -4525,10 +4526,10 @@
           <w:lang w:eastAsia="ru-RU"/>
         </w:rPr>
         <w:object w:dxaOrig="2860" w:dyaOrig="780" w14:anchorId="69EAAC87">
-          <v:shape id="_x0000_i1077" type="#_x0000_t75" style="width:2in;height:41.5pt" o:ole="">
+          <v:shape id="_x0000_i1145" type="#_x0000_t75" style="width:2in;height:41.25pt" o:ole="">
             <v:imagedata r:id="rId113" o:title=""/>
           </v:shape>
-          <o:OLEObject Type="Embed" ProgID="Equation.DSMT4" ShapeID="_x0000_i1077" DrawAspect="Content" ObjectID="_1746425759" r:id="rId114"/>
+          <o:OLEObject Type="Embed" ProgID="Equation.DSMT4" ShapeID="_x0000_i1145" DrawAspect="Content" ObjectID="_1778279300" r:id="rId114"/>
         </w:object>
       </w:r>
       <w:r>
@@ -4642,10 +4643,10 @@
           <w:lang w:eastAsia="ru-RU"/>
         </w:rPr>
         <w:object w:dxaOrig="2040" w:dyaOrig="480" w14:anchorId="6AE9B6DE">
-          <v:shape id="_x0000_i1078" type="#_x0000_t75" style="width:102.5pt;height:25.65pt" o:ole="">
+          <v:shape id="_x0000_i1146" type="#_x0000_t75" style="width:102.75pt;height:25.5pt" o:ole="">
             <v:imagedata r:id="rId115" o:title=""/>
           </v:shape>
-          <o:OLEObject Type="Embed" ProgID="Equation.DSMT4" ShapeID="_x0000_i1078" DrawAspect="Content" ObjectID="_1746425760" r:id="rId116"/>
+          <o:OLEObject Type="Embed" ProgID="Equation.DSMT4" ShapeID="_x0000_i1146" DrawAspect="Content" ObjectID="_1778279301" r:id="rId116"/>
         </w:object>
       </w:r>
       <w:r>
@@ -4666,10 +4667,10 @@
           <w:lang w:eastAsia="ru-RU"/>
         </w:rPr>
         <w:object w:dxaOrig="4000" w:dyaOrig="480" w14:anchorId="23195E35">
-          <v:shape id="_x0000_i1079" type="#_x0000_t75" style="width:200.75pt;height:25.65pt" o:ole="">
+          <v:shape id="_x0000_i1147" type="#_x0000_t75" style="width:201pt;height:25.5pt" o:ole="">
             <v:imagedata r:id="rId117" o:title=""/>
           </v:shape>
-          <o:OLEObject Type="Embed" ProgID="Equation.DSMT4" ShapeID="_x0000_i1079" DrawAspect="Content" ObjectID="_1746425761" r:id="rId118"/>
+          <o:OLEObject Type="Embed" ProgID="Equation.DSMT4" ShapeID="_x0000_i1147" DrawAspect="Content" ObjectID="_1778279302" r:id="rId118"/>
         </w:object>
       </w:r>
       <w:r>
@@ -4701,10 +4702,10 @@
           <w:lang w:eastAsia="ru-RU"/>
         </w:rPr>
         <w:object w:dxaOrig="220" w:dyaOrig="240" w14:anchorId="1F3FDEF6">
-          <v:shape id="_x0000_i1080" type="#_x0000_t75" style="width:10.35pt;height:10.35pt" o:ole="">
+          <v:shape id="_x0000_i1148" type="#_x0000_t75" style="width:10.5pt;height:10.5pt" o:ole="">
             <v:imagedata r:id="rId119" o:title=""/>
           </v:shape>
-          <o:OLEObject Type="Embed" ProgID="Equation.DSMT4" ShapeID="_x0000_i1080" DrawAspect="Content" ObjectID="_1746425762" r:id="rId120"/>
+          <o:OLEObject Type="Embed" ProgID="Equation.DSMT4" ShapeID="_x0000_i1148" DrawAspect="Content" ObjectID="_1778279303" r:id="rId120"/>
         </w:object>
       </w:r>
       <w:r>
@@ -4744,10 +4745,10 @@
           <w:lang w:eastAsia="ru-RU"/>
         </w:rPr>
         <w:object w:dxaOrig="279" w:dyaOrig="400" w14:anchorId="705956AF">
-          <v:shape id="_x0000_i1081" type="#_x0000_t75" style="width:15.25pt;height:20.75pt" o:ole="">
+          <v:shape id="_x0000_i1149" type="#_x0000_t75" style="width:15pt;height:21pt" o:ole="">
             <v:imagedata r:id="rId121" o:title=""/>
           </v:shape>
-          <o:OLEObject Type="Embed" ProgID="Equation.DSMT4" ShapeID="_x0000_i1081" DrawAspect="Content" ObjectID="_1746425763" r:id="rId122"/>
+          <o:OLEObject Type="Embed" ProgID="Equation.DSMT4" ShapeID="_x0000_i1149" DrawAspect="Content" ObjectID="_1778279304" r:id="rId122"/>
         </w:object>
       </w:r>
       <w:r>
@@ -4768,10 +4769,10 @@
           <w:lang w:eastAsia="ru-RU"/>
         </w:rPr>
         <w:object w:dxaOrig="320" w:dyaOrig="380" w14:anchorId="2E5F772E">
-          <v:shape id="_x0000_i1082" type="#_x0000_t75" style="width:15.25pt;height:20.75pt" o:ole="">
+          <v:shape id="_x0000_i1150" type="#_x0000_t75" style="width:15pt;height:21pt" o:ole="">
             <v:imagedata r:id="rId123" o:title=""/>
           </v:shape>
-          <o:OLEObject Type="Embed" ProgID="Equation.DSMT4" ShapeID="_x0000_i1082" DrawAspect="Content" ObjectID="_1746425764" r:id="rId124"/>
+          <o:OLEObject Type="Embed" ProgID="Equation.DSMT4" ShapeID="_x0000_i1150" DrawAspect="Content" ObjectID="_1778279305" r:id="rId124"/>
         </w:object>
       </w:r>
       <w:r>
@@ -4833,10 +4834,10 @@
           <w:lang w:eastAsia="ru-RU"/>
         </w:rPr>
         <w:object w:dxaOrig="1219" w:dyaOrig="300" w14:anchorId="1F6BE014">
-          <v:shape id="_x0000_i1083" type="#_x0000_t75" style="width:61.65pt;height:15.25pt" o:ole="">
+          <v:shape id="_x0000_i1151" type="#_x0000_t75" style="width:61.5pt;height:15pt" o:ole="">
             <v:imagedata r:id="rId125" o:title=""/>
           </v:shape>
-          <o:OLEObject Type="Embed" ProgID="Equation.DSMT4" ShapeID="_x0000_i1083" DrawAspect="Content" ObjectID="_1746425765" r:id="rId126"/>
+          <o:OLEObject Type="Embed" ProgID="Equation.DSMT4" ShapeID="_x0000_i1151" DrawAspect="Content" ObjectID="_1778279306" r:id="rId126"/>
         </w:object>
       </w:r>
       <w:r>
@@ -4899,10 +4900,10 @@
           <w:lang w:eastAsia="ru-RU"/>
         </w:rPr>
         <w:object w:dxaOrig="2600" w:dyaOrig="820" w14:anchorId="088013DE">
-          <v:shape id="_x0000_i1084" type="#_x0000_t75" style="width:130.6pt;height:41.5pt" o:ole="">
+          <v:shape id="_x0000_i1152" type="#_x0000_t75" style="width:130.5pt;height:41.25pt" o:ole="">
             <v:imagedata r:id="rId127" o:title=""/>
           </v:shape>
-          <o:OLEObject Type="Embed" ProgID="Equation.DSMT4" ShapeID="_x0000_i1084" DrawAspect="Content" ObjectID="_1746425766" r:id="rId128"/>
+          <o:OLEObject Type="Embed" ProgID="Equation.DSMT4" ShapeID="_x0000_i1152" DrawAspect="Content" ObjectID="_1778279307" r:id="rId128"/>
         </w:object>
       </w:r>
       <w:r>
@@ -4943,6 +4944,7 @@
         <w:t>(1.16)</w:t>
       </w:r>
     </w:p>
+    <w:bookmarkEnd w:id="5"/>
     <w:p>
       <w:pPr>
         <w:spacing w:after="120" w:line="360" w:lineRule="atLeast"/>
@@ -4997,7 +4999,8 @@
           <w:sz w:val="28"/>
         </w:rPr>
       </w:pPr>
-      <w:bookmarkStart w:id="5" w:name="_Toc103184512"/>
+      <w:bookmarkStart w:id="6" w:name="_Toc103184512"/>
+      <w:bookmarkStart w:id="7" w:name="_Hlk167663864"/>
       <w:r>
         <w:rPr>
           <w:rFonts w:ascii="Times New Roman" w:eastAsia="Calibri" w:hAnsi="Times New Roman" w:cs="Times New Roman"/>
@@ -5035,10 +5038,10 @@
           <w:sz w:val="28"/>
         </w:rPr>
         <w:object w:dxaOrig="240" w:dyaOrig="300" w14:anchorId="2AD0646E">
-          <v:shape id="_x0000_i1085" type="#_x0000_t75" style="width:10.35pt;height:15.25pt" o:ole="">
+          <v:shape id="_x0000_i1085" type="#_x0000_t75" style="width:10.5pt;height:15pt" o:ole="">
             <v:imagedata r:id="rId129" o:title=""/>
           </v:shape>
-          <o:OLEObject Type="Embed" ProgID="Equation.DSMT4" ShapeID="_x0000_i1085" DrawAspect="Content" ObjectID="_1746425767" r:id="rId130"/>
+          <o:OLEObject Type="Embed" ProgID="Equation.DSMT4" ShapeID="_x0000_i1085" DrawAspect="Content" ObjectID="_1778279308" r:id="rId130"/>
         </w:object>
       </w:r>
       <w:r>
@@ -5055,10 +5058,10 @@
           <w:sz w:val="28"/>
         </w:rPr>
         <w:object w:dxaOrig="999" w:dyaOrig="360" w14:anchorId="17A996EC">
-          <v:shape id="_x0000_i1086" type="#_x0000_t75" style="width:51.25pt;height:20.75pt" o:ole="">
+          <v:shape id="_x0000_i1086" type="#_x0000_t75" style="width:51pt;height:21pt" o:ole="">
             <v:imagedata r:id="rId131" o:title=""/>
           </v:shape>
-          <o:OLEObject Type="Embed" ProgID="Equation.DSMT4" ShapeID="_x0000_i1086" DrawAspect="Content" ObjectID="_1746425768" r:id="rId132"/>
+          <o:OLEObject Type="Embed" ProgID="Equation.DSMT4" ShapeID="_x0000_i1086" DrawAspect="Content" ObjectID="_1778279309" r:id="rId132"/>
         </w:object>
       </w:r>
       <w:r>
@@ -5127,10 +5130,10 @@
           <w:sz w:val="28"/>
         </w:rPr>
         <w:object w:dxaOrig="5640" w:dyaOrig="440" w14:anchorId="600F8FBC">
-          <v:shape id="_x0000_i1087" type="#_x0000_t75" style="width:283.1pt;height:20.75pt" o:ole="">
+          <v:shape id="_x0000_i1087" type="#_x0000_t75" style="width:283.5pt;height:21pt" o:ole="">
             <v:imagedata r:id="rId133" o:title=""/>
           </v:shape>
-          <o:OLEObject Type="Embed" ProgID="Equation.DSMT4" ShapeID="_x0000_i1087" DrawAspect="Content" ObjectID="_1746425769" r:id="rId134"/>
+          <o:OLEObject Type="Embed" ProgID="Equation.DSMT4" ShapeID="_x0000_i1087" DrawAspect="Content" ObjectID="_1778279310" r:id="rId134"/>
         </w:object>
       </w:r>
       <w:r>
@@ -5209,10 +5212,10 @@
           <w:lang w:eastAsia="ru-RU"/>
         </w:rPr>
         <w:object w:dxaOrig="200" w:dyaOrig="360" w14:anchorId="5009FB62">
-          <v:shape id="_x0000_i1088" type="#_x0000_t75" style="width:9.75pt;height:18.9pt" o:ole="">
+          <v:shape id="_x0000_i1088" type="#_x0000_t75" style="width:9.75pt;height:18.75pt" o:ole="">
             <v:imagedata r:id="rId135" o:title=""/>
           </v:shape>
-          <o:OLEObject Type="Embed" ProgID="Equation.DSMT4" ShapeID="_x0000_i1088" DrawAspect="Content" ObjectID="_1746425770" r:id="rId136"/>
+          <o:OLEObject Type="Embed" ProgID="Equation.DSMT4" ShapeID="_x0000_i1088" DrawAspect="Content" ObjectID="_1778279311" r:id="rId136"/>
         </w:object>
       </w:r>
       <w:r>
@@ -5463,10 +5466,10 @@
           <w:lang w:eastAsia="ru-RU"/>
         </w:rPr>
         <w:object w:dxaOrig="499" w:dyaOrig="279" w14:anchorId="29FDC182">
-          <v:shape id="_x0000_i1089" type="#_x0000_t75" style="width:25pt;height:14.05pt" o:ole="">
+          <v:shape id="_x0000_i1089" type="#_x0000_t75" style="width:24.75pt;height:14.25pt" o:ole="">
             <v:imagedata r:id="rId138" o:title=""/>
           </v:shape>
-          <o:OLEObject Type="Embed" ProgID="Equation.DSMT4" ShapeID="_x0000_i1089" DrawAspect="Content" ObjectID="_1746425771" r:id="rId139"/>
+          <o:OLEObject Type="Embed" ProgID="Equation.DSMT4" ShapeID="_x0000_i1089" DrawAspect="Content" ObjectID="_1778279312" r:id="rId139"/>
         </w:object>
       </w:r>
       <w:r>
@@ -5663,10 +5666,10 @@
           <w:lang w:eastAsia="ru-RU"/>
         </w:rPr>
         <w:object w:dxaOrig="4340" w:dyaOrig="760" w14:anchorId="21C5DEF4">
-          <v:shape id="_x0000_i1090" type="#_x0000_t75" style="width:216.6pt;height:36.6pt" o:ole="">
+          <v:shape id="_x0000_i1090" type="#_x0000_t75" style="width:216.75pt;height:36.75pt" o:ole="">
             <v:imagedata r:id="rId141" o:title=""/>
           </v:shape>
-          <o:OLEObject Type="Embed" ProgID="Equation.DSMT4" ShapeID="_x0000_i1090" DrawAspect="Content" ObjectID="_1746425772" r:id="rId142"/>
+          <o:OLEObject Type="Embed" ProgID="Equation.DSMT4" ShapeID="_x0000_i1090" DrawAspect="Content" ObjectID="_1778279313" r:id="rId142"/>
         </w:object>
       </w:r>
       <w:r>
@@ -5750,10 +5753,10 @@
           <w:sz w:val="28"/>
         </w:rPr>
         <w:object w:dxaOrig="2840" w:dyaOrig="720" w14:anchorId="3F06FA27">
-          <v:shape id="_x0000_i1091" type="#_x0000_t75" style="width:142.8pt;height:36pt" o:ole="">
+          <v:shape id="_x0000_i1091" type="#_x0000_t75" style="width:142.5pt;height:36pt" o:ole="">
             <v:imagedata r:id="rId143" o:title=""/>
           </v:shape>
-          <o:OLEObject Type="Embed" ProgID="Equation.DSMT4" ShapeID="_x0000_i1091" DrawAspect="Content" ObjectID="_1746425773" r:id="rId144"/>
+          <o:OLEObject Type="Embed" ProgID="Equation.DSMT4" ShapeID="_x0000_i1091" DrawAspect="Content" ObjectID="_1778279314" r:id="rId144"/>
         </w:object>
       </w:r>
       <w:r>
@@ -5832,10 +5835,10 @@
           <w:lang w:eastAsia="ru-RU"/>
         </w:rPr>
         <w:object w:dxaOrig="2740" w:dyaOrig="720" w14:anchorId="09B776E6">
-          <v:shape id="_x0000_i1092" type="#_x0000_t75" style="width:137.3pt;height:36pt" o:ole="">
+          <v:shape id="_x0000_i1092" type="#_x0000_t75" style="width:137.25pt;height:36pt" o:ole="">
             <v:imagedata r:id="rId145" o:title=""/>
           </v:shape>
-          <o:OLEObject Type="Embed" ProgID="Equation.DSMT4" ShapeID="_x0000_i1092" DrawAspect="Content" ObjectID="_1746425774" r:id="rId146"/>
+          <o:OLEObject Type="Embed" ProgID="Equation.DSMT4" ShapeID="_x0000_i1092" DrawAspect="Content" ObjectID="_1778279315" r:id="rId146"/>
         </w:object>
       </w:r>
       <w:r>
@@ -5904,10 +5907,10 @@
           <w:lang w:eastAsia="ru-RU"/>
         </w:rPr>
         <w:object w:dxaOrig="5040" w:dyaOrig="480" w14:anchorId="5E590907">
-          <v:shape id="_x0000_i1093" type="#_x0000_t75" style="width:252pt;height:23.8pt" o:ole="">
+          <v:shape id="_x0000_i1093" type="#_x0000_t75" style="width:252pt;height:24pt" o:ole="">
             <v:imagedata r:id="rId147" o:title=""/>
           </v:shape>
-          <o:OLEObject Type="Embed" ProgID="Equation.DSMT4" ShapeID="_x0000_i1093" DrawAspect="Content" ObjectID="_1746425775" r:id="rId148"/>
+          <o:OLEObject Type="Embed" ProgID="Equation.DSMT4" ShapeID="_x0000_i1093" DrawAspect="Content" ObjectID="_1778279316" r:id="rId148"/>
         </w:object>
       </w:r>
       <w:r>
@@ -6010,10 +6013,10 @@
           <w:lang w:eastAsia="ru-RU"/>
         </w:rPr>
         <w:object w:dxaOrig="200" w:dyaOrig="240" w14:anchorId="18BC4995">
-          <v:shape id="_x0000_i1094" type="#_x0000_t75" style="width:9.75pt;height:12.2pt" o:ole="">
+          <v:shape id="_x0000_i1094" type="#_x0000_t75" style="width:9.75pt;height:12pt" o:ole="">
             <v:imagedata r:id="rId149" o:title=""/>
           </v:shape>
-          <o:OLEObject Type="Embed" ProgID="Equation.DSMT4" ShapeID="_x0000_i1094" DrawAspect="Content" ObjectID="_1746425776" r:id="rId150"/>
+          <o:OLEObject Type="Embed" ProgID="Equation.DSMT4" ShapeID="_x0000_i1094" DrawAspect="Content" ObjectID="_1778279317" r:id="rId150"/>
         </w:object>
       </w:r>
       <w:r>
@@ -6043,10 +6046,10 @@
           <w:lang w:eastAsia="ru-RU"/>
         </w:rPr>
         <w:object w:dxaOrig="520" w:dyaOrig="360" w14:anchorId="0A5F8C29">
-          <v:shape id="_x0000_i1095" type="#_x0000_t75" style="width:26.25pt;height:18.9pt" o:ole="">
+          <v:shape id="_x0000_i1095" type="#_x0000_t75" style="width:26.25pt;height:18.75pt" o:ole="">
             <v:imagedata r:id="rId151" o:title=""/>
           </v:shape>
-          <o:OLEObject Type="Embed" ProgID="Equation.DSMT4" ShapeID="_x0000_i1095" DrawAspect="Content" ObjectID="_1746425777" r:id="rId152"/>
+          <o:OLEObject Type="Embed" ProgID="Equation.DSMT4" ShapeID="_x0000_i1095" DrawAspect="Content" ObjectID="_1778279318" r:id="rId152"/>
         </w:object>
       </w:r>
       <w:r>
@@ -6146,10 +6149,10 @@
           <w:lang w:eastAsia="ru-RU"/>
         </w:rPr>
         <w:object w:dxaOrig="4340" w:dyaOrig="760" w14:anchorId="0E90A8C2">
-          <v:shape id="_x0000_i1096" type="#_x0000_t75" style="width:216.6pt;height:36.6pt" o:ole="">
+          <v:shape id="_x0000_i1096" type="#_x0000_t75" style="width:216.75pt;height:36.75pt" o:ole="">
             <v:imagedata r:id="rId153" o:title=""/>
           </v:shape>
-          <o:OLEObject Type="Embed" ProgID="Equation.DSMT4" ShapeID="_x0000_i1096" DrawAspect="Content" ObjectID="_1746425778" r:id="rId154"/>
+          <o:OLEObject Type="Embed" ProgID="Equation.DSMT4" ShapeID="_x0000_i1096" DrawAspect="Content" ObjectID="_1778279319" r:id="rId154"/>
         </w:object>
       </w:r>
       <w:r>
@@ -6226,10 +6229,10 @@
           <w:sz w:val="28"/>
         </w:rPr>
         <w:object w:dxaOrig="2840" w:dyaOrig="720" w14:anchorId="5EA6E63A">
-          <v:shape id="_x0000_i1097" type="#_x0000_t75" style="width:142.8pt;height:36pt" o:ole="">
+          <v:shape id="_x0000_i1097" type="#_x0000_t75" style="width:142.5pt;height:36pt" o:ole="">
             <v:imagedata r:id="rId155" o:title=""/>
           </v:shape>
-          <o:OLEObject Type="Embed" ProgID="Equation.DSMT4" ShapeID="_x0000_i1097" DrawAspect="Content" ObjectID="_1746425779" r:id="rId156"/>
+          <o:OLEObject Type="Embed" ProgID="Equation.DSMT4" ShapeID="_x0000_i1097" DrawAspect="Content" ObjectID="_1778279320" r:id="rId156"/>
         </w:object>
       </w:r>
       <w:r>
@@ -6308,10 +6311,10 @@
           <w:lang w:eastAsia="ru-RU"/>
         </w:rPr>
         <w:object w:dxaOrig="2740" w:dyaOrig="720" w14:anchorId="43DB3169">
-          <v:shape id="_x0000_i1098" type="#_x0000_t75" style="width:137.3pt;height:36pt" o:ole="">
+          <v:shape id="_x0000_i1098" type="#_x0000_t75" style="width:137.25pt;height:36pt" o:ole="">
             <v:imagedata r:id="rId157" o:title=""/>
           </v:shape>
-          <o:OLEObject Type="Embed" ProgID="Equation.DSMT4" ShapeID="_x0000_i1098" DrawAspect="Content" ObjectID="_1746425780" r:id="rId158"/>
+          <o:OLEObject Type="Embed" ProgID="Equation.DSMT4" ShapeID="_x0000_i1098" DrawAspect="Content" ObjectID="_1778279321" r:id="rId158"/>
         </w:object>
       </w:r>
       <w:r>
@@ -6363,10 +6366,10 @@
           <w:lang w:eastAsia="ru-RU"/>
         </w:rPr>
         <w:object w:dxaOrig="4819" w:dyaOrig="420" w14:anchorId="4B036A07">
-          <v:shape id="_x0000_i1099" type="#_x0000_t75" style="width:240.4pt;height:20.75pt" o:ole="">
+          <v:shape id="_x0000_i1099" type="#_x0000_t75" style="width:240.75pt;height:21pt" o:ole="">
             <v:imagedata r:id="rId159" o:title=""/>
           </v:shape>
-          <o:OLEObject Type="Embed" ProgID="Equation.DSMT4" ShapeID="_x0000_i1099" DrawAspect="Content" ObjectID="_1746425781" r:id="rId160"/>
+          <o:OLEObject Type="Embed" ProgID="Equation.DSMT4" ShapeID="_x0000_i1099" DrawAspect="Content" ObjectID="_1778279322" r:id="rId160"/>
         </w:object>
       </w:r>
       <w:r>
@@ -6458,10 +6461,10 @@
           <w:lang w:eastAsia="ru-RU"/>
         </w:rPr>
         <w:object w:dxaOrig="300" w:dyaOrig="420" w14:anchorId="5D076310">
-          <v:shape id="_x0000_i1100" type="#_x0000_t75" style="width:15.25pt;height:20.75pt" o:ole="">
+          <v:shape id="_x0000_i1100" type="#_x0000_t75" style="width:15pt;height:21pt" o:ole="">
             <v:imagedata r:id="rId161" o:title=""/>
           </v:shape>
-          <o:OLEObject Type="Embed" ProgID="Equation.DSMT4" ShapeID="_x0000_i1100" DrawAspect="Content" ObjectID="_1746425782" r:id="rId162"/>
+          <o:OLEObject Type="Embed" ProgID="Equation.DSMT4" ShapeID="_x0000_i1100" DrawAspect="Content" ObjectID="_1778279323" r:id="rId162"/>
         </w:object>
       </w:r>
       <w:r>
@@ -6474,6 +6477,7 @@
         <w:t xml:space="preserve"> принимает значение угла смачивания и считается постоянной. </w:t>
       </w:r>
     </w:p>
+    <w:bookmarkEnd w:id="7"/>
     <w:p>
       <w:pPr>
         <w:spacing w:after="0" w:line="360" w:lineRule="auto"/>
@@ -6498,7 +6502,7 @@
           <w:szCs w:val="28"/>
         </w:rPr>
       </w:pPr>
-      <w:bookmarkStart w:id="6" w:name="_Hlk135562605"/>
+      <w:bookmarkStart w:id="8" w:name="_Hlk135562605"/>
       <w:r>
         <w:rPr>
           <w:rFonts w:ascii="Times New Roman" w:hAnsi="Times New Roman" w:cs="Times New Roman"/>
@@ -6526,7 +6530,7 @@
         </w:rPr>
         <w:t xml:space="preserve">. </w:t>
       </w:r>
-      <w:bookmarkEnd w:id="5"/>
+      <w:bookmarkEnd w:id="6"/>
       <w:r>
         <w:rPr>
           <w:rFonts w:ascii="Times New Roman" w:hAnsi="Times New Roman" w:cs="Times New Roman"/>
@@ -6564,7 +6568,7 @@
         <w:t>метод построения решений</w:t>
       </w:r>
     </w:p>
-    <w:bookmarkEnd w:id="6"/>
+    <w:bookmarkEnd w:id="8"/>
     <w:p/>
     <w:p>
       <w:pPr>
@@ -6702,9 +6706,158 @@
         <w:ind w:firstLine="709"/>
         <w:jc w:val="both"/>
         <w:rPr>
-          <w:rFonts w:ascii="Times New Roman" w:eastAsia="Calibri" w:hAnsi="Times New Roman" w:cs="Times New Roman"/>
-          <w:sz w:val="28"/>
-          <w:szCs w:val="28"/>
+          <w:rFonts w:ascii="Times New Roman" w:eastAsia="Times New Roman" w:hAnsi="Times New Roman" w:cs="Times New Roman"/>
+          <w:sz w:val="28"/>
+          <w:szCs w:val="28"/>
+          <w:lang w:eastAsia="ru-RU"/>
+        </w:rPr>
+      </w:pPr>
+      <w:r>
+        <w:rPr>
+          <w:rFonts w:ascii="Times New Roman" w:eastAsia="Times New Roman" w:hAnsi="Times New Roman" w:cs="Times New Roman"/>
+          <w:sz w:val="28"/>
+          <w:szCs w:val="28"/>
+          <w:lang w:eastAsia="ru-RU"/>
+        </w:rPr>
+        <w:t xml:space="preserve">Решения </w:t>
+      </w:r>
+      <w:r>
+        <w:rPr>
+          <w:rFonts w:ascii="Times New Roman" w:eastAsia="Times New Roman" w:hAnsi="Times New Roman" w:cs="Times New Roman"/>
+          <w:sz w:val="28"/>
+          <w:szCs w:val="28"/>
+          <w:lang w:eastAsia="ru-RU"/>
+        </w:rPr>
+        <w:t xml:space="preserve">данной </w:t>
+      </w:r>
+      <w:r>
+        <w:rPr>
+          <w:rFonts w:ascii="Times New Roman" w:eastAsia="Times New Roman" w:hAnsi="Times New Roman" w:cs="Times New Roman"/>
+          <w:sz w:val="28"/>
+          <w:szCs w:val="28"/>
+          <w:lang w:eastAsia="ru-RU"/>
+        </w:rPr>
+        <w:t xml:space="preserve">системы позволяют исследовать формы равновесия изолированных слоев с любым углом смачивания, в том числе и больших, чем прямые, и избежать особенностей в численных расчетах. </w:t>
+      </w:r>
+    </w:p>
+    <w:p>
+      <w:pPr>
+        <w:spacing w:after="120" w:line="360" w:lineRule="auto"/>
+        <w:ind w:firstLine="709"/>
+        <w:jc w:val="both"/>
+        <w:rPr>
+          <w:rFonts w:ascii="Times New Roman" w:eastAsia="Times New Roman" w:hAnsi="Times New Roman" w:cs="Times New Roman"/>
+          <w:sz w:val="28"/>
+          <w:szCs w:val="28"/>
+          <w:lang w:eastAsia="ru-RU"/>
+        </w:rPr>
+      </w:pPr>
+      <w:r>
+        <w:rPr>
+          <w:rFonts w:ascii="Times New Roman" w:eastAsia="Times New Roman" w:hAnsi="Times New Roman" w:cs="Times New Roman"/>
+          <w:sz w:val="28"/>
+          <w:szCs w:val="28"/>
+          <w:lang w:eastAsia="ru-RU"/>
+        </w:rPr>
+        <w:t>Для исследования изолированных форм равновесия слоев жидкостей хорошо смачивающих поверхность с острым углом смачивания можно использовать дифференциальное уравнение (1.21) с граничными условиями</w:t>
+      </w:r>
+    </w:p>
+    <w:p>
+      <w:pPr>
+        <w:spacing w:after="0" w:line="276" w:lineRule="auto"/>
+        <w:ind w:firstLine="709"/>
+        <w:jc w:val="both"/>
+        <w:rPr>
+          <w:rFonts w:ascii="Times New Roman" w:eastAsia="Times New Roman" w:hAnsi="Times New Roman" w:cs="Times New Roman"/>
+          <w:sz w:val="28"/>
+          <w:szCs w:val="28"/>
+          <w:lang w:eastAsia="ru-RU"/>
+        </w:rPr>
+      </w:pPr>
+    </w:p>
+    <w:p>
+      <w:pPr>
+        <w:spacing w:after="120" w:line="276" w:lineRule="auto"/>
+        <w:jc w:val="right"/>
+        <w:rPr>
+          <w:rFonts w:ascii="Times New Roman" w:eastAsia="Times New Roman" w:hAnsi="Times New Roman" w:cs="Times New Roman"/>
+          <w:sz w:val="28"/>
+          <w:szCs w:val="28"/>
+          <w:lang w:eastAsia="ru-RU"/>
+        </w:rPr>
+      </w:pPr>
+      <w:r>
+        <w:rPr>
+          <w:rFonts w:ascii="Times New Roman" w:eastAsia="Times New Roman" w:hAnsi="Times New Roman" w:cs="Times New Roman"/>
+          <w:position w:val="-12"/>
+          <w:sz w:val="28"/>
+          <w:szCs w:val="28"/>
+          <w:lang w:eastAsia="ru-RU"/>
+        </w:rPr>
+        <w:object w:dxaOrig="2380" w:dyaOrig="380" w14:anchorId="209EA40D">
+          <v:shape id="_x0000_i1101" type="#_x0000_t75" style="width:119.25pt;height:19.5pt" o:ole="">
+            <v:imagedata r:id="rId163" o:title=""/>
+          </v:shape>
+          <o:OLEObject Type="Embed" ProgID="Equation.DSMT4" ShapeID="_x0000_i1101" DrawAspect="Content" ObjectID="_1778279324" r:id="rId164"/>
+        </w:object>
+      </w:r>
+      <w:r>
+        <w:rPr>
+          <w:rFonts w:ascii="Times New Roman" w:eastAsia="Times New Roman" w:hAnsi="Times New Roman" w:cs="Times New Roman"/>
+          <w:sz w:val="28"/>
+          <w:szCs w:val="28"/>
+          <w:lang w:eastAsia="ru-RU"/>
+        </w:rPr>
+        <w:t>.</w:t>
+      </w:r>
+      <w:r>
+        <w:rPr>
+          <w:rFonts w:ascii="Times New Roman" w:eastAsia="Times New Roman" w:hAnsi="Times New Roman" w:cs="Times New Roman"/>
+          <w:sz w:val="28"/>
+          <w:szCs w:val="28"/>
+          <w:lang w:eastAsia="ru-RU"/>
+        </w:rPr>
+        <w:tab/>
+      </w:r>
+      <w:r>
+        <w:rPr>
+          <w:rFonts w:ascii="Times New Roman" w:eastAsia="Times New Roman" w:hAnsi="Times New Roman" w:cs="Times New Roman"/>
+          <w:sz w:val="28"/>
+          <w:szCs w:val="28"/>
+          <w:lang w:eastAsia="ru-RU"/>
+        </w:rPr>
+        <w:tab/>
+      </w:r>
+      <w:r>
+        <w:rPr>
+          <w:rFonts w:ascii="Times New Roman" w:eastAsia="Times New Roman" w:hAnsi="Times New Roman" w:cs="Times New Roman"/>
+          <w:sz w:val="28"/>
+          <w:szCs w:val="28"/>
+          <w:lang w:eastAsia="ru-RU"/>
+        </w:rPr>
+        <w:tab/>
+      </w:r>
+      <w:r>
+        <w:rPr>
+          <w:rFonts w:ascii="Times New Roman" w:eastAsia="Times New Roman" w:hAnsi="Times New Roman" w:cs="Times New Roman"/>
+          <w:sz w:val="28"/>
+          <w:szCs w:val="28"/>
+          <w:lang w:eastAsia="ru-RU"/>
+        </w:rPr>
+        <w:tab/>
+        <w:t>(1.30)</w:t>
+      </w:r>
+    </w:p>
+    <w:p>
+      <w:pPr>
+        <w:spacing w:after="0" w:line="276" w:lineRule="auto"/>
+        <w:ind w:left="709" w:hanging="709"/>
+        <w:jc w:val="right"/>
+        <w:rPr>
+          <w:rFonts w:ascii="Times New Roman" w:eastAsia="Times New Roman" w:hAnsi="Times New Roman" w:cs="Times New Roman"/>
+          <w:sz w:val="28"/>
+          <w:szCs w:val="28"/>
+          <w:lang w:eastAsia="ru-RU"/>
         </w:rPr>
       </w:pPr>
     </w:p>
@@ -6714,160 +6867,53 @@
         <w:ind w:firstLine="709"/>
         <w:jc w:val="both"/>
         <w:rPr>
-          <w:rFonts w:ascii="Times New Roman" w:eastAsia="Times New Roman" w:hAnsi="Times New Roman" w:cs="Times New Roman"/>
-          <w:sz w:val="28"/>
-          <w:szCs w:val="28"/>
-          <w:lang w:eastAsia="ru-RU"/>
-        </w:rPr>
-      </w:pPr>
-      <w:r>
-        <w:rPr>
-          <w:rFonts w:ascii="Times New Roman" w:eastAsia="Times New Roman" w:hAnsi="Times New Roman" w:cs="Times New Roman"/>
-          <w:sz w:val="28"/>
-          <w:szCs w:val="28"/>
-          <w:lang w:eastAsia="ru-RU"/>
-        </w:rPr>
-        <w:t xml:space="preserve">Решения </w:t>
-      </w:r>
-      <w:r>
-        <w:rPr>
-          <w:rFonts w:ascii="Times New Roman" w:eastAsia="Times New Roman" w:hAnsi="Times New Roman" w:cs="Times New Roman"/>
-          <w:sz w:val="28"/>
-          <w:szCs w:val="28"/>
-          <w:lang w:eastAsia="ru-RU"/>
-        </w:rPr>
-        <w:t xml:space="preserve">данной </w:t>
-      </w:r>
-      <w:r>
-        <w:rPr>
-          <w:rFonts w:ascii="Times New Roman" w:eastAsia="Times New Roman" w:hAnsi="Times New Roman" w:cs="Times New Roman"/>
-          <w:sz w:val="28"/>
-          <w:szCs w:val="28"/>
-          <w:lang w:eastAsia="ru-RU"/>
-        </w:rPr>
-        <w:t xml:space="preserve">системы позволяют исследовать формы равновесия изолированных слоев с любым углом смачивания, в том числе и больших, чем прямые, и избежать особенностей в численных расчетах. </w:t>
-      </w:r>
-    </w:p>
-    <w:p>
-      <w:pPr>
-        <w:spacing w:after="120" w:line="360" w:lineRule="auto"/>
-        <w:ind w:firstLine="709"/>
-        <w:jc w:val="both"/>
-        <w:rPr>
-          <w:rFonts w:ascii="Times New Roman" w:eastAsia="Times New Roman" w:hAnsi="Times New Roman" w:cs="Times New Roman"/>
-          <w:sz w:val="28"/>
-          <w:szCs w:val="28"/>
-          <w:lang w:eastAsia="ru-RU"/>
-        </w:rPr>
-      </w:pPr>
-      <w:r>
-        <w:rPr>
-          <w:rFonts w:ascii="Times New Roman" w:eastAsia="Times New Roman" w:hAnsi="Times New Roman" w:cs="Times New Roman"/>
-          <w:sz w:val="28"/>
-          <w:szCs w:val="28"/>
-          <w:lang w:eastAsia="ru-RU"/>
-        </w:rPr>
-        <w:t>Для исследования изолированных форм равновесия слоев жидкостей хорошо смачивающих поверхность с острым углом смачивания можно использовать дифференциальное уравнение (1.21) с граничными условиями</w:t>
-      </w:r>
-    </w:p>
-    <w:p>
-      <w:pPr>
-        <w:spacing w:after="0" w:line="276" w:lineRule="auto"/>
-        <w:ind w:firstLine="709"/>
-        <w:jc w:val="both"/>
-        <w:rPr>
-          <w:rFonts w:ascii="Times New Roman" w:eastAsia="Times New Roman" w:hAnsi="Times New Roman" w:cs="Times New Roman"/>
-          <w:sz w:val="28"/>
-          <w:szCs w:val="28"/>
-          <w:lang w:eastAsia="ru-RU"/>
-        </w:rPr>
-      </w:pPr>
-    </w:p>
-    <w:p>
-      <w:pPr>
-        <w:spacing w:after="120" w:line="276" w:lineRule="auto"/>
-        <w:jc w:val="right"/>
-        <w:rPr>
-          <w:rFonts w:ascii="Times New Roman" w:eastAsia="Times New Roman" w:hAnsi="Times New Roman" w:cs="Times New Roman"/>
-          <w:sz w:val="28"/>
-          <w:szCs w:val="28"/>
-          <w:lang w:eastAsia="ru-RU"/>
-        </w:rPr>
-      </w:pPr>
-      <w:r>
-        <w:rPr>
-          <w:rFonts w:ascii="Times New Roman" w:eastAsia="Times New Roman" w:hAnsi="Times New Roman" w:cs="Times New Roman"/>
-          <w:position w:val="-12"/>
-          <w:sz w:val="28"/>
-          <w:szCs w:val="28"/>
-          <w:lang w:eastAsia="ru-RU"/>
-        </w:rPr>
-        <w:object w:dxaOrig="2380" w:dyaOrig="380" w14:anchorId="209EA40D">
-          <v:shape id="_x0000_i1101" type="#_x0000_t75" style="width:119pt;height:19.55pt" o:ole="">
-            <v:imagedata r:id="rId163" o:title=""/>
-          </v:shape>
-          <o:OLEObject Type="Embed" ProgID="Equation.DSMT4" ShapeID="_x0000_i1101" DrawAspect="Content" ObjectID="_1746425783" r:id="rId164"/>
-        </w:object>
-      </w:r>
-      <w:r>
-        <w:rPr>
-          <w:rFonts w:ascii="Times New Roman" w:eastAsia="Times New Roman" w:hAnsi="Times New Roman" w:cs="Times New Roman"/>
-          <w:sz w:val="28"/>
-          <w:szCs w:val="28"/>
-          <w:lang w:eastAsia="ru-RU"/>
-        </w:rPr>
-        <w:t>.</w:t>
-      </w:r>
-      <w:r>
-        <w:rPr>
-          <w:rFonts w:ascii="Times New Roman" w:eastAsia="Times New Roman" w:hAnsi="Times New Roman" w:cs="Times New Roman"/>
-          <w:sz w:val="28"/>
-          <w:szCs w:val="28"/>
-          <w:lang w:eastAsia="ru-RU"/>
-        </w:rPr>
-        <w:tab/>
-      </w:r>
-      <w:r>
-        <w:rPr>
-          <w:rFonts w:ascii="Times New Roman" w:eastAsia="Times New Roman" w:hAnsi="Times New Roman" w:cs="Times New Roman"/>
-          <w:sz w:val="28"/>
-          <w:szCs w:val="28"/>
-          <w:lang w:eastAsia="ru-RU"/>
-        </w:rPr>
-        <w:tab/>
-      </w:r>
-      <w:r>
-        <w:rPr>
-          <w:rFonts w:ascii="Times New Roman" w:eastAsia="Times New Roman" w:hAnsi="Times New Roman" w:cs="Times New Roman"/>
-          <w:sz w:val="28"/>
-          <w:szCs w:val="28"/>
-          <w:lang w:eastAsia="ru-RU"/>
-        </w:rPr>
-        <w:tab/>
-      </w:r>
-      <w:r>
-        <w:rPr>
-          <w:rFonts w:ascii="Times New Roman" w:eastAsia="Times New Roman" w:hAnsi="Times New Roman" w:cs="Times New Roman"/>
-          <w:sz w:val="28"/>
-          <w:szCs w:val="28"/>
-          <w:lang w:eastAsia="ru-RU"/>
-        </w:rPr>
-        <w:tab/>
-        <w:t>(1.30)</w:t>
-      </w:r>
-    </w:p>
-    <w:p>
-      <w:pPr>
-        <w:spacing w:after="0" w:line="276" w:lineRule="auto"/>
-        <w:ind w:left="709" w:hanging="709"/>
-        <w:jc w:val="right"/>
-        <w:rPr>
-          <w:rFonts w:ascii="Times New Roman" w:eastAsia="Times New Roman" w:hAnsi="Times New Roman" w:cs="Times New Roman"/>
-          <w:sz w:val="28"/>
-          <w:szCs w:val="28"/>
-          <w:lang w:eastAsia="ru-RU"/>
-        </w:rPr>
-      </w:pPr>
+          <w:rFonts w:ascii="Times New Roman" w:eastAsia="Calibri" w:hAnsi="Times New Roman" w:cs="Times New Roman"/>
+          <w:sz w:val="28"/>
+          <w:szCs w:val="28"/>
+        </w:rPr>
+      </w:pPr>
+      <w:r>
+        <w:rPr>
+          <w:rFonts w:ascii="Times New Roman" w:eastAsia="Calibri" w:hAnsi="Times New Roman" w:cs="Times New Roman"/>
+          <w:sz w:val="28"/>
+          <w:szCs w:val="28"/>
+        </w:rPr>
+        <w:t>Данная задача отличается от классической задачи Коши тем, что в процессе решения требуется с помощью соотношения (1.2</w:t>
+      </w:r>
+      <w:r>
+        <w:rPr>
+          <w:rFonts w:ascii="Times New Roman" w:eastAsia="Calibri" w:hAnsi="Times New Roman" w:cs="Times New Roman"/>
+          <w:sz w:val="28"/>
+          <w:szCs w:val="28"/>
+        </w:rPr>
+        <w:t>4</w:t>
+      </w:r>
+      <w:r>
+        <w:rPr>
+          <w:rFonts w:ascii="Times New Roman" w:eastAsia="Calibri" w:hAnsi="Times New Roman" w:cs="Times New Roman"/>
+          <w:sz w:val="28"/>
+          <w:szCs w:val="28"/>
+        </w:rPr>
+        <w:t xml:space="preserve">) определять величину </w:t>
+      </w:r>
+      <w:r>
+        <w:rPr>
+          <w:rFonts w:ascii="Times New Roman" w:eastAsia="Calibri" w:hAnsi="Times New Roman" w:cs="Times New Roman"/>
+          <w:i/>
+          <w:sz w:val="28"/>
+          <w:szCs w:val="28"/>
+          <w:lang w:val="en-US"/>
+        </w:rPr>
+        <w:t>Eu</w:t>
+      </w:r>
+      <w:r>
+        <w:rPr>
+          <w:rFonts w:ascii="Times New Roman" w:eastAsia="Calibri" w:hAnsi="Times New Roman" w:cs="Times New Roman"/>
+          <w:sz w:val="28"/>
+          <w:szCs w:val="28"/>
+        </w:rPr>
+        <w:t xml:space="preserve">. </w:t>
+      </w:r>
     </w:p>
     <w:p>
       <w:pPr>
@@ -6886,23 +6932,7 @@
           <w:sz w:val="28"/>
           <w:szCs w:val="28"/>
         </w:rPr>
-        <w:t>Данная задача отличается от классической задачи Коши тем, что в процессе решения требуется с помощью соотношения (1.2</w:t>
-      </w:r>
-      <w:r>
-        <w:rPr>
-          <w:rFonts w:ascii="Times New Roman" w:eastAsia="Calibri" w:hAnsi="Times New Roman" w:cs="Times New Roman"/>
-          <w:sz w:val="28"/>
-          <w:szCs w:val="28"/>
-        </w:rPr>
-        <w:t>4</w:t>
-      </w:r>
-      <w:r>
-        <w:rPr>
-          <w:rFonts w:ascii="Times New Roman" w:eastAsia="Calibri" w:hAnsi="Times New Roman" w:cs="Times New Roman"/>
-          <w:sz w:val="28"/>
-          <w:szCs w:val="28"/>
-        </w:rPr>
-        <w:t xml:space="preserve">) определять величину </w:t>
+        <w:t xml:space="preserve">Для решения данной задачи разработан комбинированный метод Рунге-Кутта  4-ого порядка точности и метода пристрелки. На первом шаге задается пробное значение </w:t>
       </w:r>
       <w:r>
         <w:rPr>
@@ -6919,129 +6949,91 @@
           <w:rFonts w:ascii="Times New Roman" w:eastAsia="Calibri" w:hAnsi="Times New Roman" w:cs="Times New Roman"/>
           <w:sz w:val="28"/>
           <w:szCs w:val="28"/>
+          <w:vertAlign w:val="subscript"/>
+        </w:rPr>
+        <w:t>1</w:t>
+      </w:r>
+      <w:r>
+        <w:rPr>
+          <w:rFonts w:ascii="Times New Roman" w:eastAsia="Calibri" w:hAnsi="Times New Roman" w:cs="Times New Roman"/>
+          <w:sz w:val="28"/>
+          <w:szCs w:val="28"/>
+        </w:rPr>
+        <w:t xml:space="preserve"> близкое к нулю и проводится численное решение задачи Коши </w:t>
+      </w:r>
+      <w:bookmarkStart w:id="9" w:name="_Hlk135562887"/>
+      <w:r>
+        <w:rPr>
+          <w:rFonts w:ascii="Times New Roman" w:eastAsia="Times New Roman" w:hAnsi="Times New Roman" w:cs="Times New Roman"/>
+          <w:sz w:val="28"/>
+          <w:szCs w:val="28"/>
+          <w:lang w:eastAsia="ru-RU"/>
+        </w:rPr>
+        <w:t>(1.2</w:t>
+      </w:r>
+      <w:r>
+        <w:rPr>
+          <w:rFonts w:ascii="Times New Roman" w:eastAsia="Times New Roman" w:hAnsi="Times New Roman" w:cs="Times New Roman"/>
+          <w:sz w:val="28"/>
+          <w:szCs w:val="28"/>
+          <w:lang w:eastAsia="ru-RU"/>
+        </w:rPr>
+        <w:t>2</w:t>
+      </w:r>
+      <w:r>
+        <w:rPr>
+          <w:rFonts w:ascii="Times New Roman" w:eastAsia="Times New Roman" w:hAnsi="Times New Roman" w:cs="Times New Roman"/>
+          <w:sz w:val="28"/>
+          <w:szCs w:val="28"/>
+          <w:lang w:eastAsia="ru-RU"/>
+        </w:rPr>
+        <w:t xml:space="preserve">) </w:t>
+      </w:r>
+      <w:r>
+        <w:rPr>
+          <w:rFonts w:ascii="Times New Roman" w:eastAsia="Times New Roman" w:hAnsi="Times New Roman" w:cs="Times New Roman"/>
+          <w:sz w:val="28"/>
+          <w:szCs w:val="28"/>
+          <w:lang w:eastAsia="ru-RU"/>
+        </w:rPr>
+        <w:sym w:font="Symbol" w:char="F02D"/>
+      </w:r>
+      <w:r>
+        <w:rPr>
+          <w:rFonts w:ascii="Times New Roman" w:eastAsia="Times New Roman" w:hAnsi="Times New Roman" w:cs="Times New Roman"/>
+          <w:sz w:val="28"/>
+          <w:szCs w:val="28"/>
+          <w:lang w:eastAsia="ru-RU"/>
+        </w:rPr>
+        <w:t xml:space="preserve"> (1.2</w:t>
+      </w:r>
+      <w:r>
+        <w:rPr>
+          <w:rFonts w:ascii="Times New Roman" w:eastAsia="Times New Roman" w:hAnsi="Times New Roman" w:cs="Times New Roman"/>
+          <w:sz w:val="28"/>
+          <w:szCs w:val="28"/>
+          <w:lang w:eastAsia="ru-RU"/>
+        </w:rPr>
+        <w:t>5</w:t>
+      </w:r>
+      <w:r>
+        <w:rPr>
+          <w:rFonts w:ascii="Times New Roman" w:eastAsia="Times New Roman" w:hAnsi="Times New Roman" w:cs="Times New Roman"/>
+          <w:sz w:val="28"/>
+          <w:szCs w:val="28"/>
+          <w:lang w:eastAsia="ru-RU"/>
+        </w:rPr>
+        <w:t>)</w:t>
+      </w:r>
+      <w:r>
+        <w:rPr>
+          <w:rFonts w:ascii="Times New Roman" w:eastAsia="Calibri" w:hAnsi="Times New Roman" w:cs="Times New Roman"/>
+          <w:sz w:val="28"/>
+          <w:szCs w:val="28"/>
         </w:rPr>
         <w:t xml:space="preserve">. </w:t>
       </w:r>
-    </w:p>
-    <w:p>
-      <w:pPr>
-        <w:spacing w:after="0" w:line="360" w:lineRule="auto"/>
-        <w:ind w:firstLine="709"/>
-        <w:jc w:val="both"/>
-        <w:rPr>
-          <w:rFonts w:ascii="Times New Roman" w:eastAsia="Calibri" w:hAnsi="Times New Roman" w:cs="Times New Roman"/>
-          <w:sz w:val="28"/>
-          <w:szCs w:val="28"/>
-        </w:rPr>
-      </w:pPr>
-      <w:r>
-        <w:rPr>
-          <w:rFonts w:ascii="Times New Roman" w:eastAsia="Calibri" w:hAnsi="Times New Roman" w:cs="Times New Roman"/>
-          <w:sz w:val="28"/>
-          <w:szCs w:val="28"/>
-        </w:rPr>
-        <w:t xml:space="preserve">Для решения данной задачи разработан комбинированный метод Рунге-Кутта  4-ого порядка точности и метода пристрелки. На первом шаге задается пробное значение </w:t>
-      </w:r>
-      <w:r>
-        <w:rPr>
-          <w:rFonts w:ascii="Times New Roman" w:eastAsia="Calibri" w:hAnsi="Times New Roman" w:cs="Times New Roman"/>
-          <w:i/>
-          <w:sz w:val="28"/>
-          <w:szCs w:val="28"/>
-          <w:lang w:val="en-US"/>
-        </w:rPr>
-        <w:t>Eu</w:t>
-      </w:r>
-      <w:r>
-        <w:rPr>
-          <w:rFonts w:ascii="Times New Roman" w:eastAsia="Calibri" w:hAnsi="Times New Roman" w:cs="Times New Roman"/>
-          <w:sz w:val="28"/>
-          <w:szCs w:val="28"/>
-          <w:vertAlign w:val="subscript"/>
-        </w:rPr>
-        <w:t>1</w:t>
-      </w:r>
-      <w:r>
-        <w:rPr>
-          <w:rFonts w:ascii="Times New Roman" w:eastAsia="Calibri" w:hAnsi="Times New Roman" w:cs="Times New Roman"/>
-          <w:sz w:val="28"/>
-          <w:szCs w:val="28"/>
-        </w:rPr>
-        <w:t xml:space="preserve"> близкое к нулю и проводится численное решение задачи Коши </w:t>
-      </w:r>
-      <w:bookmarkStart w:id="7" w:name="_Hlk135562887"/>
-      <w:r>
-        <w:rPr>
-          <w:rFonts w:ascii="Times New Roman" w:eastAsia="Times New Roman" w:hAnsi="Times New Roman" w:cs="Times New Roman"/>
-          <w:sz w:val="28"/>
-          <w:szCs w:val="28"/>
-          <w:lang w:eastAsia="ru-RU"/>
-        </w:rPr>
-        <w:t>(1.2</w:t>
-      </w:r>
-      <w:r>
-        <w:rPr>
-          <w:rFonts w:ascii="Times New Roman" w:eastAsia="Times New Roman" w:hAnsi="Times New Roman" w:cs="Times New Roman"/>
-          <w:sz w:val="28"/>
-          <w:szCs w:val="28"/>
-          <w:lang w:eastAsia="ru-RU"/>
-        </w:rPr>
-        <w:t>2</w:t>
-      </w:r>
-      <w:r>
-        <w:rPr>
-          <w:rFonts w:ascii="Times New Roman" w:eastAsia="Times New Roman" w:hAnsi="Times New Roman" w:cs="Times New Roman"/>
-          <w:sz w:val="28"/>
-          <w:szCs w:val="28"/>
-          <w:lang w:eastAsia="ru-RU"/>
-        </w:rPr>
-        <w:t xml:space="preserve">) </w:t>
-      </w:r>
-      <w:r>
-        <w:rPr>
-          <w:rFonts w:ascii="Times New Roman" w:eastAsia="Times New Roman" w:hAnsi="Times New Roman" w:cs="Times New Roman"/>
-          <w:sz w:val="28"/>
-          <w:szCs w:val="28"/>
-          <w:lang w:eastAsia="ru-RU"/>
-        </w:rPr>
-        <w:sym w:font="Symbol" w:char="F02D"/>
-      </w:r>
-      <w:r>
-        <w:rPr>
-          <w:rFonts w:ascii="Times New Roman" w:eastAsia="Times New Roman" w:hAnsi="Times New Roman" w:cs="Times New Roman"/>
-          <w:sz w:val="28"/>
-          <w:szCs w:val="28"/>
-          <w:lang w:eastAsia="ru-RU"/>
-        </w:rPr>
-        <w:t xml:space="preserve"> (1.2</w:t>
-      </w:r>
-      <w:r>
-        <w:rPr>
-          <w:rFonts w:ascii="Times New Roman" w:eastAsia="Times New Roman" w:hAnsi="Times New Roman" w:cs="Times New Roman"/>
-          <w:sz w:val="28"/>
-          <w:szCs w:val="28"/>
-          <w:lang w:eastAsia="ru-RU"/>
-        </w:rPr>
-        <w:t>5</w:t>
-      </w:r>
-      <w:r>
-        <w:rPr>
-          <w:rFonts w:ascii="Times New Roman" w:eastAsia="Times New Roman" w:hAnsi="Times New Roman" w:cs="Times New Roman"/>
-          <w:sz w:val="28"/>
-          <w:szCs w:val="28"/>
-          <w:lang w:eastAsia="ru-RU"/>
-        </w:rPr>
-        <w:t>)</w:t>
-      </w:r>
-      <w:r>
-        <w:rPr>
-          <w:rFonts w:ascii="Times New Roman" w:eastAsia="Calibri" w:hAnsi="Times New Roman" w:cs="Times New Roman"/>
-          <w:sz w:val="28"/>
-          <w:szCs w:val="28"/>
-        </w:rPr>
-        <w:t xml:space="preserve">. </w:t>
-      </w:r>
-      <w:bookmarkEnd w:id="7"/>
+      <w:bookmarkEnd w:id="9"/>
       <w:r>
         <w:rPr>
           <w:rFonts w:ascii="Times New Roman" w:eastAsia="Calibri" w:hAnsi="Times New Roman" w:cs="Times New Roman"/>
@@ -7709,7 +7701,7 @@
           <w:sz w:val="28"/>
         </w:rPr>
       </w:pPr>
-      <w:bookmarkStart w:id="8" w:name="_Toc103184513"/>
+      <w:bookmarkStart w:id="10" w:name="_Toc103184513"/>
       <w:r>
         <w:rPr>
           <w:rFonts w:ascii="Times New Roman" w:eastAsia="Calibri" w:hAnsi="Times New Roman" w:cs="Times New Roman"/>
@@ -7769,6 +7761,7 @@
           <w:sz w:val="28"/>
         </w:rPr>
       </w:pPr>
+      <w:bookmarkStart w:id="11" w:name="_Hlk167664023"/>
       <w:r>
         <w:rPr>
           <w:rFonts w:ascii="Times New Roman" w:eastAsia="Calibri" w:hAnsi="Times New Roman" w:cs="Times New Roman"/>
@@ -7776,6 +7769,7 @@
         </w:rPr>
         <w:t xml:space="preserve">Вначале необходимо импортировать необходимые библиотеки, такие как </w:t>
       </w:r>
+      <w:proofErr w:type="spellStart"/>
       <w:r>
         <w:rPr>
           <w:rFonts w:ascii="Times New Roman" w:eastAsia="Calibri" w:hAnsi="Times New Roman" w:cs="Times New Roman"/>
@@ -7786,6 +7780,7 @@
         </w:rPr>
         <w:t>numpy</w:t>
       </w:r>
+      <w:proofErr w:type="spellEnd"/>
       <w:r>
         <w:rPr>
           <w:rFonts w:ascii="Times New Roman" w:eastAsia="Calibri" w:hAnsi="Times New Roman" w:cs="Times New Roman"/>
@@ -7807,6 +7802,7 @@
         </w:rPr>
         <w:t xml:space="preserve">, </w:t>
       </w:r>
+      <w:proofErr w:type="spellStart"/>
       <w:r>
         <w:rPr>
           <w:rFonts w:ascii="Times New Roman" w:eastAsia="Calibri" w:hAnsi="Times New Roman" w:cs="Times New Roman"/>
@@ -7817,6 +7813,7 @@
         </w:rPr>
         <w:t>pyplot</w:t>
       </w:r>
+      <w:proofErr w:type="spellEnd"/>
       <w:r>
         <w:rPr>
           <w:rFonts w:ascii="Times New Roman" w:eastAsia="Calibri" w:hAnsi="Times New Roman" w:cs="Times New Roman"/>
@@ -7926,8 +7923,20 @@
           <w:szCs w:val="24"/>
           <w:lang w:val="en-US" w:eastAsia="ru-RU"/>
         </w:rPr>
-        <w:t xml:space="preserve"> deepcopy</w:t>
-      </w:r>
+        <w:t xml:space="preserve"> </w:t>
+      </w:r>
+      <w:proofErr w:type="spellStart"/>
+      <w:r>
+        <w:rPr>
+          <w:rFonts w:ascii="Consolas" w:eastAsia="Times New Roman" w:hAnsi="Consolas" w:cs="Courier New"/>
+          <w:color w:val="333333"/>
+          <w:sz w:val="24"/>
+          <w:szCs w:val="24"/>
+          <w:lang w:val="en-US" w:eastAsia="ru-RU"/>
+        </w:rPr>
+        <w:t>deepcopy</w:t>
+      </w:r>
+      <w:proofErr w:type="spellEnd"/>
     </w:p>
     <w:p>
       <w:pPr>
@@ -8046,6 +8055,7 @@
         </w:rPr>
         <w:t xml:space="preserve"> </w:t>
       </w:r>
+      <w:proofErr w:type="spellStart"/>
       <w:r>
         <w:rPr>
           <w:rFonts w:ascii="Consolas" w:eastAsia="Times New Roman" w:hAnsi="Consolas" w:cs="Courier New"/>
@@ -8058,6 +8068,7 @@
         </w:rPr>
         <w:t>numpy</w:t>
       </w:r>
+      <w:proofErr w:type="spellEnd"/>
       <w:r>
         <w:rPr>
           <w:rFonts w:ascii="Consolas" w:eastAsia="Times New Roman" w:hAnsi="Consolas" w:cs="Courier New"/>
@@ -8143,6 +8154,8 @@
         </w:rPr>
         <w:t xml:space="preserve"> </w:t>
       </w:r>
+      <w:proofErr w:type="spellStart"/>
+      <w:proofErr w:type="gramStart"/>
       <w:r>
         <w:rPr>
           <w:rFonts w:ascii="Consolas" w:eastAsia="Times New Roman" w:hAnsi="Consolas" w:cs="Courier New"/>
@@ -8155,6 +8168,8 @@
         </w:rPr>
         <w:t>matplotlib.pyplot</w:t>
       </w:r>
+      <w:proofErr w:type="spellEnd"/>
+      <w:proofErr w:type="gramEnd"/>
       <w:r>
         <w:rPr>
           <w:rFonts w:ascii="Consolas" w:eastAsia="Times New Roman" w:hAnsi="Consolas" w:cs="Courier New"/>
@@ -8187,6 +8202,7 @@
         </w:rPr>
         <w:t xml:space="preserve"> </w:t>
       </w:r>
+      <w:proofErr w:type="spellStart"/>
       <w:r>
         <w:rPr>
           <w:rFonts w:ascii="Consolas" w:eastAsia="Times New Roman" w:hAnsi="Consolas" w:cs="Courier New"/>
@@ -8199,6 +8215,7 @@
         </w:rPr>
         <w:t>plt</w:t>
       </w:r>
+      <w:proofErr w:type="spellEnd"/>
     </w:p>
     <w:p>
       <w:pPr>
@@ -8294,8 +8311,20 @@
           <w:szCs w:val="24"/>
           <w:lang w:val="en-US" w:eastAsia="ru-RU"/>
         </w:rPr>
-        <w:t xml:space="preserve"> itemgetter</w:t>
-      </w:r>
+        <w:t xml:space="preserve"> </w:t>
+      </w:r>
+      <w:proofErr w:type="spellStart"/>
+      <w:r>
+        <w:rPr>
+          <w:rFonts w:ascii="Consolas" w:eastAsia="Times New Roman" w:hAnsi="Consolas" w:cs="Courier New"/>
+          <w:color w:val="333333"/>
+          <w:sz w:val="24"/>
+          <w:szCs w:val="24"/>
+          <w:lang w:val="en-US" w:eastAsia="ru-RU"/>
+        </w:rPr>
+        <w:t>itemgetter</w:t>
+      </w:r>
+      <w:proofErr w:type="spellEnd"/>
     </w:p>
     <w:p>
       <w:pPr>
@@ -8324,7 +8353,7 @@
           <w:color w:val="333333"/>
           <w:sz w:val="24"/>
           <w:szCs w:val="24"/>
-          <w:lang w:eastAsia="ru-RU"/>
+          <w:lang w:val="en-US" w:eastAsia="ru-RU"/>
         </w:rPr>
       </w:pPr>
       <w:r>
@@ -8345,10 +8374,11 @@
           <w:color w:val="333333"/>
           <w:sz w:val="24"/>
           <w:szCs w:val="24"/>
-          <w:lang w:eastAsia="ru-RU"/>
+          <w:lang w:val="en-US" w:eastAsia="ru-RU"/>
         </w:rPr>
         <w:t xml:space="preserve"> </w:t>
       </w:r>
+      <w:proofErr w:type="spellStart"/>
       <w:r>
         <w:rPr>
           <w:rFonts w:ascii="Consolas" w:eastAsia="Times New Roman" w:hAnsi="Consolas" w:cs="Courier New"/>
@@ -8361,13 +8391,14 @@
         </w:rPr>
         <w:t>functools</w:t>
       </w:r>
-      <w:r>
-        <w:rPr>
-          <w:rFonts w:ascii="Consolas" w:eastAsia="Times New Roman" w:hAnsi="Consolas" w:cs="Courier New"/>
-          <w:color w:val="333333"/>
-          <w:sz w:val="24"/>
-          <w:szCs w:val="24"/>
-          <w:lang w:eastAsia="ru-RU"/>
+      <w:proofErr w:type="spellEnd"/>
+      <w:r>
+        <w:rPr>
+          <w:rFonts w:ascii="Consolas" w:eastAsia="Times New Roman" w:hAnsi="Consolas" w:cs="Courier New"/>
+          <w:color w:val="333333"/>
+          <w:sz w:val="24"/>
+          <w:szCs w:val="24"/>
+          <w:lang w:val="en-US" w:eastAsia="ru-RU"/>
         </w:rPr>
         <w:t xml:space="preserve"> </w:t>
       </w:r>
@@ -8389,7 +8420,7 @@
           <w:color w:val="333333"/>
           <w:sz w:val="24"/>
           <w:szCs w:val="24"/>
-          <w:lang w:eastAsia="ru-RU"/>
+          <w:lang w:val="en-US" w:eastAsia="ru-RU"/>
         </w:rPr>
         <w:t xml:space="preserve"> </w:t>
       </w:r>
@@ -8412,6 +8443,7 @@
         <w:rPr>
           <w:rFonts w:ascii="Times New Roman" w:eastAsia="Calibri" w:hAnsi="Times New Roman" w:cs="Times New Roman"/>
           <w:sz w:val="28"/>
+          <w:lang w:val="en-US"/>
         </w:rPr>
       </w:pPr>
     </w:p>
@@ -8628,7 +8660,52 @@
           <w:szCs w:val="24"/>
           <w:lang w:val="en-US" w:eastAsia="ru-RU"/>
         </w:rPr>
-        <w:t>__init__</w:t>
+        <w:t>__</w:t>
+      </w:r>
+      <w:proofErr w:type="spellStart"/>
+      <w:r>
+        <w:rPr>
+          <w:rFonts w:ascii="Consolas" w:eastAsia="Times New Roman" w:hAnsi="Consolas" w:cs="Courier New"/>
+          <w:b/>
+          <w:bCs/>
+          <w:i/>
+          <w:iCs/>
+          <w:color w:val="0066BB"/>
+          <w:sz w:val="24"/>
+          <w:szCs w:val="24"/>
+          <w:lang w:val="en-US" w:eastAsia="ru-RU"/>
+        </w:rPr>
+        <w:t>init</w:t>
+      </w:r>
+      <w:proofErr w:type="spellEnd"/>
+      <w:r>
+        <w:rPr>
+          <w:rFonts w:ascii="Consolas" w:eastAsia="Times New Roman" w:hAnsi="Consolas" w:cs="Courier New"/>
+          <w:b/>
+          <w:bCs/>
+          <w:i/>
+          <w:iCs/>
+          <w:color w:val="0066BB"/>
+          <w:sz w:val="24"/>
+          <w:szCs w:val="24"/>
+          <w:lang w:val="en-US" w:eastAsia="ru-RU"/>
+        </w:rPr>
+        <w:t>_</w:t>
+      </w:r>
+      <w:proofErr w:type="gramStart"/>
+      <w:r>
+        <w:rPr>
+          <w:rFonts w:ascii="Consolas" w:eastAsia="Times New Roman" w:hAnsi="Consolas" w:cs="Courier New"/>
+          <w:b/>
+          <w:bCs/>
+          <w:i/>
+          <w:iCs/>
+          <w:color w:val="0066BB"/>
+          <w:sz w:val="24"/>
+          <w:szCs w:val="24"/>
+          <w:lang w:val="en-US" w:eastAsia="ru-RU"/>
+        </w:rPr>
+        <w:t>_</w:t>
       </w:r>
       <w:r>
         <w:rPr>
@@ -8642,6 +8719,7 @@
         </w:rPr>
         <w:t>(</w:t>
       </w:r>
+      <w:proofErr w:type="gramEnd"/>
       <w:r>
         <w:rPr>
           <w:rFonts w:ascii="Consolas" w:eastAsia="Times New Roman" w:hAnsi="Consolas" w:cs="Courier New"/>
@@ -8711,6 +8789,8 @@
         </w:rPr>
         <w:t xml:space="preserve">        </w:t>
       </w:r>
+      <w:proofErr w:type="spellStart"/>
+      <w:proofErr w:type="gramStart"/>
       <w:r>
         <w:rPr>
           <w:rFonts w:ascii="Consolas" w:eastAsia="Times New Roman" w:hAnsi="Consolas" w:cs="Courier New"/>
@@ -8733,7 +8813,21 @@
           <w:szCs w:val="24"/>
           <w:lang w:val="en-US" w:eastAsia="ru-RU"/>
         </w:rPr>
-        <w:t>.step = step</w:t>
+        <w:t>.step</w:t>
+      </w:r>
+      <w:proofErr w:type="spellEnd"/>
+      <w:proofErr w:type="gramEnd"/>
+      <w:r>
+        <w:rPr>
+          <w:rFonts w:ascii="Consolas" w:eastAsia="Times New Roman" w:hAnsi="Consolas" w:cs="Courier New"/>
+          <w:i/>
+          <w:iCs/>
+          <w:color w:val="333333"/>
+          <w:sz w:val="24"/>
+          <w:szCs w:val="24"/>
+          <w:lang w:val="en-US" w:eastAsia="ru-RU"/>
+        </w:rPr>
+        <w:t xml:space="preserve"> = step</w:t>
       </w:r>
     </w:p>
     <w:p>
@@ -8839,6 +8933,7 @@
         </w:rPr>
         <w:t xml:space="preserve"> </w:t>
       </w:r>
+      <w:proofErr w:type="gramStart"/>
       <w:r>
         <w:rPr>
           <w:rFonts w:ascii="Consolas" w:eastAsia="Times New Roman" w:hAnsi="Consolas" w:cs="Courier New"/>
@@ -8863,7 +8958,20 @@
           <w:szCs w:val="24"/>
           <w:lang w:val="en-US" w:eastAsia="ru-RU"/>
         </w:rPr>
-        <w:t>(f, values, step):</w:t>
+        <w:t>(</w:t>
+      </w:r>
+      <w:proofErr w:type="gramEnd"/>
+      <w:r>
+        <w:rPr>
+          <w:rFonts w:ascii="Consolas" w:eastAsia="Times New Roman" w:hAnsi="Consolas" w:cs="Courier New"/>
+          <w:i/>
+          <w:iCs/>
+          <w:color w:val="333333"/>
+          <w:sz w:val="24"/>
+          <w:szCs w:val="24"/>
+          <w:lang w:val="en-US" w:eastAsia="ru-RU"/>
+        </w:rPr>
+        <w:t>f, values, step):</w:t>
       </w:r>
     </w:p>
     <w:p>
@@ -8953,7 +9061,33 @@
           <w:szCs w:val="24"/>
           <w:lang w:val="en-US" w:eastAsia="ru-RU"/>
         </w:rPr>
-        <w:t xml:space="preserve">        k1 = step * f(values + k0 / </w:t>
+        <w:t xml:space="preserve">        k1 = step * </w:t>
+      </w:r>
+      <w:proofErr w:type="gramStart"/>
+      <w:r>
+        <w:rPr>
+          <w:rFonts w:ascii="Consolas" w:eastAsia="Times New Roman" w:hAnsi="Consolas" w:cs="Courier New"/>
+          <w:i/>
+          <w:iCs/>
+          <w:color w:val="333333"/>
+          <w:sz w:val="24"/>
+          <w:szCs w:val="24"/>
+          <w:lang w:val="en-US" w:eastAsia="ru-RU"/>
+        </w:rPr>
+        <w:t>f(</w:t>
+      </w:r>
+      <w:proofErr w:type="gramEnd"/>
+      <w:r>
+        <w:rPr>
+          <w:rFonts w:ascii="Consolas" w:eastAsia="Times New Roman" w:hAnsi="Consolas" w:cs="Courier New"/>
+          <w:i/>
+          <w:iCs/>
+          <w:color w:val="333333"/>
+          <w:sz w:val="24"/>
+          <w:szCs w:val="24"/>
+          <w:lang w:val="en-US" w:eastAsia="ru-RU"/>
+        </w:rPr>
+        <w:t xml:space="preserve">values + k0 / </w:t>
       </w:r>
       <w:r>
         <w:rPr>
@@ -9024,7 +9158,33 @@
           <w:szCs w:val="24"/>
           <w:lang w:val="en-US" w:eastAsia="ru-RU"/>
         </w:rPr>
-        <w:t xml:space="preserve">        k2 = step * f(values + k1 / </w:t>
+        <w:t xml:space="preserve">        k2 = step * </w:t>
+      </w:r>
+      <w:proofErr w:type="gramStart"/>
+      <w:r>
+        <w:rPr>
+          <w:rFonts w:ascii="Consolas" w:eastAsia="Times New Roman" w:hAnsi="Consolas" w:cs="Courier New"/>
+          <w:i/>
+          <w:iCs/>
+          <w:color w:val="333333"/>
+          <w:sz w:val="24"/>
+          <w:szCs w:val="24"/>
+          <w:lang w:val="en-US" w:eastAsia="ru-RU"/>
+        </w:rPr>
+        <w:t>f(</w:t>
+      </w:r>
+      <w:proofErr w:type="gramEnd"/>
+      <w:r>
+        <w:rPr>
+          <w:rFonts w:ascii="Consolas" w:eastAsia="Times New Roman" w:hAnsi="Consolas" w:cs="Courier New"/>
+          <w:i/>
+          <w:iCs/>
+          <w:color w:val="333333"/>
+          <w:sz w:val="24"/>
+          <w:szCs w:val="24"/>
+          <w:lang w:val="en-US" w:eastAsia="ru-RU"/>
+        </w:rPr>
+        <w:t xml:space="preserve">values + k1 / </w:t>
       </w:r>
       <w:r>
         <w:rPr>
@@ -9095,7 +9255,33 @@
           <w:szCs w:val="24"/>
           <w:lang w:val="en-US" w:eastAsia="ru-RU"/>
         </w:rPr>
-        <w:t xml:space="preserve">        k3 = step * f(values + k2)</w:t>
+        <w:t xml:space="preserve">        k3 = step * </w:t>
+      </w:r>
+      <w:proofErr w:type="gramStart"/>
+      <w:r>
+        <w:rPr>
+          <w:rFonts w:ascii="Consolas" w:eastAsia="Times New Roman" w:hAnsi="Consolas" w:cs="Courier New"/>
+          <w:i/>
+          <w:iCs/>
+          <w:color w:val="333333"/>
+          <w:sz w:val="24"/>
+          <w:szCs w:val="24"/>
+          <w:lang w:val="en-US" w:eastAsia="ru-RU"/>
+        </w:rPr>
+        <w:t>f(</w:t>
+      </w:r>
+      <w:proofErr w:type="gramEnd"/>
+      <w:r>
+        <w:rPr>
+          <w:rFonts w:ascii="Consolas" w:eastAsia="Times New Roman" w:hAnsi="Consolas" w:cs="Courier New"/>
+          <w:i/>
+          <w:iCs/>
+          <w:color w:val="333333"/>
+          <w:sz w:val="24"/>
+          <w:szCs w:val="24"/>
+          <w:lang w:val="en-US" w:eastAsia="ru-RU"/>
+        </w:rPr>
+        <w:t>values + k2)</w:t>
       </w:r>
     </w:p>
     <w:p>
@@ -9338,6 +9524,7 @@
         </w:rPr>
         <w:t xml:space="preserve"> </w:t>
       </w:r>
+      <w:proofErr w:type="spellStart"/>
       <w:r>
         <w:rPr>
           <w:rFonts w:ascii="Consolas" w:eastAsia="Times New Roman" w:hAnsi="Consolas" w:cs="Courier New"/>
@@ -9350,8 +9537,24 @@
           <w:szCs w:val="24"/>
           <w:lang w:val="en-US" w:eastAsia="ru-RU"/>
         </w:rPr>
-        <w:t>runge_method</w:t>
-      </w:r>
+        <w:t>runge_</w:t>
+      </w:r>
+      <w:proofErr w:type="gramStart"/>
+      <w:r>
+        <w:rPr>
+          <w:rFonts w:ascii="Consolas" w:eastAsia="Times New Roman" w:hAnsi="Consolas" w:cs="Courier New"/>
+          <w:b/>
+          <w:bCs/>
+          <w:i/>
+          <w:iCs/>
+          <w:color w:val="0066BB"/>
+          <w:sz w:val="24"/>
+          <w:szCs w:val="24"/>
+          <w:lang w:val="en-US" w:eastAsia="ru-RU"/>
+        </w:rPr>
+        <w:t>method</w:t>
+      </w:r>
+      <w:proofErr w:type="spellEnd"/>
       <w:r>
         <w:rPr>
           <w:rFonts w:ascii="Consolas" w:eastAsia="Times New Roman" w:hAnsi="Consolas" w:cs="Courier New"/>
@@ -9364,6 +9567,7 @@
         </w:rPr>
         <w:t>(</w:t>
       </w:r>
+      <w:proofErr w:type="gramEnd"/>
       <w:r>
         <w:rPr>
           <w:rFonts w:ascii="Consolas" w:eastAsia="Times New Roman" w:hAnsi="Consolas" w:cs="Courier New"/>
@@ -9386,7 +9590,33 @@
           <w:szCs w:val="24"/>
           <w:lang w:val="en-US" w:eastAsia="ru-RU"/>
         </w:rPr>
-        <w:t>, f, init_values):</w:t>
+        <w:t xml:space="preserve">, f, </w:t>
+      </w:r>
+      <w:proofErr w:type="spellStart"/>
+      <w:r>
+        <w:rPr>
+          <w:rFonts w:ascii="Consolas" w:eastAsia="Times New Roman" w:hAnsi="Consolas" w:cs="Courier New"/>
+          <w:i/>
+          <w:iCs/>
+          <w:color w:val="333333"/>
+          <w:sz w:val="24"/>
+          <w:szCs w:val="24"/>
+          <w:lang w:val="en-US" w:eastAsia="ru-RU"/>
+        </w:rPr>
+        <w:t>init_values</w:t>
+      </w:r>
+      <w:proofErr w:type="spellEnd"/>
+      <w:r>
+        <w:rPr>
+          <w:rFonts w:ascii="Consolas" w:eastAsia="Times New Roman" w:hAnsi="Consolas" w:cs="Courier New"/>
+          <w:i/>
+          <w:iCs/>
+          <w:color w:val="333333"/>
+          <w:sz w:val="24"/>
+          <w:szCs w:val="24"/>
+          <w:lang w:val="en-US" w:eastAsia="ru-RU"/>
+        </w:rPr>
+        <w:t>):</w:t>
       </w:r>
     </w:p>
     <w:p>
@@ -9432,7 +9662,33 @@
           <w:lang w:val="en-US" w:eastAsia="ru-RU"/>
         </w:rPr>
         <w:lastRenderedPageBreak/>
-        <w:t xml:space="preserve">      curr_t = </w:t>
+        <w:t xml:space="preserve">      </w:t>
+      </w:r>
+      <w:proofErr w:type="spellStart"/>
+      <w:r>
+        <w:rPr>
+          <w:rFonts w:ascii="Consolas" w:eastAsia="Times New Roman" w:hAnsi="Consolas" w:cs="Courier New"/>
+          <w:i/>
+          <w:iCs/>
+          <w:color w:val="333333"/>
+          <w:sz w:val="24"/>
+          <w:szCs w:val="24"/>
+          <w:lang w:val="en-US" w:eastAsia="ru-RU"/>
+        </w:rPr>
+        <w:t>curr_t</w:t>
+      </w:r>
+      <w:proofErr w:type="spellEnd"/>
+      <w:r>
+        <w:rPr>
+          <w:rFonts w:ascii="Consolas" w:eastAsia="Times New Roman" w:hAnsi="Consolas" w:cs="Courier New"/>
+          <w:i/>
+          <w:iCs/>
+          <w:color w:val="333333"/>
+          <w:sz w:val="24"/>
+          <w:szCs w:val="24"/>
+          <w:lang w:val="en-US" w:eastAsia="ru-RU"/>
+        </w:rPr>
+        <w:t xml:space="preserve"> = </w:t>
       </w:r>
       <w:r>
         <w:rPr>
@@ -9491,8 +9747,48 @@
           <w:szCs w:val="24"/>
           <w:lang w:val="en-US" w:eastAsia="ru-RU"/>
         </w:rPr>
-        <w:t xml:space="preserve">      curr_value = init_values</w:t>
-      </w:r>
+        <w:t xml:space="preserve">      </w:t>
+      </w:r>
+      <w:proofErr w:type="spellStart"/>
+      <w:r>
+        <w:rPr>
+          <w:rFonts w:ascii="Consolas" w:eastAsia="Times New Roman" w:hAnsi="Consolas" w:cs="Courier New"/>
+          <w:i/>
+          <w:iCs/>
+          <w:color w:val="333333"/>
+          <w:sz w:val="24"/>
+          <w:szCs w:val="24"/>
+          <w:lang w:val="en-US" w:eastAsia="ru-RU"/>
+        </w:rPr>
+        <w:t>curr_value</w:t>
+      </w:r>
+      <w:proofErr w:type="spellEnd"/>
+      <w:r>
+        <w:rPr>
+          <w:rFonts w:ascii="Consolas" w:eastAsia="Times New Roman" w:hAnsi="Consolas" w:cs="Courier New"/>
+          <w:i/>
+          <w:iCs/>
+          <w:color w:val="333333"/>
+          <w:sz w:val="24"/>
+          <w:szCs w:val="24"/>
+          <w:lang w:val="en-US" w:eastAsia="ru-RU"/>
+        </w:rPr>
+        <w:t xml:space="preserve"> = </w:t>
+      </w:r>
+      <w:proofErr w:type="spellStart"/>
+      <w:r>
+        <w:rPr>
+          <w:rFonts w:ascii="Consolas" w:eastAsia="Times New Roman" w:hAnsi="Consolas" w:cs="Courier New"/>
+          <w:i/>
+          <w:iCs/>
+          <w:color w:val="333333"/>
+          <w:sz w:val="24"/>
+          <w:szCs w:val="24"/>
+          <w:lang w:val="en-US" w:eastAsia="ru-RU"/>
+        </w:rPr>
+        <w:t>init_values</w:t>
+      </w:r>
+      <w:proofErr w:type="spellEnd"/>
     </w:p>
     <w:p>
       <w:pPr>
@@ -9617,7 +9913,33 @@
           <w:szCs w:val="24"/>
           <w:lang w:val="en-US" w:eastAsia="ru-RU"/>
         </w:rPr>
-        <w:t xml:space="preserve">values = [curr_value] </w:t>
+        <w:t>values = [</w:t>
+      </w:r>
+      <w:proofErr w:type="spellStart"/>
+      <w:r>
+        <w:rPr>
+          <w:rFonts w:ascii="Consolas" w:eastAsia="Times New Roman" w:hAnsi="Consolas" w:cs="Courier New"/>
+          <w:i/>
+          <w:iCs/>
+          <w:color w:val="333333"/>
+          <w:sz w:val="24"/>
+          <w:szCs w:val="24"/>
+          <w:lang w:val="en-US" w:eastAsia="ru-RU"/>
+        </w:rPr>
+        <w:t>curr_value</w:t>
+      </w:r>
+      <w:proofErr w:type="spellEnd"/>
+      <w:r>
+        <w:rPr>
+          <w:rFonts w:ascii="Consolas" w:eastAsia="Times New Roman" w:hAnsi="Consolas" w:cs="Courier New"/>
+          <w:i/>
+          <w:iCs/>
+          <w:color w:val="333333"/>
+          <w:sz w:val="24"/>
+          <w:szCs w:val="24"/>
+          <w:lang w:val="en-US" w:eastAsia="ru-RU"/>
+        </w:rPr>
+        <w:t xml:space="preserve">] </w:t>
       </w:r>
       <w:r>
         <w:rPr>
@@ -9916,18 +10238,86 @@
         </w:rPr>
         <w:t xml:space="preserve">          </w:t>
       </w:r>
-      <w:r>
-        <w:rPr>
-          <w:rFonts w:ascii="Consolas" w:eastAsia="Times New Roman" w:hAnsi="Consolas" w:cs="Courier New"/>
-          <w:i/>
-          <w:iCs/>
-          <w:color w:val="333333"/>
-          <w:sz w:val="24"/>
-          <w:szCs w:val="24"/>
-          <w:lang w:val="en-US" w:eastAsia="ru-RU"/>
-        </w:rPr>
-        <w:t xml:space="preserve">curr_value += Runge.increment(f, curr_value, </w:t>
-      </w:r>
+      <w:proofErr w:type="spellStart"/>
+      <w:r>
+        <w:rPr>
+          <w:rFonts w:ascii="Consolas" w:eastAsia="Times New Roman" w:hAnsi="Consolas" w:cs="Courier New"/>
+          <w:i/>
+          <w:iCs/>
+          <w:color w:val="333333"/>
+          <w:sz w:val="24"/>
+          <w:szCs w:val="24"/>
+          <w:lang w:val="en-US" w:eastAsia="ru-RU"/>
+        </w:rPr>
+        <w:t>curr_value</w:t>
+      </w:r>
+      <w:proofErr w:type="spellEnd"/>
+      <w:r>
+        <w:rPr>
+          <w:rFonts w:ascii="Consolas" w:eastAsia="Times New Roman" w:hAnsi="Consolas" w:cs="Courier New"/>
+          <w:i/>
+          <w:iCs/>
+          <w:color w:val="333333"/>
+          <w:sz w:val="24"/>
+          <w:szCs w:val="24"/>
+          <w:lang w:val="en-US" w:eastAsia="ru-RU"/>
+        </w:rPr>
+        <w:t xml:space="preserve"> += </w:t>
+      </w:r>
+      <w:proofErr w:type="spellStart"/>
+      <w:r>
+        <w:rPr>
+          <w:rFonts w:ascii="Consolas" w:eastAsia="Times New Roman" w:hAnsi="Consolas" w:cs="Courier New"/>
+          <w:i/>
+          <w:iCs/>
+          <w:color w:val="333333"/>
+          <w:sz w:val="24"/>
+          <w:szCs w:val="24"/>
+          <w:lang w:val="en-US" w:eastAsia="ru-RU"/>
+        </w:rPr>
+        <w:t>Runge.increment</w:t>
+      </w:r>
+      <w:proofErr w:type="spellEnd"/>
+      <w:r>
+        <w:rPr>
+          <w:rFonts w:ascii="Consolas" w:eastAsia="Times New Roman" w:hAnsi="Consolas" w:cs="Courier New"/>
+          <w:i/>
+          <w:iCs/>
+          <w:color w:val="333333"/>
+          <w:sz w:val="24"/>
+          <w:szCs w:val="24"/>
+          <w:lang w:val="en-US" w:eastAsia="ru-RU"/>
+        </w:rPr>
+        <w:t xml:space="preserve">(f, </w:t>
+      </w:r>
+      <w:proofErr w:type="spellStart"/>
+      <w:r>
+        <w:rPr>
+          <w:rFonts w:ascii="Consolas" w:eastAsia="Times New Roman" w:hAnsi="Consolas" w:cs="Courier New"/>
+          <w:i/>
+          <w:iCs/>
+          <w:color w:val="333333"/>
+          <w:sz w:val="24"/>
+          <w:szCs w:val="24"/>
+          <w:lang w:val="en-US" w:eastAsia="ru-RU"/>
+        </w:rPr>
+        <w:t>curr_value</w:t>
+      </w:r>
+      <w:proofErr w:type="spellEnd"/>
+      <w:r>
+        <w:rPr>
+          <w:rFonts w:ascii="Consolas" w:eastAsia="Times New Roman" w:hAnsi="Consolas" w:cs="Courier New"/>
+          <w:i/>
+          <w:iCs/>
+          <w:color w:val="333333"/>
+          <w:sz w:val="24"/>
+          <w:szCs w:val="24"/>
+          <w:lang w:val="en-US" w:eastAsia="ru-RU"/>
+        </w:rPr>
+        <w:t xml:space="preserve">, </w:t>
+      </w:r>
+      <w:proofErr w:type="spellStart"/>
+      <w:proofErr w:type="gramStart"/>
       <w:r>
         <w:rPr>
           <w:rFonts w:ascii="Consolas" w:eastAsia="Times New Roman" w:hAnsi="Consolas" w:cs="Courier New"/>
@@ -9950,7 +10340,21 @@
           <w:szCs w:val="24"/>
           <w:lang w:val="en-US" w:eastAsia="ru-RU"/>
         </w:rPr>
-        <w:t>.step)</w:t>
+        <w:t>.step</w:t>
+      </w:r>
+      <w:proofErr w:type="spellEnd"/>
+      <w:proofErr w:type="gramEnd"/>
+      <w:r>
+        <w:rPr>
+          <w:rFonts w:ascii="Consolas" w:eastAsia="Times New Roman" w:hAnsi="Consolas" w:cs="Courier New"/>
+          <w:i/>
+          <w:iCs/>
+          <w:color w:val="333333"/>
+          <w:sz w:val="24"/>
+          <w:szCs w:val="24"/>
+          <w:lang w:val="en-US" w:eastAsia="ru-RU"/>
+        </w:rPr>
+        <w:t>)</w:t>
       </w:r>
     </w:p>
     <w:p>
@@ -10180,17 +10584,85 @@
         </w:rPr>
         <w:t xml:space="preserve">          </w:t>
       </w:r>
-      <w:r>
-        <w:rPr>
-          <w:rFonts w:ascii="Consolas" w:eastAsia="Times New Roman" w:hAnsi="Consolas" w:cs="Courier New"/>
-          <w:i/>
-          <w:iCs/>
-          <w:color w:val="333333"/>
-          <w:sz w:val="24"/>
-          <w:szCs w:val="24"/>
-          <w:lang w:val="en-US" w:eastAsia="ru-RU"/>
-        </w:rPr>
-        <w:t xml:space="preserve">values.append(deepcopy(curr_value)) </w:t>
+      <w:proofErr w:type="spellStart"/>
+      <w:proofErr w:type="gramStart"/>
+      <w:r>
+        <w:rPr>
+          <w:rFonts w:ascii="Consolas" w:eastAsia="Times New Roman" w:hAnsi="Consolas" w:cs="Courier New"/>
+          <w:i/>
+          <w:iCs/>
+          <w:color w:val="333333"/>
+          <w:sz w:val="24"/>
+          <w:szCs w:val="24"/>
+          <w:lang w:val="en-US" w:eastAsia="ru-RU"/>
+        </w:rPr>
+        <w:t>values.append</w:t>
+      </w:r>
+      <w:proofErr w:type="spellEnd"/>
+      <w:proofErr w:type="gramEnd"/>
+      <w:r>
+        <w:rPr>
+          <w:rFonts w:ascii="Consolas" w:eastAsia="Times New Roman" w:hAnsi="Consolas" w:cs="Courier New"/>
+          <w:i/>
+          <w:iCs/>
+          <w:color w:val="333333"/>
+          <w:sz w:val="24"/>
+          <w:szCs w:val="24"/>
+          <w:lang w:val="en-US" w:eastAsia="ru-RU"/>
+        </w:rPr>
+        <w:t>(</w:t>
+      </w:r>
+      <w:proofErr w:type="spellStart"/>
+      <w:r>
+        <w:rPr>
+          <w:rFonts w:ascii="Consolas" w:eastAsia="Times New Roman" w:hAnsi="Consolas" w:cs="Courier New"/>
+          <w:i/>
+          <w:iCs/>
+          <w:color w:val="333333"/>
+          <w:sz w:val="24"/>
+          <w:szCs w:val="24"/>
+          <w:lang w:val="en-US" w:eastAsia="ru-RU"/>
+        </w:rPr>
+        <w:t>deepcopy</w:t>
+      </w:r>
+      <w:proofErr w:type="spellEnd"/>
+      <w:r>
+        <w:rPr>
+          <w:rFonts w:ascii="Consolas" w:eastAsia="Times New Roman" w:hAnsi="Consolas" w:cs="Courier New"/>
+          <w:i/>
+          <w:iCs/>
+          <w:color w:val="333333"/>
+          <w:sz w:val="24"/>
+          <w:szCs w:val="24"/>
+          <w:lang w:val="en-US" w:eastAsia="ru-RU"/>
+        </w:rPr>
+        <w:t>(</w:t>
+      </w:r>
+      <w:proofErr w:type="spellStart"/>
+      <w:r>
+        <w:rPr>
+          <w:rFonts w:ascii="Consolas" w:eastAsia="Times New Roman" w:hAnsi="Consolas" w:cs="Courier New"/>
+          <w:i/>
+          <w:iCs/>
+          <w:color w:val="333333"/>
+          <w:sz w:val="24"/>
+          <w:szCs w:val="24"/>
+          <w:lang w:val="en-US" w:eastAsia="ru-RU"/>
+        </w:rPr>
+        <w:t>curr_value</w:t>
+      </w:r>
+      <w:proofErr w:type="spellEnd"/>
+      <w:r>
+        <w:rPr>
+          <w:rFonts w:ascii="Consolas" w:eastAsia="Times New Roman" w:hAnsi="Consolas" w:cs="Courier New"/>
+          <w:i/>
+          <w:iCs/>
+          <w:color w:val="333333"/>
+          <w:sz w:val="24"/>
+          <w:szCs w:val="24"/>
+          <w:lang w:val="en-US" w:eastAsia="ru-RU"/>
+        </w:rPr>
+        <w:t xml:space="preserve">)) </w:t>
       </w:r>
       <w:r>
         <w:rPr>
@@ -10422,6 +10894,7 @@
         </w:rPr>
         <w:t xml:space="preserve"> </w:t>
       </w:r>
+      <w:proofErr w:type="gramStart"/>
       <w:r>
         <w:rPr>
           <w:rFonts w:ascii="Consolas" w:hAnsi="Consolas"/>
@@ -10446,7 +10919,34 @@
           <w:szCs w:val="24"/>
           <w:lang w:val="en-US" w:eastAsia="ru-RU"/>
         </w:rPr>
-        <w:t xml:space="preserve">(boundary_conditions, values): </w:t>
+        <w:t>(</w:t>
+      </w:r>
+      <w:proofErr w:type="spellStart"/>
+      <w:proofErr w:type="gramEnd"/>
+      <w:r>
+        <w:rPr>
+          <w:rFonts w:ascii="Consolas" w:hAnsi="Consolas"/>
+          <w:i/>
+          <w:iCs/>
+          <w:color w:val="333333"/>
+          <w:sz w:val="24"/>
+          <w:szCs w:val="24"/>
+          <w:lang w:val="en-US" w:eastAsia="ru-RU"/>
+        </w:rPr>
+        <w:t>boundary_conditions</w:t>
+      </w:r>
+      <w:proofErr w:type="spellEnd"/>
+      <w:r>
+        <w:rPr>
+          <w:rFonts w:ascii="Consolas" w:hAnsi="Consolas"/>
+          <w:i/>
+          <w:iCs/>
+          <w:color w:val="333333"/>
+          <w:sz w:val="24"/>
+          <w:szCs w:val="24"/>
+          <w:lang w:val="en-US" w:eastAsia="ru-RU"/>
+        </w:rPr>
+        <w:t xml:space="preserve">, values): </w:t>
       </w:r>
       <w:r>
         <w:rPr>
@@ -10503,8 +11003,36 @@
           <w:szCs w:val="24"/>
           <w:lang w:val="en-US" w:eastAsia="ru-RU"/>
         </w:rPr>
-        <w:t xml:space="preserve">    N, We, Eu = itemgetter(</w:t>
-      </w:r>
+        <w:t xml:space="preserve">    N, We, Eu = </w:t>
+      </w:r>
+      <w:proofErr w:type="spellStart"/>
+      <w:proofErr w:type="gramStart"/>
+      <w:r>
+        <w:rPr>
+          <w:rFonts w:ascii="Consolas" w:eastAsia="Times New Roman" w:hAnsi="Consolas" w:cs="Courier New"/>
+          <w:i/>
+          <w:iCs/>
+          <w:color w:val="333333"/>
+          <w:sz w:val="24"/>
+          <w:szCs w:val="24"/>
+          <w:lang w:val="en-US" w:eastAsia="ru-RU"/>
+        </w:rPr>
+        <w:t>itemgetter</w:t>
+      </w:r>
+      <w:proofErr w:type="spellEnd"/>
+      <w:r>
+        <w:rPr>
+          <w:rFonts w:ascii="Consolas" w:eastAsia="Times New Roman" w:hAnsi="Consolas" w:cs="Courier New"/>
+          <w:i/>
+          <w:iCs/>
+          <w:color w:val="333333"/>
+          <w:sz w:val="24"/>
+          <w:szCs w:val="24"/>
+          <w:lang w:val="en-US" w:eastAsia="ru-RU"/>
+        </w:rPr>
+        <w:t>(</w:t>
+      </w:r>
+      <w:proofErr w:type="gramEnd"/>
       <w:r>
         <w:rPr>
           <w:rFonts w:ascii="Consolas" w:eastAsia="Times New Roman" w:hAnsi="Consolas" w:cs="Courier New"/>
@@ -10578,7 +11106,33 @@
           <w:szCs w:val="24"/>
           <w:lang w:val="en-US" w:eastAsia="ru-RU"/>
         </w:rPr>
-        <w:t>)(boundary_conditions)</w:t>
+        <w:t>)(</w:t>
+      </w:r>
+      <w:proofErr w:type="spellStart"/>
+      <w:r>
+        <w:rPr>
+          <w:rFonts w:ascii="Consolas" w:eastAsia="Times New Roman" w:hAnsi="Consolas" w:cs="Courier New"/>
+          <w:i/>
+          <w:iCs/>
+          <w:color w:val="333333"/>
+          <w:sz w:val="24"/>
+          <w:szCs w:val="24"/>
+          <w:lang w:val="en-US" w:eastAsia="ru-RU"/>
+        </w:rPr>
+        <w:t>boundary_conditions</w:t>
+      </w:r>
+      <w:proofErr w:type="spellEnd"/>
+      <w:r>
+        <w:rPr>
+          <w:rFonts w:ascii="Consolas" w:eastAsia="Times New Roman" w:hAnsi="Consolas" w:cs="Courier New"/>
+          <w:i/>
+          <w:iCs/>
+          <w:color w:val="333333"/>
+          <w:sz w:val="24"/>
+          <w:szCs w:val="24"/>
+          <w:lang w:val="en-US" w:eastAsia="ru-RU"/>
+        </w:rPr>
+        <w:t>)</w:t>
       </w:r>
     </w:p>
     <w:p>
@@ -10740,7 +11294,111 @@
           <w:szCs w:val="24"/>
           <w:lang w:val="en-US" w:eastAsia="ru-RU"/>
         </w:rPr>
-        <w:t xml:space="preserve"> f[0] = deps/ds, f[1] = dZ/ds, f[2] = dR/ds, f[3] = dM/ds</w:t>
+        <w:t xml:space="preserve"> </w:t>
+      </w:r>
+      <w:proofErr w:type="gramStart"/>
+      <w:r>
+        <w:rPr>
+          <w:rFonts w:ascii="Consolas" w:eastAsia="Times New Roman" w:hAnsi="Consolas" w:cs="Courier New"/>
+          <w:i/>
+          <w:iCs/>
+          <w:color w:val="888888"/>
+          <w:sz w:val="24"/>
+          <w:szCs w:val="24"/>
+          <w:lang w:val="en-US" w:eastAsia="ru-RU"/>
+        </w:rPr>
+        <w:t>f[</w:t>
+      </w:r>
+      <w:proofErr w:type="gramEnd"/>
+      <w:r>
+        <w:rPr>
+          <w:rFonts w:ascii="Consolas" w:eastAsia="Times New Roman" w:hAnsi="Consolas" w:cs="Courier New"/>
+          <w:i/>
+          <w:iCs/>
+          <w:color w:val="888888"/>
+          <w:sz w:val="24"/>
+          <w:szCs w:val="24"/>
+          <w:lang w:val="en-US" w:eastAsia="ru-RU"/>
+        </w:rPr>
+        <w:t xml:space="preserve">0] = deps/ds, f[1] = </w:t>
+      </w:r>
+      <w:proofErr w:type="spellStart"/>
+      <w:r>
+        <w:rPr>
+          <w:rFonts w:ascii="Consolas" w:eastAsia="Times New Roman" w:hAnsi="Consolas" w:cs="Courier New"/>
+          <w:i/>
+          <w:iCs/>
+          <w:color w:val="888888"/>
+          <w:sz w:val="24"/>
+          <w:szCs w:val="24"/>
+          <w:lang w:val="en-US" w:eastAsia="ru-RU"/>
+        </w:rPr>
+        <w:t>dZ</w:t>
+      </w:r>
+      <w:proofErr w:type="spellEnd"/>
+      <w:r>
+        <w:rPr>
+          <w:rFonts w:ascii="Consolas" w:eastAsia="Times New Roman" w:hAnsi="Consolas" w:cs="Courier New"/>
+          <w:i/>
+          <w:iCs/>
+          <w:color w:val="888888"/>
+          <w:sz w:val="24"/>
+          <w:szCs w:val="24"/>
+          <w:lang w:val="en-US" w:eastAsia="ru-RU"/>
+        </w:rPr>
+        <w:t xml:space="preserve">/ds, f[2] = </w:t>
+      </w:r>
+      <w:proofErr w:type="spellStart"/>
+      <w:r>
+        <w:rPr>
+          <w:rFonts w:ascii="Consolas" w:eastAsia="Times New Roman" w:hAnsi="Consolas" w:cs="Courier New"/>
+          <w:i/>
+          <w:iCs/>
+          <w:color w:val="888888"/>
+          <w:sz w:val="24"/>
+          <w:szCs w:val="24"/>
+          <w:lang w:val="en-US" w:eastAsia="ru-RU"/>
+        </w:rPr>
+        <w:t>dR</w:t>
+      </w:r>
+      <w:proofErr w:type="spellEnd"/>
+      <w:r>
+        <w:rPr>
+          <w:rFonts w:ascii="Consolas" w:eastAsia="Times New Roman" w:hAnsi="Consolas" w:cs="Courier New"/>
+          <w:i/>
+          <w:iCs/>
+          <w:color w:val="888888"/>
+          <w:sz w:val="24"/>
+          <w:szCs w:val="24"/>
+          <w:lang w:val="en-US" w:eastAsia="ru-RU"/>
+        </w:rPr>
+        <w:t xml:space="preserve">/ds, f[3] = </w:t>
+      </w:r>
+      <w:proofErr w:type="spellStart"/>
+      <w:r>
+        <w:rPr>
+          <w:rFonts w:ascii="Consolas" w:eastAsia="Times New Roman" w:hAnsi="Consolas" w:cs="Courier New"/>
+          <w:i/>
+          <w:iCs/>
+          <w:color w:val="888888"/>
+          <w:sz w:val="24"/>
+          <w:szCs w:val="24"/>
+          <w:lang w:val="en-US" w:eastAsia="ru-RU"/>
+        </w:rPr>
+        <w:t>dM</w:t>
+      </w:r>
+      <w:proofErr w:type="spellEnd"/>
+      <w:r>
+        <w:rPr>
+          <w:rFonts w:ascii="Consolas" w:eastAsia="Times New Roman" w:hAnsi="Consolas" w:cs="Courier New"/>
+          <w:i/>
+          <w:iCs/>
+          <w:color w:val="888888"/>
+          <w:sz w:val="24"/>
+          <w:szCs w:val="24"/>
+          <w:lang w:val="en-US" w:eastAsia="ru-RU"/>
+        </w:rPr>
+        <w:t>/ds</w:t>
       </w:r>
     </w:p>
     <w:p>
@@ -10785,7 +11443,33 @@
           <w:szCs w:val="24"/>
           <w:lang w:val="en-US" w:eastAsia="ru-RU"/>
         </w:rPr>
-        <w:t xml:space="preserve">    f = zeros([</w:t>
+        <w:t xml:space="preserve">    f = </w:t>
+      </w:r>
+      <w:proofErr w:type="gramStart"/>
+      <w:r>
+        <w:rPr>
+          <w:rFonts w:ascii="Consolas" w:eastAsia="Times New Roman" w:hAnsi="Consolas" w:cs="Courier New"/>
+          <w:i/>
+          <w:iCs/>
+          <w:color w:val="333333"/>
+          <w:sz w:val="24"/>
+          <w:szCs w:val="24"/>
+          <w:lang w:val="en-US" w:eastAsia="ru-RU"/>
+        </w:rPr>
+        <w:t>zeros(</w:t>
+      </w:r>
+      <w:proofErr w:type="gramEnd"/>
+      <w:r>
+        <w:rPr>
+          <w:rFonts w:ascii="Consolas" w:eastAsia="Times New Roman" w:hAnsi="Consolas" w:cs="Courier New"/>
+          <w:i/>
+          <w:iCs/>
+          <w:color w:val="333333"/>
+          <w:sz w:val="24"/>
+          <w:szCs w:val="24"/>
+          <w:lang w:val="en-US" w:eastAsia="ru-RU"/>
+        </w:rPr>
+        <w:t>[</w:t>
       </w:r>
       <w:r>
         <w:rPr>
@@ -10856,8 +11540,22 @@
           <w:szCs w:val="24"/>
           <w:lang w:val="en-US" w:eastAsia="ru-RU"/>
         </w:rPr>
-        <w:t xml:space="preserve">    f[</w:t>
-      </w:r>
+        <w:t xml:space="preserve">    </w:t>
+      </w:r>
+      <w:proofErr w:type="gramStart"/>
+      <w:r>
+        <w:rPr>
+          <w:rFonts w:ascii="Consolas" w:eastAsia="Times New Roman" w:hAnsi="Consolas" w:cs="Courier New"/>
+          <w:i/>
+          <w:iCs/>
+          <w:color w:val="333333"/>
+          <w:sz w:val="24"/>
+          <w:szCs w:val="24"/>
+          <w:lang w:val="en-US" w:eastAsia="ru-RU"/>
+        </w:rPr>
+        <w:t>f[</w:t>
+      </w:r>
+      <w:proofErr w:type="gramEnd"/>
       <w:r>
         <w:rPr>
           <w:rFonts w:ascii="Consolas" w:eastAsia="Times New Roman" w:hAnsi="Consolas" w:cs="Courier New"/>
@@ -10882,7 +11580,33 @@
           <w:szCs w:val="24"/>
           <w:lang w:val="en-US" w:eastAsia="ru-RU"/>
         </w:rPr>
-        <w:t>] = math.cos(values[</w:t>
+        <w:t xml:space="preserve">] = </w:t>
+      </w:r>
+      <w:proofErr w:type="spellStart"/>
+      <w:r>
+        <w:rPr>
+          <w:rFonts w:ascii="Consolas" w:eastAsia="Times New Roman" w:hAnsi="Consolas" w:cs="Courier New"/>
+          <w:i/>
+          <w:iCs/>
+          <w:color w:val="333333"/>
+          <w:sz w:val="24"/>
+          <w:szCs w:val="24"/>
+          <w:lang w:val="en-US" w:eastAsia="ru-RU"/>
+        </w:rPr>
+        <w:t>math.cos</w:t>
+      </w:r>
+      <w:proofErr w:type="spellEnd"/>
+      <w:r>
+        <w:rPr>
+          <w:rFonts w:ascii="Consolas" w:eastAsia="Times New Roman" w:hAnsi="Consolas" w:cs="Courier New"/>
+          <w:i/>
+          <w:iCs/>
+          <w:color w:val="333333"/>
+          <w:sz w:val="24"/>
+          <w:szCs w:val="24"/>
+          <w:lang w:val="en-US" w:eastAsia="ru-RU"/>
+        </w:rPr>
+        <w:t>(values[</w:t>
       </w:r>
       <w:r>
         <w:rPr>
@@ -11147,8 +11871,22 @@
           <w:szCs w:val="24"/>
           <w:lang w:val="en-US" w:eastAsia="ru-RU"/>
         </w:rPr>
-        <w:t xml:space="preserve">    f[</w:t>
-      </w:r>
+        <w:t xml:space="preserve">    </w:t>
+      </w:r>
+      <w:proofErr w:type="gramStart"/>
+      <w:r>
+        <w:rPr>
+          <w:rFonts w:ascii="Consolas" w:eastAsia="Times New Roman" w:hAnsi="Consolas" w:cs="Courier New"/>
+          <w:i/>
+          <w:iCs/>
+          <w:color w:val="333333"/>
+          <w:sz w:val="24"/>
+          <w:szCs w:val="24"/>
+          <w:lang w:val="en-US" w:eastAsia="ru-RU"/>
+        </w:rPr>
+        <w:t>f[</w:t>
+      </w:r>
+      <w:proofErr w:type="gramEnd"/>
       <w:r>
         <w:rPr>
           <w:rFonts w:ascii="Consolas" w:eastAsia="Times New Roman" w:hAnsi="Consolas" w:cs="Courier New"/>
@@ -11173,7 +11911,33 @@
           <w:szCs w:val="24"/>
           <w:lang w:val="en-US" w:eastAsia="ru-RU"/>
         </w:rPr>
-        <w:t>] = math.cos(values[</w:t>
+        <w:t xml:space="preserve">] = </w:t>
+      </w:r>
+      <w:proofErr w:type="spellStart"/>
+      <w:r>
+        <w:rPr>
+          <w:rFonts w:ascii="Consolas" w:eastAsia="Times New Roman" w:hAnsi="Consolas" w:cs="Courier New"/>
+          <w:i/>
+          <w:iCs/>
+          <w:color w:val="333333"/>
+          <w:sz w:val="24"/>
+          <w:szCs w:val="24"/>
+          <w:lang w:val="en-US" w:eastAsia="ru-RU"/>
+        </w:rPr>
+        <w:t>math.cos</w:t>
+      </w:r>
+      <w:proofErr w:type="spellEnd"/>
+      <w:r>
+        <w:rPr>
+          <w:rFonts w:ascii="Consolas" w:eastAsia="Times New Roman" w:hAnsi="Consolas" w:cs="Courier New"/>
+          <w:i/>
+          <w:iCs/>
+          <w:color w:val="333333"/>
+          <w:sz w:val="24"/>
+          <w:szCs w:val="24"/>
+          <w:lang w:val="en-US" w:eastAsia="ru-RU"/>
+        </w:rPr>
+        <w:t>(values[</w:t>
       </w:r>
       <w:r>
         <w:rPr>
@@ -11211,7 +11975,33 @@
           <w:szCs w:val="24"/>
           <w:lang w:val="en-US" w:eastAsia="ru-RU"/>
         </w:rPr>
-        <w:t># dZ/ds</w:t>
+        <w:t xml:space="preserve"># </w:t>
+      </w:r>
+      <w:proofErr w:type="spellStart"/>
+      <w:r>
+        <w:rPr>
+          <w:rFonts w:ascii="Consolas" w:eastAsia="Times New Roman" w:hAnsi="Consolas" w:cs="Courier New"/>
+          <w:i/>
+          <w:iCs/>
+          <w:color w:val="888888"/>
+          <w:sz w:val="24"/>
+          <w:szCs w:val="24"/>
+          <w:lang w:val="en-US" w:eastAsia="ru-RU"/>
+        </w:rPr>
+        <w:t>dZ</w:t>
+      </w:r>
+      <w:proofErr w:type="spellEnd"/>
+      <w:r>
+        <w:rPr>
+          <w:rFonts w:ascii="Consolas" w:eastAsia="Times New Roman" w:hAnsi="Consolas" w:cs="Courier New"/>
+          <w:i/>
+          <w:iCs/>
+          <w:color w:val="888888"/>
+          <w:sz w:val="24"/>
+          <w:szCs w:val="24"/>
+          <w:lang w:val="en-US" w:eastAsia="ru-RU"/>
+        </w:rPr>
+        <w:t>/ds</w:t>
       </w:r>
     </w:p>
     <w:p>
@@ -11256,8 +12046,22 @@
           <w:szCs w:val="24"/>
           <w:lang w:val="en-US" w:eastAsia="ru-RU"/>
         </w:rPr>
-        <w:t xml:space="preserve">    f[</w:t>
-      </w:r>
+        <w:t xml:space="preserve">    </w:t>
+      </w:r>
+      <w:proofErr w:type="gramStart"/>
+      <w:r>
+        <w:rPr>
+          <w:rFonts w:ascii="Consolas" w:eastAsia="Times New Roman" w:hAnsi="Consolas" w:cs="Courier New"/>
+          <w:i/>
+          <w:iCs/>
+          <w:color w:val="333333"/>
+          <w:sz w:val="24"/>
+          <w:szCs w:val="24"/>
+          <w:lang w:val="en-US" w:eastAsia="ru-RU"/>
+        </w:rPr>
+        <w:t>f[</w:t>
+      </w:r>
+      <w:proofErr w:type="gramEnd"/>
       <w:r>
         <w:rPr>
           <w:rFonts w:ascii="Consolas" w:eastAsia="Times New Roman" w:hAnsi="Consolas" w:cs="Courier New"/>
@@ -11282,7 +12086,33 @@
           <w:szCs w:val="24"/>
           <w:lang w:val="en-US" w:eastAsia="ru-RU"/>
         </w:rPr>
-        <w:t>] = math.sin(values[</w:t>
+        <w:t xml:space="preserve">] = </w:t>
+      </w:r>
+      <w:proofErr w:type="spellStart"/>
+      <w:r>
+        <w:rPr>
+          <w:rFonts w:ascii="Consolas" w:eastAsia="Times New Roman" w:hAnsi="Consolas" w:cs="Courier New"/>
+          <w:i/>
+          <w:iCs/>
+          <w:color w:val="333333"/>
+          <w:sz w:val="24"/>
+          <w:szCs w:val="24"/>
+          <w:lang w:val="en-US" w:eastAsia="ru-RU"/>
+        </w:rPr>
+        <w:t>math.sin</w:t>
+      </w:r>
+      <w:proofErr w:type="spellEnd"/>
+      <w:r>
+        <w:rPr>
+          <w:rFonts w:ascii="Consolas" w:eastAsia="Times New Roman" w:hAnsi="Consolas" w:cs="Courier New"/>
+          <w:i/>
+          <w:iCs/>
+          <w:color w:val="333333"/>
+          <w:sz w:val="24"/>
+          <w:szCs w:val="24"/>
+          <w:lang w:val="en-US" w:eastAsia="ru-RU"/>
+        </w:rPr>
+        <w:t>(values[</w:t>
       </w:r>
       <w:r>
         <w:rPr>
@@ -11320,7 +12150,33 @@
           <w:szCs w:val="24"/>
           <w:lang w:val="en-US" w:eastAsia="ru-RU"/>
         </w:rPr>
-        <w:t># dR/ds</w:t>
+        <w:t xml:space="preserve"># </w:t>
+      </w:r>
+      <w:proofErr w:type="spellStart"/>
+      <w:r>
+        <w:rPr>
+          <w:rFonts w:ascii="Consolas" w:eastAsia="Times New Roman" w:hAnsi="Consolas" w:cs="Courier New"/>
+          <w:i/>
+          <w:iCs/>
+          <w:color w:val="888888"/>
+          <w:sz w:val="24"/>
+          <w:szCs w:val="24"/>
+          <w:lang w:val="en-US" w:eastAsia="ru-RU"/>
+        </w:rPr>
+        <w:t>dR</w:t>
+      </w:r>
+      <w:proofErr w:type="spellEnd"/>
+      <w:r>
+        <w:rPr>
+          <w:rFonts w:ascii="Consolas" w:eastAsia="Times New Roman" w:hAnsi="Consolas" w:cs="Courier New"/>
+          <w:i/>
+          <w:iCs/>
+          <w:color w:val="888888"/>
+          <w:sz w:val="24"/>
+          <w:szCs w:val="24"/>
+          <w:lang w:val="en-US" w:eastAsia="ru-RU"/>
+        </w:rPr>
+        <w:t>/ds</w:t>
       </w:r>
     </w:p>
     <w:p>
@@ -11365,8 +12221,22 @@
           <w:szCs w:val="24"/>
           <w:lang w:val="en-US" w:eastAsia="ru-RU"/>
         </w:rPr>
-        <w:t xml:space="preserve">    f[</w:t>
-      </w:r>
+        <w:t xml:space="preserve">    </w:t>
+      </w:r>
+      <w:proofErr w:type="gramStart"/>
+      <w:r>
+        <w:rPr>
+          <w:rFonts w:ascii="Consolas" w:eastAsia="Times New Roman" w:hAnsi="Consolas" w:cs="Courier New"/>
+          <w:i/>
+          <w:iCs/>
+          <w:color w:val="333333"/>
+          <w:sz w:val="24"/>
+          <w:szCs w:val="24"/>
+          <w:lang w:val="en-US" w:eastAsia="ru-RU"/>
+        </w:rPr>
+        <w:t>f[</w:t>
+      </w:r>
+      <w:proofErr w:type="gramEnd"/>
       <w:r>
         <w:rPr>
           <w:rFonts w:ascii="Consolas" w:eastAsia="Times New Roman" w:hAnsi="Consolas" w:cs="Courier New"/>
@@ -11391,7 +12261,33 @@
           <w:szCs w:val="24"/>
           <w:lang w:val="en-US" w:eastAsia="ru-RU"/>
         </w:rPr>
-        <w:t>] = math.fabs((-</w:t>
+        <w:t xml:space="preserve">] = </w:t>
+      </w:r>
+      <w:proofErr w:type="spellStart"/>
+      <w:r>
+        <w:rPr>
+          <w:rFonts w:ascii="Consolas" w:eastAsia="Times New Roman" w:hAnsi="Consolas" w:cs="Courier New"/>
+          <w:i/>
+          <w:iCs/>
+          <w:color w:val="333333"/>
+          <w:sz w:val="24"/>
+          <w:szCs w:val="24"/>
+          <w:lang w:val="en-US" w:eastAsia="ru-RU"/>
+        </w:rPr>
+        <w:t>math.fabs</w:t>
+      </w:r>
+      <w:proofErr w:type="spellEnd"/>
+      <w:r>
+        <w:rPr>
+          <w:rFonts w:ascii="Consolas" w:eastAsia="Times New Roman" w:hAnsi="Consolas" w:cs="Courier New"/>
+          <w:i/>
+          <w:iCs/>
+          <w:color w:val="333333"/>
+          <w:sz w:val="24"/>
+          <w:szCs w:val="24"/>
+          <w:lang w:val="en-US" w:eastAsia="ru-RU"/>
+        </w:rPr>
+        <w:t>((-</w:t>
       </w:r>
       <w:r>
         <w:rPr>
@@ -11417,7 +12313,33 @@
           <w:szCs w:val="24"/>
           <w:lang w:val="en-US" w:eastAsia="ru-RU"/>
         </w:rPr>
-        <w:t>)**N * math.pi * (</w:t>
+        <w:t xml:space="preserve">)**N * </w:t>
+      </w:r>
+      <w:proofErr w:type="spellStart"/>
+      <w:r>
+        <w:rPr>
+          <w:rFonts w:ascii="Consolas" w:eastAsia="Times New Roman" w:hAnsi="Consolas" w:cs="Courier New"/>
+          <w:i/>
+          <w:iCs/>
+          <w:color w:val="333333"/>
+          <w:sz w:val="24"/>
+          <w:szCs w:val="24"/>
+          <w:lang w:val="en-US" w:eastAsia="ru-RU"/>
+        </w:rPr>
+        <w:t>math.pi</w:t>
+      </w:r>
+      <w:proofErr w:type="spellEnd"/>
+      <w:r>
+        <w:rPr>
+          <w:rFonts w:ascii="Consolas" w:eastAsia="Times New Roman" w:hAnsi="Consolas" w:cs="Courier New"/>
+          <w:i/>
+          <w:iCs/>
+          <w:color w:val="333333"/>
+          <w:sz w:val="24"/>
+          <w:szCs w:val="24"/>
+          <w:lang w:val="en-US" w:eastAsia="ru-RU"/>
+        </w:rPr>
+        <w:t xml:space="preserve"> * (</w:t>
       </w:r>
       <w:r>
         <w:rPr>
@@ -11495,7 +12417,33 @@
           <w:szCs w:val="24"/>
           <w:lang w:val="en-US" w:eastAsia="ru-RU"/>
         </w:rPr>
-        <w:t>) * math.cos(values[</w:t>
+        <w:t xml:space="preserve">) * </w:t>
+      </w:r>
+      <w:proofErr w:type="spellStart"/>
+      <w:r>
+        <w:rPr>
+          <w:rFonts w:ascii="Consolas" w:eastAsia="Times New Roman" w:hAnsi="Consolas" w:cs="Courier New"/>
+          <w:i/>
+          <w:iCs/>
+          <w:color w:val="333333"/>
+          <w:sz w:val="24"/>
+          <w:szCs w:val="24"/>
+          <w:lang w:val="en-US" w:eastAsia="ru-RU"/>
+        </w:rPr>
+        <w:t>math.cos</w:t>
+      </w:r>
+      <w:proofErr w:type="spellEnd"/>
+      <w:r>
+        <w:rPr>
+          <w:rFonts w:ascii="Consolas" w:eastAsia="Times New Roman" w:hAnsi="Consolas" w:cs="Courier New"/>
+          <w:i/>
+          <w:iCs/>
+          <w:color w:val="333333"/>
+          <w:sz w:val="24"/>
+          <w:szCs w:val="24"/>
+          <w:lang w:val="en-US" w:eastAsia="ru-RU"/>
+        </w:rPr>
+        <w:t>(values[</w:t>
       </w:r>
       <w:r>
         <w:rPr>
@@ -11533,7 +12481,33 @@
           <w:szCs w:val="24"/>
           <w:lang w:val="en-US" w:eastAsia="ru-RU"/>
         </w:rPr>
-        <w:t># dM/ds</w:t>
+        <w:t xml:space="preserve"># </w:t>
+      </w:r>
+      <w:proofErr w:type="spellStart"/>
+      <w:r>
+        <w:rPr>
+          <w:rFonts w:ascii="Consolas" w:eastAsia="Times New Roman" w:hAnsi="Consolas" w:cs="Courier New"/>
+          <w:i/>
+          <w:iCs/>
+          <w:color w:val="888888"/>
+          <w:sz w:val="24"/>
+          <w:szCs w:val="24"/>
+          <w:lang w:val="en-US" w:eastAsia="ru-RU"/>
+        </w:rPr>
+        <w:t>dM</w:t>
+      </w:r>
+      <w:proofErr w:type="spellEnd"/>
+      <w:r>
+        <w:rPr>
+          <w:rFonts w:ascii="Consolas" w:eastAsia="Times New Roman" w:hAnsi="Consolas" w:cs="Courier New"/>
+          <w:i/>
+          <w:iCs/>
+          <w:color w:val="888888"/>
+          <w:sz w:val="24"/>
+          <w:szCs w:val="24"/>
+          <w:lang w:val="en-US" w:eastAsia="ru-RU"/>
+        </w:rPr>
+        <w:t>/ds</w:t>
       </w:r>
     </w:p>
     <w:p>
@@ -11900,15 +12874,27 @@
           <w:lang w:val="en-US" w:eastAsia="ru-RU"/>
         </w:rPr>
       </w:pPr>
-      <w:r>
-        <w:rPr>
-          <w:rFonts w:ascii="Consolas" w:eastAsia="Times New Roman" w:hAnsi="Consolas" w:cs="Courier New"/>
-          <w:color w:val="333333"/>
-          <w:sz w:val="24"/>
-          <w:szCs w:val="24"/>
-          <w:lang w:val="en-US" w:eastAsia="ru-RU"/>
-        </w:rPr>
-        <w:t xml:space="preserve">delta_eu = </w:t>
+      <w:proofErr w:type="spellStart"/>
+      <w:r>
+        <w:rPr>
+          <w:rFonts w:ascii="Consolas" w:eastAsia="Times New Roman" w:hAnsi="Consolas" w:cs="Courier New"/>
+          <w:color w:val="333333"/>
+          <w:sz w:val="24"/>
+          <w:szCs w:val="24"/>
+          <w:lang w:val="en-US" w:eastAsia="ru-RU"/>
+        </w:rPr>
+        <w:t>delta_eu</w:t>
+      </w:r>
+      <w:proofErr w:type="spellEnd"/>
+      <w:r>
+        <w:rPr>
+          <w:rFonts w:ascii="Consolas" w:eastAsia="Times New Roman" w:hAnsi="Consolas" w:cs="Courier New"/>
+          <w:color w:val="333333"/>
+          <w:sz w:val="24"/>
+          <w:szCs w:val="24"/>
+          <w:lang w:val="en-US" w:eastAsia="ru-RU"/>
+        </w:rPr>
+        <w:t xml:space="preserve"> = </w:t>
       </w:r>
       <w:r>
         <w:rPr>
@@ -12289,15 +13275,27 @@
           <w:lang w:val="en-US" w:eastAsia="ru-RU"/>
         </w:rPr>
       </w:pPr>
-      <w:r>
-        <w:rPr>
-          <w:rFonts w:ascii="Consolas" w:eastAsia="Times New Roman" w:hAnsi="Consolas" w:cs="Courier New"/>
-          <w:color w:val="333333"/>
-          <w:sz w:val="24"/>
-          <w:szCs w:val="24"/>
-          <w:lang w:val="en-US" w:eastAsia="ru-RU"/>
-        </w:rPr>
-        <w:t xml:space="preserve">rotation_speed = </w:t>
+      <w:proofErr w:type="spellStart"/>
+      <w:r>
+        <w:rPr>
+          <w:rFonts w:ascii="Consolas" w:eastAsia="Times New Roman" w:hAnsi="Consolas" w:cs="Courier New"/>
+          <w:color w:val="333333"/>
+          <w:sz w:val="24"/>
+          <w:szCs w:val="24"/>
+          <w:lang w:val="en-US" w:eastAsia="ru-RU"/>
+        </w:rPr>
+        <w:t>rotation_speed</w:t>
+      </w:r>
+      <w:proofErr w:type="spellEnd"/>
+      <w:r>
+        <w:rPr>
+          <w:rFonts w:ascii="Consolas" w:eastAsia="Times New Roman" w:hAnsi="Consolas" w:cs="Courier New"/>
+          <w:color w:val="333333"/>
+          <w:sz w:val="24"/>
+          <w:szCs w:val="24"/>
+          <w:lang w:val="en-US" w:eastAsia="ru-RU"/>
+        </w:rPr>
+        <w:t xml:space="preserve"> = </w:t>
       </w:r>
       <w:r>
         <w:rPr>
@@ -12319,8 +13317,20 @@
           <w:szCs w:val="24"/>
           <w:lang w:val="en-US" w:eastAsia="ru-RU"/>
         </w:rPr>
-        <w:t xml:space="preserve"> * math.pi</w:t>
-      </w:r>
+        <w:t xml:space="preserve"> * </w:t>
+      </w:r>
+      <w:proofErr w:type="spellStart"/>
+      <w:r>
+        <w:rPr>
+          <w:rFonts w:ascii="Consolas" w:eastAsia="Times New Roman" w:hAnsi="Consolas" w:cs="Courier New"/>
+          <w:color w:val="333333"/>
+          <w:sz w:val="24"/>
+          <w:szCs w:val="24"/>
+          <w:lang w:val="en-US" w:eastAsia="ru-RU"/>
+        </w:rPr>
+        <w:t>math.pi</w:t>
+      </w:r>
+      <w:proofErr w:type="spellEnd"/>
     </w:p>
     <w:p>
       <w:pPr>
@@ -12382,7 +13392,29 @@
           <w:szCs w:val="24"/>
           <w:lang w:val="en-US" w:eastAsia="ru-RU"/>
         </w:rPr>
-        <w:t xml:space="preserve"> * math.pi / </w:t>
+        <w:t xml:space="preserve"> * </w:t>
+      </w:r>
+      <w:proofErr w:type="spellStart"/>
+      <w:r>
+        <w:rPr>
+          <w:rFonts w:ascii="Consolas" w:eastAsia="Times New Roman" w:hAnsi="Consolas" w:cs="Courier New"/>
+          <w:color w:val="333333"/>
+          <w:sz w:val="24"/>
+          <w:szCs w:val="24"/>
+          <w:lang w:val="en-US" w:eastAsia="ru-RU"/>
+        </w:rPr>
+        <w:t>math.pi</w:t>
+      </w:r>
+      <w:proofErr w:type="spellEnd"/>
+      <w:r>
+        <w:rPr>
+          <w:rFonts w:ascii="Consolas" w:eastAsia="Times New Roman" w:hAnsi="Consolas" w:cs="Courier New"/>
+          <w:color w:val="333333"/>
+          <w:sz w:val="24"/>
+          <w:szCs w:val="24"/>
+          <w:lang w:val="en-US" w:eastAsia="ru-RU"/>
+        </w:rPr>
+        <w:t xml:space="preserve"> / </w:t>
       </w:r>
       <w:r>
         <w:rPr>
@@ -12518,18 +13550,30 @@
           <w:color w:val="333333"/>
           <w:sz w:val="24"/>
           <w:szCs w:val="24"/>
-          <w:lang w:eastAsia="ru-RU"/>
-        </w:rPr>
-      </w:pPr>
+          <w:lang w:val="en-US" w:eastAsia="ru-RU"/>
+        </w:rPr>
+      </w:pPr>
+      <w:proofErr w:type="spellStart"/>
       <w:r>
         <w:rPr>
           <w:rFonts w:ascii="Consolas" w:hAnsi="Consolas"/>
           <w:color w:val="333333"/>
           <w:sz w:val="24"/>
           <w:szCs w:val="24"/>
-          <w:lang w:eastAsia="ru-RU"/>
-        </w:rPr>
-        <w:t xml:space="preserve">curr_mass = </w:t>
+          <w:lang w:val="en-US" w:eastAsia="ru-RU"/>
+        </w:rPr>
+        <w:t>curr_mass</w:t>
+      </w:r>
+      <w:proofErr w:type="spellEnd"/>
+      <w:r>
+        <w:rPr>
+          <w:rFonts w:ascii="Consolas" w:hAnsi="Consolas"/>
+          <w:color w:val="333333"/>
+          <w:sz w:val="24"/>
+          <w:szCs w:val="24"/>
+          <w:lang w:val="en-US" w:eastAsia="ru-RU"/>
+        </w:rPr>
+        <w:t xml:space="preserve"> = </w:t>
       </w:r>
       <w:r>
         <w:rPr>
@@ -12539,7 +13583,7 @@
           <w:color w:val="0000DD"/>
           <w:sz w:val="24"/>
           <w:szCs w:val="24"/>
-          <w:lang w:eastAsia="ru-RU"/>
+          <w:lang w:val="en-US" w:eastAsia="ru-RU"/>
         </w:rPr>
         <w:t>1000</w:t>
       </w:r>
@@ -12580,7 +13624,7 @@
           <w:color w:val="333333"/>
           <w:sz w:val="24"/>
           <w:szCs w:val="24"/>
-          <w:lang w:eastAsia="ru-RU"/>
+          <w:lang w:val="en-US" w:eastAsia="ru-RU"/>
         </w:rPr>
         <w:t xml:space="preserve">    </w:t>
       </w:r>
@@ -12604,7 +13648,75 @@
           <w:szCs w:val="24"/>
           <w:lang w:val="en-US" w:eastAsia="ru-RU"/>
         </w:rPr>
-        <w:t xml:space="preserve"> (math.fabs(target_mass - curr_mass) &gt; </w:t>
+        <w:t xml:space="preserve"> (</w:t>
+      </w:r>
+      <w:proofErr w:type="spellStart"/>
+      <w:proofErr w:type="gramStart"/>
+      <w:r>
+        <w:rPr>
+          <w:rFonts w:ascii="Consolas" w:eastAsia="Times New Roman" w:hAnsi="Consolas" w:cs="Courier New"/>
+          <w:color w:val="333333"/>
+          <w:sz w:val="24"/>
+          <w:szCs w:val="24"/>
+          <w:lang w:val="en-US" w:eastAsia="ru-RU"/>
+        </w:rPr>
+        <w:t>math.fabs</w:t>
+      </w:r>
+      <w:proofErr w:type="spellEnd"/>
+      <w:proofErr w:type="gramEnd"/>
+      <w:r>
+        <w:rPr>
+          <w:rFonts w:ascii="Consolas" w:eastAsia="Times New Roman" w:hAnsi="Consolas" w:cs="Courier New"/>
+          <w:color w:val="333333"/>
+          <w:sz w:val="24"/>
+          <w:szCs w:val="24"/>
+          <w:lang w:val="en-US" w:eastAsia="ru-RU"/>
+        </w:rPr>
+        <w:t>(</w:t>
+      </w:r>
+      <w:proofErr w:type="spellStart"/>
+      <w:r>
+        <w:rPr>
+          <w:rFonts w:ascii="Consolas" w:eastAsia="Times New Roman" w:hAnsi="Consolas" w:cs="Courier New"/>
+          <w:color w:val="333333"/>
+          <w:sz w:val="24"/>
+          <w:szCs w:val="24"/>
+          <w:lang w:val="en-US" w:eastAsia="ru-RU"/>
+        </w:rPr>
+        <w:t>target_mass</w:t>
+      </w:r>
+      <w:proofErr w:type="spellEnd"/>
+      <w:r>
+        <w:rPr>
+          <w:rFonts w:ascii="Consolas" w:eastAsia="Times New Roman" w:hAnsi="Consolas" w:cs="Courier New"/>
+          <w:color w:val="333333"/>
+          <w:sz w:val="24"/>
+          <w:szCs w:val="24"/>
+          <w:lang w:val="en-US" w:eastAsia="ru-RU"/>
+        </w:rPr>
+        <w:t xml:space="preserve"> - </w:t>
+      </w:r>
+      <w:proofErr w:type="spellStart"/>
+      <w:r>
+        <w:rPr>
+          <w:rFonts w:ascii="Consolas" w:eastAsia="Times New Roman" w:hAnsi="Consolas" w:cs="Courier New"/>
+          <w:color w:val="333333"/>
+          <w:sz w:val="24"/>
+          <w:szCs w:val="24"/>
+          <w:lang w:val="en-US" w:eastAsia="ru-RU"/>
+        </w:rPr>
+        <w:t>curr_mass</w:t>
+      </w:r>
+      <w:proofErr w:type="spellEnd"/>
+      <w:r>
+        <w:rPr>
+          <w:rFonts w:ascii="Consolas" w:eastAsia="Times New Roman" w:hAnsi="Consolas" w:cs="Courier New"/>
+          <w:color w:val="333333"/>
+          <w:sz w:val="24"/>
+          <w:szCs w:val="24"/>
+          <w:lang w:val="en-US" w:eastAsia="ru-RU"/>
+        </w:rPr>
+        <w:t xml:space="preserve">) &gt; </w:t>
       </w:r>
       <w:r>
         <w:rPr>
@@ -12667,7 +13779,85 @@
           <w:szCs w:val="24"/>
           <w:lang w:val="en-US" w:eastAsia="ru-RU"/>
         </w:rPr>
-        <w:t xml:space="preserve">        t, values = runge.runge_method(func, init_values) </w:t>
+        <w:t xml:space="preserve">        t, values = </w:t>
+      </w:r>
+      <w:proofErr w:type="spellStart"/>
+      <w:proofErr w:type="gramStart"/>
+      <w:r>
+        <w:rPr>
+          <w:rFonts w:ascii="Consolas" w:eastAsia="Times New Roman" w:hAnsi="Consolas" w:cs="Courier New"/>
+          <w:color w:val="333333"/>
+          <w:sz w:val="24"/>
+          <w:szCs w:val="24"/>
+          <w:lang w:val="en-US" w:eastAsia="ru-RU"/>
+        </w:rPr>
+        <w:t>runge.runge</w:t>
+      </w:r>
+      <w:proofErr w:type="gramEnd"/>
+      <w:r>
+        <w:rPr>
+          <w:rFonts w:ascii="Consolas" w:eastAsia="Times New Roman" w:hAnsi="Consolas" w:cs="Courier New"/>
+          <w:color w:val="333333"/>
+          <w:sz w:val="24"/>
+          <w:szCs w:val="24"/>
+          <w:lang w:val="en-US" w:eastAsia="ru-RU"/>
+        </w:rPr>
+        <w:t>_method</w:t>
+      </w:r>
+      <w:proofErr w:type="spellEnd"/>
+      <w:r>
+        <w:rPr>
+          <w:rFonts w:ascii="Consolas" w:eastAsia="Times New Roman" w:hAnsi="Consolas" w:cs="Courier New"/>
+          <w:color w:val="333333"/>
+          <w:sz w:val="24"/>
+          <w:szCs w:val="24"/>
+          <w:lang w:val="en-US" w:eastAsia="ru-RU"/>
+        </w:rPr>
+        <w:t>(</w:t>
+      </w:r>
+      <w:proofErr w:type="spellStart"/>
+      <w:r>
+        <w:rPr>
+          <w:rFonts w:ascii="Consolas" w:eastAsia="Times New Roman" w:hAnsi="Consolas" w:cs="Courier New"/>
+          <w:color w:val="333333"/>
+          <w:sz w:val="24"/>
+          <w:szCs w:val="24"/>
+          <w:lang w:val="en-US" w:eastAsia="ru-RU"/>
+        </w:rPr>
+        <w:t>func</w:t>
+      </w:r>
+      <w:proofErr w:type="spellEnd"/>
+      <w:r>
+        <w:rPr>
+          <w:rFonts w:ascii="Consolas" w:eastAsia="Times New Roman" w:hAnsi="Consolas" w:cs="Courier New"/>
+          <w:color w:val="333333"/>
+          <w:sz w:val="24"/>
+          <w:szCs w:val="24"/>
+          <w:lang w:val="en-US" w:eastAsia="ru-RU"/>
+        </w:rPr>
+        <w:t xml:space="preserve">, </w:t>
+      </w:r>
+      <w:proofErr w:type="spellStart"/>
+      <w:r>
+        <w:rPr>
+          <w:rFonts w:ascii="Consolas" w:eastAsia="Times New Roman" w:hAnsi="Consolas" w:cs="Courier New"/>
+          <w:color w:val="333333"/>
+          <w:sz w:val="24"/>
+          <w:szCs w:val="24"/>
+          <w:lang w:val="en-US" w:eastAsia="ru-RU"/>
+        </w:rPr>
+        <w:t>init_values</w:t>
+      </w:r>
+      <w:proofErr w:type="spellEnd"/>
+      <w:r>
+        <w:rPr>
+          <w:rFonts w:ascii="Consolas" w:eastAsia="Times New Roman" w:hAnsi="Consolas" w:cs="Courier New"/>
+          <w:color w:val="333333"/>
+          <w:sz w:val="24"/>
+          <w:szCs w:val="24"/>
+          <w:lang w:val="en-US" w:eastAsia="ru-RU"/>
+        </w:rPr>
+        <w:t xml:space="preserve">) </w:t>
       </w:r>
     </w:p>
     <w:p>
@@ -12708,8 +13898,31 @@
           <w:szCs w:val="24"/>
           <w:lang w:val="en-US" w:eastAsia="ru-RU"/>
         </w:rPr>
-        <w:t xml:space="preserve">        curr_mass = values[</w:t>
-      </w:r>
+        <w:t xml:space="preserve">        </w:t>
+      </w:r>
+      <w:proofErr w:type="spellStart"/>
+      <w:r>
+        <w:rPr>
+          <w:rFonts w:ascii="Consolas" w:eastAsia="Times New Roman" w:hAnsi="Consolas" w:cs="Courier New"/>
+          <w:color w:val="333333"/>
+          <w:sz w:val="24"/>
+          <w:szCs w:val="24"/>
+          <w:lang w:val="en-US" w:eastAsia="ru-RU"/>
+        </w:rPr>
+        <w:t>curr_mass</w:t>
+      </w:r>
+      <w:proofErr w:type="spellEnd"/>
+      <w:r>
+        <w:rPr>
+          <w:rFonts w:ascii="Consolas" w:eastAsia="Times New Roman" w:hAnsi="Consolas" w:cs="Courier New"/>
+          <w:color w:val="333333"/>
+          <w:sz w:val="24"/>
+          <w:szCs w:val="24"/>
+          <w:lang w:val="en-US" w:eastAsia="ru-RU"/>
+        </w:rPr>
+        <w:t xml:space="preserve"> = values[</w:t>
+      </w:r>
+      <w:proofErr w:type="spellStart"/>
       <w:r>
         <w:rPr>
           <w:rFonts w:ascii="Consolas" w:eastAsia="Times New Roman" w:hAnsi="Consolas" w:cs="Courier New"/>
@@ -12720,6 +13933,7 @@
         </w:rPr>
         <w:t>len</w:t>
       </w:r>
+      <w:proofErr w:type="spellEnd"/>
       <w:r>
         <w:rPr>
           <w:rFonts w:ascii="Consolas" w:eastAsia="Times New Roman" w:hAnsi="Consolas" w:cs="Courier New"/>
@@ -12782,7 +13996,7 @@
         <w:spacing w:line="244" w:lineRule="atLeast"/>
         <w:rPr>
           <w:color w:val="333333"/>
-          <w:lang w:eastAsia="ru-RU"/>
+          <w:lang w:val="en-US" w:eastAsia="ru-RU"/>
         </w:rPr>
       </w:pPr>
       <w:r>
@@ -12795,24 +14009,36 @@
         </w:rPr>
         <w:t xml:space="preserve">        </w:t>
       </w:r>
+      <w:proofErr w:type="spellStart"/>
       <w:r>
         <w:rPr>
           <w:rFonts w:ascii="Consolas" w:hAnsi="Consolas"/>
           <w:color w:val="333333"/>
           <w:sz w:val="24"/>
           <w:szCs w:val="24"/>
-          <w:lang w:eastAsia="ru-RU"/>
-        </w:rPr>
-        <w:t>boundary_conditions[</w:t>
-      </w:r>
+          <w:lang w:val="en-US" w:eastAsia="ru-RU"/>
+        </w:rPr>
+        <w:t>boundary_conditions</w:t>
+      </w:r>
+      <w:proofErr w:type="spellEnd"/>
       <w:r>
         <w:rPr>
           <w:rFonts w:ascii="Consolas" w:hAnsi="Consolas"/>
           <w:color w:val="333333"/>
           <w:sz w:val="24"/>
           <w:szCs w:val="24"/>
+          <w:lang w:val="en-US" w:eastAsia="ru-RU"/>
+        </w:rPr>
+        <w:t>[</w:t>
+      </w:r>
+      <w:r>
+        <w:rPr>
+          <w:rFonts w:ascii="Consolas" w:hAnsi="Consolas"/>
+          <w:color w:val="333333"/>
+          <w:sz w:val="24"/>
+          <w:szCs w:val="24"/>
           <w:shd w:val="clear" w:color="auto" w:fill="FFF0F0"/>
-          <w:lang w:eastAsia="ru-RU"/>
+          <w:lang w:val="en-US" w:eastAsia="ru-RU"/>
         </w:rPr>
         <w:t>"Eu"</w:t>
       </w:r>
@@ -12822,10 +14048,22 @@
           <w:color w:val="333333"/>
           <w:sz w:val="24"/>
           <w:szCs w:val="24"/>
-          <w:lang w:eastAsia="ru-RU"/>
-        </w:rPr>
-        <w:t>] += delta_eu</w:t>
-      </w:r>
+          <w:lang w:val="en-US" w:eastAsia="ru-RU"/>
+        </w:rPr>
+        <w:t xml:space="preserve">] += </w:t>
+      </w:r>
+      <w:proofErr w:type="spellStart"/>
+      <w:r>
+        <w:rPr>
+          <w:rFonts w:ascii="Consolas" w:hAnsi="Consolas"/>
+          <w:color w:val="333333"/>
+          <w:sz w:val="24"/>
+          <w:szCs w:val="24"/>
+          <w:lang w:val="en-US" w:eastAsia="ru-RU"/>
+        </w:rPr>
+        <w:t>delta_eu</w:t>
+      </w:r>
+      <w:proofErr w:type="spellEnd"/>
     </w:p>
     <w:p>
       <w:pPr>
@@ -12867,6 +14105,7 @@
         </w:rPr>
         <w:t xml:space="preserve">    </w:t>
       </w:r>
+      <w:proofErr w:type="gramStart"/>
       <w:r>
         <w:rPr>
           <w:rFonts w:ascii="Consolas" w:eastAsia="Times New Roman" w:hAnsi="Consolas" w:cs="Courier New"/>
@@ -12889,6 +14128,7 @@
         </w:rPr>
         <w:t>(</w:t>
       </w:r>
+      <w:proofErr w:type="gramEnd"/>
       <w:r>
         <w:rPr>
           <w:rFonts w:ascii="Consolas" w:eastAsia="Times New Roman" w:hAnsi="Consolas" w:cs="Courier New"/>
@@ -12908,7 +14148,29 @@
           <w:szCs w:val="24"/>
           <w:lang w:val="en-US" w:eastAsia="ru-RU"/>
         </w:rPr>
-        <w:t>, boundary_conditions[</w:t>
+        <w:t xml:space="preserve">, </w:t>
+      </w:r>
+      <w:proofErr w:type="spellStart"/>
+      <w:r>
+        <w:rPr>
+          <w:rFonts w:ascii="Consolas" w:eastAsia="Times New Roman" w:hAnsi="Consolas" w:cs="Courier New"/>
+          <w:color w:val="333333"/>
+          <w:sz w:val="24"/>
+          <w:szCs w:val="24"/>
+          <w:lang w:val="en-US" w:eastAsia="ru-RU"/>
+        </w:rPr>
+        <w:t>boundary_conditions</w:t>
+      </w:r>
+      <w:proofErr w:type="spellEnd"/>
+      <w:r>
+        <w:rPr>
+          <w:rFonts w:ascii="Consolas" w:eastAsia="Times New Roman" w:hAnsi="Consolas" w:cs="Courier New"/>
+          <w:color w:val="333333"/>
+          <w:sz w:val="24"/>
+          <w:szCs w:val="24"/>
+          <w:lang w:val="en-US" w:eastAsia="ru-RU"/>
+        </w:rPr>
+        <w:t>[</w:t>
       </w:r>
       <w:r>
         <w:rPr>
@@ -13000,8 +14262,20 @@
           <w:szCs w:val="24"/>
           <w:lang w:val="en-US" w:eastAsia="ru-RU"/>
         </w:rPr>
-        <w:t>z = [value[</w:t>
-      </w:r>
+        <w:t>z = [</w:t>
+      </w:r>
+      <w:proofErr w:type="gramStart"/>
+      <w:r>
+        <w:rPr>
+          <w:rFonts w:ascii="Consolas" w:hAnsi="Consolas"/>
+          <w:color w:val="333333"/>
+          <w:sz w:val="24"/>
+          <w:szCs w:val="24"/>
+          <w:lang w:val="en-US" w:eastAsia="ru-RU"/>
+        </w:rPr>
+        <w:t>value[</w:t>
+      </w:r>
+      <w:proofErr w:type="gramEnd"/>
       <w:r>
         <w:rPr>
           <w:rFonts w:ascii="Consolas" w:hAnsi="Consolas"/>
@@ -13107,8 +14381,20 @@
           <w:szCs w:val="24"/>
           <w:lang w:val="en-US" w:eastAsia="ru-RU"/>
         </w:rPr>
-        <w:t>r = [value[</w:t>
-      </w:r>
+        <w:t>r = [</w:t>
+      </w:r>
+      <w:proofErr w:type="gramStart"/>
+      <w:r>
+        <w:rPr>
+          <w:rFonts w:ascii="Consolas" w:eastAsia="Times New Roman" w:hAnsi="Consolas" w:cs="Courier New"/>
+          <w:color w:val="333333"/>
+          <w:sz w:val="24"/>
+          <w:szCs w:val="24"/>
+          <w:lang w:val="en-US" w:eastAsia="ru-RU"/>
+        </w:rPr>
+        <w:t>value[</w:t>
+      </w:r>
+      <w:proofErr w:type="gramEnd"/>
       <w:r>
         <w:rPr>
           <w:rFonts w:ascii="Consolas" w:eastAsia="Times New Roman" w:hAnsi="Consolas" w:cs="Courier New"/>
@@ -13247,15 +14533,29 @@
           <w:lang w:val="en-US" w:eastAsia="ru-RU"/>
         </w:rPr>
       </w:pPr>
-      <w:r>
-        <w:rPr>
-          <w:rFonts w:ascii="Consolas" w:eastAsia="Times New Roman" w:hAnsi="Consolas" w:cs="Courier New"/>
-          <w:color w:val="333333"/>
-          <w:sz w:val="24"/>
-          <w:szCs w:val="24"/>
-          <w:lang w:val="en-US" w:eastAsia="ru-RU"/>
-        </w:rPr>
-        <w:t>plt.plot(z, r, label=</w:t>
+      <w:proofErr w:type="spellStart"/>
+      <w:proofErr w:type="gramStart"/>
+      <w:r>
+        <w:rPr>
+          <w:rFonts w:ascii="Consolas" w:eastAsia="Times New Roman" w:hAnsi="Consolas" w:cs="Courier New"/>
+          <w:color w:val="333333"/>
+          <w:sz w:val="24"/>
+          <w:szCs w:val="24"/>
+          <w:lang w:val="en-US" w:eastAsia="ru-RU"/>
+        </w:rPr>
+        <w:t>plt.plot</w:t>
+      </w:r>
+      <w:proofErr w:type="spellEnd"/>
+      <w:proofErr w:type="gramEnd"/>
+      <w:r>
+        <w:rPr>
+          <w:rFonts w:ascii="Consolas" w:eastAsia="Times New Roman" w:hAnsi="Consolas" w:cs="Courier New"/>
+          <w:color w:val="333333"/>
+          <w:sz w:val="24"/>
+          <w:szCs w:val="24"/>
+          <w:lang w:val="en-US" w:eastAsia="ru-RU"/>
+        </w:rPr>
+        <w:t>(z, r, label=</w:t>
       </w:r>
       <w:r>
         <w:rPr>
@@ -13338,7 +14638,29 @@
           <w:szCs w:val="24"/>
           <w:lang w:val="en-US" w:eastAsia="ru-RU"/>
         </w:rPr>
-        <w:t xml:space="preserve">(radToDeg(eps0))) + </w:t>
+        <w:t>(</w:t>
+      </w:r>
+      <w:proofErr w:type="spellStart"/>
+      <w:r>
+        <w:rPr>
+          <w:rFonts w:ascii="Consolas" w:eastAsia="Times New Roman" w:hAnsi="Consolas" w:cs="Courier New"/>
+          <w:color w:val="333333"/>
+          <w:sz w:val="24"/>
+          <w:szCs w:val="24"/>
+          <w:lang w:val="en-US" w:eastAsia="ru-RU"/>
+        </w:rPr>
+        <w:t>radToDeg</w:t>
+      </w:r>
+      <w:proofErr w:type="spellEnd"/>
+      <w:r>
+        <w:rPr>
+          <w:rFonts w:ascii="Consolas" w:eastAsia="Times New Roman" w:hAnsi="Consolas" w:cs="Courier New"/>
+          <w:color w:val="333333"/>
+          <w:sz w:val="24"/>
+          <w:szCs w:val="24"/>
+          <w:lang w:val="en-US" w:eastAsia="ru-RU"/>
+        </w:rPr>
+        <w:t xml:space="preserve">(eps0))) + </w:t>
       </w:r>
       <w:r>
         <w:rPr>
@@ -13392,15 +14714,51 @@
           <w:lang w:val="en-US" w:eastAsia="ru-RU"/>
         </w:rPr>
       </w:pPr>
-      <w:r>
-        <w:rPr>
-          <w:rFonts w:ascii="Consolas" w:eastAsia="Times New Roman" w:hAnsi="Consolas" w:cs="Courier New"/>
-          <w:color w:val="333333"/>
-          <w:sz w:val="24"/>
-          <w:szCs w:val="24"/>
-          <w:lang w:val="en-US" w:eastAsia="ru-RU"/>
-        </w:rPr>
-        <w:t>plt.legend(bbox_to_anchor=(</w:t>
+      <w:proofErr w:type="spellStart"/>
+      <w:proofErr w:type="gramStart"/>
+      <w:r>
+        <w:rPr>
+          <w:rFonts w:ascii="Consolas" w:eastAsia="Times New Roman" w:hAnsi="Consolas" w:cs="Courier New"/>
+          <w:color w:val="333333"/>
+          <w:sz w:val="24"/>
+          <w:szCs w:val="24"/>
+          <w:lang w:val="en-US" w:eastAsia="ru-RU"/>
+        </w:rPr>
+        <w:t>plt.legend</w:t>
+      </w:r>
+      <w:proofErr w:type="spellEnd"/>
+      <w:proofErr w:type="gramEnd"/>
+      <w:r>
+        <w:rPr>
+          <w:rFonts w:ascii="Consolas" w:eastAsia="Times New Roman" w:hAnsi="Consolas" w:cs="Courier New"/>
+          <w:color w:val="333333"/>
+          <w:sz w:val="24"/>
+          <w:szCs w:val="24"/>
+          <w:lang w:val="en-US" w:eastAsia="ru-RU"/>
+        </w:rPr>
+        <w:t>(</w:t>
+      </w:r>
+      <w:proofErr w:type="spellStart"/>
+      <w:r>
+        <w:rPr>
+          <w:rFonts w:ascii="Consolas" w:eastAsia="Times New Roman" w:hAnsi="Consolas" w:cs="Courier New"/>
+          <w:color w:val="333333"/>
+          <w:sz w:val="24"/>
+          <w:szCs w:val="24"/>
+          <w:lang w:val="en-US" w:eastAsia="ru-RU"/>
+        </w:rPr>
+        <w:t>bbox_to_anchor</w:t>
+      </w:r>
+      <w:proofErr w:type="spellEnd"/>
+      <w:r>
+        <w:rPr>
+          <w:rFonts w:ascii="Consolas" w:eastAsia="Times New Roman" w:hAnsi="Consolas" w:cs="Courier New"/>
+          <w:color w:val="333333"/>
+          <w:sz w:val="24"/>
+          <w:szCs w:val="24"/>
+          <w:lang w:val="en-US" w:eastAsia="ru-RU"/>
+        </w:rPr>
+        <w:t>=(</w:t>
       </w:r>
       <w:r>
         <w:rPr>
@@ -13550,7 +14908,29 @@
           <w:szCs w:val="24"/>
           <w:lang w:val="en-US" w:eastAsia="ru-RU"/>
         </w:rPr>
-        <w:t xml:space="preserve">                      ncols=</w:t>
+        <w:t xml:space="preserve">                      </w:t>
+      </w:r>
+      <w:proofErr w:type="spellStart"/>
+      <w:r>
+        <w:rPr>
+          <w:rFonts w:ascii="Consolas" w:eastAsia="Times New Roman" w:hAnsi="Consolas" w:cs="Courier New"/>
+          <w:color w:val="333333"/>
+          <w:sz w:val="24"/>
+          <w:szCs w:val="24"/>
+          <w:lang w:val="en-US" w:eastAsia="ru-RU"/>
+        </w:rPr>
+        <w:t>ncols</w:t>
+      </w:r>
+      <w:proofErr w:type="spellEnd"/>
+      <w:r>
+        <w:rPr>
+          <w:rFonts w:ascii="Consolas" w:eastAsia="Times New Roman" w:hAnsi="Consolas" w:cs="Courier New"/>
+          <w:color w:val="333333"/>
+          <w:sz w:val="24"/>
+          <w:szCs w:val="24"/>
+          <w:lang w:val="en-US" w:eastAsia="ru-RU"/>
+        </w:rPr>
+        <w:t>=</w:t>
       </w:r>
       <w:r>
         <w:rPr>
@@ -13593,7 +14973,29 @@
           <w:szCs w:val="24"/>
           <w:lang w:val="en-US" w:eastAsia="ru-RU"/>
         </w:rPr>
-        <w:t>, borderaxespad=</w:t>
+        <w:t xml:space="preserve">, </w:t>
+      </w:r>
+      <w:proofErr w:type="spellStart"/>
+      <w:r>
+        <w:rPr>
+          <w:rFonts w:ascii="Consolas" w:eastAsia="Times New Roman" w:hAnsi="Consolas" w:cs="Courier New"/>
+          <w:color w:val="333333"/>
+          <w:sz w:val="24"/>
+          <w:szCs w:val="24"/>
+          <w:lang w:val="en-US" w:eastAsia="ru-RU"/>
+        </w:rPr>
+        <w:t>borderaxespad</w:t>
+      </w:r>
+      <w:proofErr w:type="spellEnd"/>
+      <w:r>
+        <w:rPr>
+          <w:rFonts w:ascii="Consolas" w:eastAsia="Times New Roman" w:hAnsi="Consolas" w:cs="Courier New"/>
+          <w:color w:val="333333"/>
+          <w:sz w:val="24"/>
+          <w:szCs w:val="24"/>
+          <w:lang w:val="en-US" w:eastAsia="ru-RU"/>
+        </w:rPr>
+        <w:t>=</w:t>
       </w:r>
       <w:r>
         <w:rPr>
@@ -13679,15 +15081,29 @@
           <w:lang w:val="en-US" w:eastAsia="ru-RU"/>
         </w:rPr>
       </w:pPr>
-      <w:r>
-        <w:rPr>
-          <w:rFonts w:ascii="Consolas" w:eastAsia="Times New Roman" w:hAnsi="Consolas" w:cs="Courier New"/>
-          <w:color w:val="333333"/>
-          <w:sz w:val="24"/>
-          <w:szCs w:val="24"/>
-          <w:lang w:val="en-US" w:eastAsia="ru-RU"/>
-        </w:rPr>
-        <w:t>plt.axhline(y=</w:t>
+      <w:proofErr w:type="spellStart"/>
+      <w:proofErr w:type="gramStart"/>
+      <w:r>
+        <w:rPr>
+          <w:rFonts w:ascii="Consolas" w:eastAsia="Times New Roman" w:hAnsi="Consolas" w:cs="Courier New"/>
+          <w:color w:val="333333"/>
+          <w:sz w:val="24"/>
+          <w:szCs w:val="24"/>
+          <w:lang w:val="en-US" w:eastAsia="ru-RU"/>
+        </w:rPr>
+        <w:t>plt.axhline</w:t>
+      </w:r>
+      <w:proofErr w:type="spellEnd"/>
+      <w:proofErr w:type="gramEnd"/>
+      <w:r>
+        <w:rPr>
+          <w:rFonts w:ascii="Consolas" w:eastAsia="Times New Roman" w:hAnsi="Consolas" w:cs="Courier New"/>
+          <w:color w:val="333333"/>
+          <w:sz w:val="24"/>
+          <w:szCs w:val="24"/>
+          <w:lang w:val="en-US" w:eastAsia="ru-RU"/>
+        </w:rPr>
+        <w:t>(y=</w:t>
       </w:r>
       <w:r>
         <w:rPr>
@@ -13730,7 +15146,29 @@
           <w:szCs w:val="24"/>
           <w:lang w:val="en-US" w:eastAsia="ru-RU"/>
         </w:rPr>
-        <w:t>, linestyle=</w:t>
+        <w:t xml:space="preserve">, </w:t>
+      </w:r>
+      <w:proofErr w:type="spellStart"/>
+      <w:r>
+        <w:rPr>
+          <w:rFonts w:ascii="Consolas" w:eastAsia="Times New Roman" w:hAnsi="Consolas" w:cs="Courier New"/>
+          <w:color w:val="333333"/>
+          <w:sz w:val="24"/>
+          <w:szCs w:val="24"/>
+          <w:lang w:val="en-US" w:eastAsia="ru-RU"/>
+        </w:rPr>
+        <w:t>linestyle</w:t>
+      </w:r>
+      <w:proofErr w:type="spellEnd"/>
+      <w:r>
+        <w:rPr>
+          <w:rFonts w:ascii="Consolas" w:eastAsia="Times New Roman" w:hAnsi="Consolas" w:cs="Courier New"/>
+          <w:color w:val="333333"/>
+          <w:sz w:val="24"/>
+          <w:szCs w:val="24"/>
+          <w:lang w:val="en-US" w:eastAsia="ru-RU"/>
+        </w:rPr>
+        <w:t>=</w:t>
       </w:r>
       <w:r>
         <w:rPr>
@@ -13861,6 +15299,7 @@
         <w:t>, которые не необходимы для решения задачи, а присутствуют лишь для автоматизации процесса и упрощения кода.</w:t>
       </w:r>
     </w:p>
+    <w:bookmarkEnd w:id="11"/>
     <w:p>
       <w:pPr>
         <w:rPr>
@@ -13947,6 +15386,7 @@
           <w:szCs w:val="28"/>
         </w:rPr>
       </w:pPr>
+      <w:bookmarkStart w:id="12" w:name="_Hlk167664065"/>
       <w:r>
         <w:rPr>
           <w:rFonts w:ascii="Times New Roman" w:eastAsia="Calibri" w:hAnsi="Times New Roman" w:cs="Times New Roman"/>
@@ -17418,15 +18858,7 @@
                 <w:sz w:val="28"/>
                 <w:szCs w:val="28"/>
               </w:rPr>
-              <m:t xml:space="preserve"> р/</m:t>
-            </m:r>
-            <m:r>
-              <w:rPr>
-                <w:rFonts w:ascii="Cambria Math" w:hAnsi="Cambria Math" w:cs="Times New Roman"/>
-                <w:sz w:val="28"/>
-                <w:szCs w:val="28"/>
-              </w:rPr>
-              <m:t>с</m:t>
+              <m:t xml:space="preserve"> р/с</m:t>
             </m:r>
             <m:ctrlPr>
               <w:rPr>
@@ -19861,6 +21293,7 @@
         </m:f>
       </m:oMath>
     </w:p>
+    <w:bookmarkEnd w:id="12"/>
     <w:p>
       <w:pPr>
         <w:spacing w:line="360" w:lineRule="auto"/>
@@ -20800,8 +22233,8 @@
           <w:color w:val="auto"/>
         </w:rPr>
       </w:pPr>
-      <w:bookmarkStart w:id="9" w:name="_Toc103184514"/>
-      <w:bookmarkEnd w:id="8"/>
+      <w:bookmarkStart w:id="13" w:name="_Toc103184514"/>
+      <w:bookmarkEnd w:id="10"/>
       <w:r>
         <w:rPr>
           <w:rFonts w:ascii="Times New Roman" w:hAnsi="Times New Roman" w:cs="Times New Roman"/>
@@ -20811,7 +22244,7 @@
         <w:lastRenderedPageBreak/>
         <w:t>Список литературы</w:t>
       </w:r>
-      <w:bookmarkEnd w:id="9"/>
+      <w:bookmarkEnd w:id="13"/>
     </w:p>
     <w:p>
       <w:pPr>
@@ -21375,7 +22808,67 @@
           <w:szCs w:val="28"/>
           <w:lang w:val="en-US"/>
         </w:rPr>
-        <w:t>Moffat H.K. Behavior of a viscous film on the outer surface of rotatincy linder// Journal de Mehanique. V. 16, № 8, 1977. P. 651-673.</w:t>
+        <w:t xml:space="preserve">Moffat H.K. Behavior of a viscous film on the outer surface of </w:t>
+      </w:r>
+      <w:proofErr w:type="spellStart"/>
+      <w:r>
+        <w:rPr>
+          <w:rFonts w:ascii="Times New Roman" w:eastAsia="Calibri" w:hAnsi="Times New Roman" w:cs="Times New Roman"/>
+          <w:sz w:val="28"/>
+          <w:szCs w:val="28"/>
+          <w:lang w:val="en-US"/>
+        </w:rPr>
+        <w:t>rotatincy</w:t>
+      </w:r>
+      <w:proofErr w:type="spellEnd"/>
+      <w:r>
+        <w:rPr>
+          <w:rFonts w:ascii="Times New Roman" w:eastAsia="Calibri" w:hAnsi="Times New Roman" w:cs="Times New Roman"/>
+          <w:sz w:val="28"/>
+          <w:szCs w:val="28"/>
+          <w:lang w:val="en-US"/>
+        </w:rPr>
+        <w:t xml:space="preserve"> </w:t>
+      </w:r>
+      <w:proofErr w:type="spellStart"/>
+      <w:r>
+        <w:rPr>
+          <w:rFonts w:ascii="Times New Roman" w:eastAsia="Calibri" w:hAnsi="Times New Roman" w:cs="Times New Roman"/>
+          <w:sz w:val="28"/>
+          <w:szCs w:val="28"/>
+          <w:lang w:val="en-US"/>
+        </w:rPr>
+        <w:t>linder</w:t>
+      </w:r>
+      <w:proofErr w:type="spellEnd"/>
+      <w:r>
+        <w:rPr>
+          <w:rFonts w:ascii="Times New Roman" w:eastAsia="Calibri" w:hAnsi="Times New Roman" w:cs="Times New Roman"/>
+          <w:sz w:val="28"/>
+          <w:szCs w:val="28"/>
+          <w:lang w:val="en-US"/>
+        </w:rPr>
+        <w:t xml:space="preserve">// Journal de </w:t>
+      </w:r>
+      <w:proofErr w:type="spellStart"/>
+      <w:r>
+        <w:rPr>
+          <w:rFonts w:ascii="Times New Roman" w:eastAsia="Calibri" w:hAnsi="Times New Roman" w:cs="Times New Roman"/>
+          <w:sz w:val="28"/>
+          <w:szCs w:val="28"/>
+          <w:lang w:val="en-US"/>
+        </w:rPr>
+        <w:t>Mehanique</w:t>
+      </w:r>
+      <w:proofErr w:type="spellEnd"/>
+      <w:r>
+        <w:rPr>
+          <w:rFonts w:ascii="Times New Roman" w:eastAsia="Calibri" w:hAnsi="Times New Roman" w:cs="Times New Roman"/>
+          <w:sz w:val="28"/>
+          <w:szCs w:val="28"/>
+          <w:lang w:val="en-US"/>
+        </w:rPr>
+        <w:t>. V. 16, № 8, 1977. P. 651-673.</w:t>
       </w:r>
     </w:p>
     <w:p>
@@ -21404,8 +22897,19 @@
           <w:szCs w:val="28"/>
           <w:lang w:val="en-US"/>
         </w:rPr>
-        <w:t>Phillips O.M. Centrifugal waves// J. Fluid Mech., Vol. 7, 1960. P. 340-352..</w:t>
-      </w:r>
+        <w:t>Phillips O.M. Centrifugal waves// J. Fluid Mech., Vol. 7, 1960. P. 340-</w:t>
+      </w:r>
+      <w:proofErr w:type="gramStart"/>
+      <w:r>
+        <w:rPr>
+          <w:rFonts w:ascii="Times New Roman" w:eastAsia="Calibri" w:hAnsi="Times New Roman" w:cs="Times New Roman"/>
+          <w:sz w:val="28"/>
+          <w:szCs w:val="28"/>
+          <w:lang w:val="en-US"/>
+        </w:rPr>
+        <w:t>352..</w:t>
+      </w:r>
+      <w:proofErr w:type="gramEnd"/>
     </w:p>
     <w:p>
       <w:pPr>
@@ -21610,7 +23114,7 @@
 </file>
 
 <file path=word/endnotes.xml><?xml version="1.0" encoding="utf-8"?>
-<w:endnotes xmlns:wpc="http://schemas.microsoft.com/office/word/2010/wordprocessingCanvas" xmlns:cx="http://schemas.microsoft.com/office/drawing/2014/chartex" xmlns:cx1="http://schemas.microsoft.com/office/drawing/2015/9/8/chartex" xmlns:cx2="http://schemas.microsoft.com/office/drawing/2015/10/21/chartex" xmlns:cx3="http://schemas.microsoft.com/office/drawing/2016/5/9/chartex" xmlns:cx4="http://schemas.microsoft.com/office/drawing/2016/5/10/chartex" xmlns:cx5="http://schemas.microsoft.com/office/drawing/2016/5/11/chartex" xmlns:cx6="http://schemas.microsoft.com/office/drawing/2016/5/12/chartex" xmlns:cx7="http://schemas.microsoft.com/office/drawing/2016/5/13/chartex" xmlns:cx8="http://schemas.microsoft.com/office/drawing/2016/5/14/chartex" xmlns:mc="http://schemas.openxmlformats.org/markup-compatibility/2006" xmlns:aink="http://schemas.microsoft.com/office/drawing/2016/ink" xmlns:am3d="http://schemas.microsoft.com/office/drawing/2017/model3d" xmlns:o="urn:schemas-microsoft-com:office:office" xmlns:oel="http://schemas.microsoft.com/office/2019/extlst" xmlns:r="http://schemas.openxmlformats.org/officeDocument/2006/relationships" xmlns:m="http://schemas.openxmlformats.org/officeDocument/2006/math" xmlns:v="urn:schemas-microsoft-com:vml" xmlns:wp14="http://schemas.microsoft.com/office/word/2010/wordprocessingDrawing" xmlns:wp="http://schemas.openxmlformats.org/drawingml/2006/wordprocessingDrawing" xmlns:w10="urn:schemas-microsoft-com:office:word" xmlns:w="http://schemas.openxmlformats.org/wordprocessingml/2006/main" xmlns:w14="http://schemas.microsoft.com/office/word/2010/wordml" xmlns:w15="http://schemas.microsoft.com/office/word/2012/wordml" xmlns:w16cex="http://schemas.microsoft.com/office/word/2018/wordml/cex" xmlns:w16cid="http://schemas.microsoft.com/office/word/2016/wordml/cid" xmlns:w16="http://schemas.microsoft.com/office/word/2018/wordml" xmlns:w16du="http://schemas.microsoft.com/office/word/2023/wordml/word16du" xmlns:w16sdtdh="http://schemas.microsoft.com/office/word/2020/wordml/sdtdatahash" xmlns:w16se="http://schemas.microsoft.com/office/word/2015/wordml/symex" xmlns:wpg="http://schemas.microsoft.com/office/word/2010/wordprocessingGroup" xmlns:wpi="http://schemas.microsoft.com/office/word/2010/wordprocessingInk" xmlns:wne="http://schemas.microsoft.com/office/word/2006/wordml" xmlns:wps="http://schemas.microsoft.com/office/word/2010/wordprocessingShape" mc:Ignorable="w14 w15 w16se w16cid w16 w16cex w16sdtdh wp14">
+<w:endnotes xmlns:wpc="http://schemas.microsoft.com/office/word/2010/wordprocessingCanvas" xmlns:cx="http://schemas.microsoft.com/office/drawing/2014/chartex" xmlns:cx1="http://schemas.microsoft.com/office/drawing/2015/9/8/chartex" xmlns:cx2="http://schemas.microsoft.com/office/drawing/2015/10/21/chartex" xmlns:cx3="http://schemas.microsoft.com/office/drawing/2016/5/9/chartex" xmlns:cx4="http://schemas.microsoft.com/office/drawing/2016/5/10/chartex" xmlns:cx5="http://schemas.microsoft.com/office/drawing/2016/5/11/chartex" xmlns:cx6="http://schemas.microsoft.com/office/drawing/2016/5/12/chartex" xmlns:cx7="http://schemas.microsoft.com/office/drawing/2016/5/13/chartex" xmlns:cx8="http://schemas.microsoft.com/office/drawing/2016/5/14/chartex" xmlns:mc="http://schemas.openxmlformats.org/markup-compatibility/2006" xmlns:aink="http://schemas.microsoft.com/office/drawing/2016/ink" xmlns:am3d="http://schemas.microsoft.com/office/drawing/2017/model3d" xmlns:o="urn:schemas-microsoft-com:office:office" xmlns:r="http://schemas.openxmlformats.org/officeDocument/2006/relationships" xmlns:m="http://schemas.openxmlformats.org/officeDocument/2006/math" xmlns:v="urn:schemas-microsoft-com:vml" xmlns:wp14="http://schemas.microsoft.com/office/word/2010/wordprocessingDrawing" xmlns:wp="http://schemas.openxmlformats.org/drawingml/2006/wordprocessingDrawing" xmlns:w10="urn:schemas-microsoft-com:office:word" xmlns:w="http://schemas.openxmlformats.org/wordprocessingml/2006/main" xmlns:w14="http://schemas.microsoft.com/office/word/2010/wordml" xmlns:w15="http://schemas.microsoft.com/office/word/2012/wordml" xmlns:w16cex="http://schemas.microsoft.com/office/word/2018/wordml/cex" xmlns:w16cid="http://schemas.microsoft.com/office/word/2016/wordml/cid" xmlns:w16="http://schemas.microsoft.com/office/word/2018/wordml" xmlns:w16sdtdh="http://schemas.microsoft.com/office/word/2020/wordml/sdtdatahash" xmlns:w16se="http://schemas.microsoft.com/office/word/2015/wordml/symex" xmlns:wpg="http://schemas.microsoft.com/office/word/2010/wordprocessingGroup" xmlns:wpi="http://schemas.microsoft.com/office/word/2010/wordprocessingInk" xmlns:wne="http://schemas.microsoft.com/office/word/2006/wordml" xmlns:wps="http://schemas.microsoft.com/office/word/2010/wordprocessingShape" mc:Ignorable="w14 w15 w16se w16cid w16 w16cex w16sdtdh wp14">
   <w:endnote w:type="separator" w:id="-1">
     <w:p>
       <w:pPr>
@@ -21635,7 +23139,7 @@
 </file>
 
 <file path=word/footer1.xml><?xml version="1.0" encoding="utf-8"?>
-<w:ftr xmlns:wpc="http://schemas.microsoft.com/office/word/2010/wordprocessingCanvas" xmlns:cx="http://schemas.microsoft.com/office/drawing/2014/chartex" xmlns:cx1="http://schemas.microsoft.com/office/drawing/2015/9/8/chartex" xmlns:cx2="http://schemas.microsoft.com/office/drawing/2015/10/21/chartex" xmlns:cx3="http://schemas.microsoft.com/office/drawing/2016/5/9/chartex" xmlns:cx4="http://schemas.microsoft.com/office/drawing/2016/5/10/chartex" xmlns:cx5="http://schemas.microsoft.com/office/drawing/2016/5/11/chartex" xmlns:cx6="http://schemas.microsoft.com/office/drawing/2016/5/12/chartex" xmlns:cx7="http://schemas.microsoft.com/office/drawing/2016/5/13/chartex" xmlns:cx8="http://schemas.microsoft.com/office/drawing/2016/5/14/chartex" xmlns:mc="http://schemas.openxmlformats.org/markup-compatibility/2006" xmlns:aink="http://schemas.microsoft.com/office/drawing/2016/ink" xmlns:am3d="http://schemas.microsoft.com/office/drawing/2017/model3d" xmlns:o="urn:schemas-microsoft-com:office:office" xmlns:oel="http://schemas.microsoft.com/office/2019/extlst" xmlns:r="http://schemas.openxmlformats.org/officeDocument/2006/relationships" xmlns:m="http://schemas.openxmlformats.org/officeDocument/2006/math" xmlns:v="urn:schemas-microsoft-com:vml" xmlns:wp14="http://schemas.microsoft.com/office/word/2010/wordprocessingDrawing" xmlns:wp="http://schemas.openxmlformats.org/drawingml/2006/wordprocessingDrawing" xmlns:w10="urn:schemas-microsoft-com:office:word" xmlns:w="http://schemas.openxmlformats.org/wordprocessingml/2006/main" xmlns:w14="http://schemas.microsoft.com/office/word/2010/wordml" xmlns:w15="http://schemas.microsoft.com/office/word/2012/wordml" xmlns:w16cex="http://schemas.microsoft.com/office/word/2018/wordml/cex" xmlns:w16cid="http://schemas.microsoft.com/office/word/2016/wordml/cid" xmlns:w16="http://schemas.microsoft.com/office/word/2018/wordml" xmlns:w16du="http://schemas.microsoft.com/office/word/2023/wordml/word16du" xmlns:w16sdtdh="http://schemas.microsoft.com/office/word/2020/wordml/sdtdatahash" xmlns:w16se="http://schemas.microsoft.com/office/word/2015/wordml/symex" xmlns:wpg="http://schemas.microsoft.com/office/word/2010/wordprocessingGroup" xmlns:wpi="http://schemas.microsoft.com/office/word/2010/wordprocessingInk" xmlns:wne="http://schemas.microsoft.com/office/word/2006/wordml" xmlns:wps="http://schemas.microsoft.com/office/word/2010/wordprocessingShape" mc:Ignorable="w14 w15 w16se w16cid w16 w16cex w16sdtdh wp14">
+<w:ftr xmlns:wpc="http://schemas.microsoft.com/office/word/2010/wordprocessingCanvas" xmlns:cx="http://schemas.microsoft.com/office/drawing/2014/chartex" xmlns:cx1="http://schemas.microsoft.com/office/drawing/2015/9/8/chartex" xmlns:cx2="http://schemas.microsoft.com/office/drawing/2015/10/21/chartex" xmlns:cx3="http://schemas.microsoft.com/office/drawing/2016/5/9/chartex" xmlns:cx4="http://schemas.microsoft.com/office/drawing/2016/5/10/chartex" xmlns:cx5="http://schemas.microsoft.com/office/drawing/2016/5/11/chartex" xmlns:cx6="http://schemas.microsoft.com/office/drawing/2016/5/12/chartex" xmlns:cx7="http://schemas.microsoft.com/office/drawing/2016/5/13/chartex" xmlns:cx8="http://schemas.microsoft.com/office/drawing/2016/5/14/chartex" xmlns:mc="http://schemas.openxmlformats.org/markup-compatibility/2006" xmlns:aink="http://schemas.microsoft.com/office/drawing/2016/ink" xmlns:am3d="http://schemas.microsoft.com/office/drawing/2017/model3d" xmlns:o="urn:schemas-microsoft-com:office:office" xmlns:r="http://schemas.openxmlformats.org/officeDocument/2006/relationships" xmlns:m="http://schemas.openxmlformats.org/officeDocument/2006/math" xmlns:v="urn:schemas-microsoft-com:vml" xmlns:wp14="http://schemas.microsoft.com/office/word/2010/wordprocessingDrawing" xmlns:wp="http://schemas.openxmlformats.org/drawingml/2006/wordprocessingDrawing" xmlns:w10="urn:schemas-microsoft-com:office:word" xmlns:w="http://schemas.openxmlformats.org/wordprocessingml/2006/main" xmlns:w14="http://schemas.microsoft.com/office/word/2010/wordml" xmlns:w15="http://schemas.microsoft.com/office/word/2012/wordml" xmlns:w16cex="http://schemas.microsoft.com/office/word/2018/wordml/cex" xmlns:w16cid="http://schemas.microsoft.com/office/word/2016/wordml/cid" xmlns:w16="http://schemas.microsoft.com/office/word/2018/wordml" xmlns:w16sdtdh="http://schemas.microsoft.com/office/word/2020/wordml/sdtdatahash" xmlns:w16se="http://schemas.microsoft.com/office/word/2015/wordml/symex" xmlns:wpg="http://schemas.microsoft.com/office/word/2010/wordprocessingGroup" xmlns:wpi="http://schemas.microsoft.com/office/word/2010/wordprocessingInk" xmlns:wne="http://schemas.microsoft.com/office/word/2006/wordml" xmlns:wps="http://schemas.microsoft.com/office/word/2010/wordprocessingShape" mc:Ignorable="w14 w15 w16se w16cid w16 w16cex w16sdtdh wp14">
   <w:sdt>
     <w:sdtPr>
       <w:id w:val="387924937"/>
@@ -21668,7 +23172,13 @@
           <w:rPr>
             <w:noProof/>
           </w:rPr>
-          <w:t>19</w:t>
+          <w:t>1</w:t>
+        </w:r>
+        <w:r>
+          <w:rPr>
+            <w:noProof/>
+          </w:rPr>
+          <w:t>9</w:t>
         </w:r>
         <w:r>
           <w:rPr>
@@ -21691,7 +23201,7 @@
 </file>
 
 <file path=word/footnotes.xml><?xml version="1.0" encoding="utf-8"?>
-<w:footnotes xmlns:wpc="http://schemas.microsoft.com/office/word/2010/wordprocessingCanvas" xmlns:cx="http://schemas.microsoft.com/office/drawing/2014/chartex" xmlns:cx1="http://schemas.microsoft.com/office/drawing/2015/9/8/chartex" xmlns:cx2="http://schemas.microsoft.com/office/drawing/2015/10/21/chartex" xmlns:cx3="http://schemas.microsoft.com/office/drawing/2016/5/9/chartex" xmlns:cx4="http://schemas.microsoft.com/office/drawing/2016/5/10/chartex" xmlns:cx5="http://schemas.microsoft.com/office/drawing/2016/5/11/chartex" xmlns:cx6="http://schemas.microsoft.com/office/drawing/2016/5/12/chartex" xmlns:cx7="http://schemas.microsoft.com/office/drawing/2016/5/13/chartex" xmlns:cx8="http://schemas.microsoft.com/office/drawing/2016/5/14/chartex" xmlns:mc="http://schemas.openxmlformats.org/markup-compatibility/2006" xmlns:aink="http://schemas.microsoft.com/office/drawing/2016/ink" xmlns:am3d="http://schemas.microsoft.com/office/drawing/2017/model3d" xmlns:o="urn:schemas-microsoft-com:office:office" xmlns:oel="http://schemas.microsoft.com/office/2019/extlst" xmlns:r="http://schemas.openxmlformats.org/officeDocument/2006/relationships" xmlns:m="http://schemas.openxmlformats.org/officeDocument/2006/math" xmlns:v="urn:schemas-microsoft-com:vml" xmlns:wp14="http://schemas.microsoft.com/office/word/2010/wordprocessingDrawing" xmlns:wp="http://schemas.openxmlformats.org/drawingml/2006/wordprocessingDrawing" xmlns:w10="urn:schemas-microsoft-com:office:word" xmlns:w="http://schemas.openxmlformats.org/wordprocessingml/2006/main" xmlns:w14="http://schemas.microsoft.com/office/word/2010/wordml" xmlns:w15="http://schemas.microsoft.com/office/word/2012/wordml" xmlns:w16cex="http://schemas.microsoft.com/office/word/2018/wordml/cex" xmlns:w16cid="http://schemas.microsoft.com/office/word/2016/wordml/cid" xmlns:w16="http://schemas.microsoft.com/office/word/2018/wordml" xmlns:w16du="http://schemas.microsoft.com/office/word/2023/wordml/word16du" xmlns:w16sdtdh="http://schemas.microsoft.com/office/word/2020/wordml/sdtdatahash" xmlns:w16se="http://schemas.microsoft.com/office/word/2015/wordml/symex" xmlns:wpg="http://schemas.microsoft.com/office/word/2010/wordprocessingGroup" xmlns:wpi="http://schemas.microsoft.com/office/word/2010/wordprocessingInk" xmlns:wne="http://schemas.microsoft.com/office/word/2006/wordml" xmlns:wps="http://schemas.microsoft.com/office/word/2010/wordprocessingShape" mc:Ignorable="w14 w15 w16se w16cid w16 w16cex w16sdtdh wp14">
+<w:footnotes xmlns:wpc="http://schemas.microsoft.com/office/word/2010/wordprocessingCanvas" xmlns:cx="http://schemas.microsoft.com/office/drawing/2014/chartex" xmlns:cx1="http://schemas.microsoft.com/office/drawing/2015/9/8/chartex" xmlns:cx2="http://schemas.microsoft.com/office/drawing/2015/10/21/chartex" xmlns:cx3="http://schemas.microsoft.com/office/drawing/2016/5/9/chartex" xmlns:cx4="http://schemas.microsoft.com/office/drawing/2016/5/10/chartex" xmlns:cx5="http://schemas.microsoft.com/office/drawing/2016/5/11/chartex" xmlns:cx6="http://schemas.microsoft.com/office/drawing/2016/5/12/chartex" xmlns:cx7="http://schemas.microsoft.com/office/drawing/2016/5/13/chartex" xmlns:cx8="http://schemas.microsoft.com/office/drawing/2016/5/14/chartex" xmlns:mc="http://schemas.openxmlformats.org/markup-compatibility/2006" xmlns:aink="http://schemas.microsoft.com/office/drawing/2016/ink" xmlns:am3d="http://schemas.microsoft.com/office/drawing/2017/model3d" xmlns:o="urn:schemas-microsoft-com:office:office" xmlns:r="http://schemas.openxmlformats.org/officeDocument/2006/relationships" xmlns:m="http://schemas.openxmlformats.org/officeDocument/2006/math" xmlns:v="urn:schemas-microsoft-com:vml" xmlns:wp14="http://schemas.microsoft.com/office/word/2010/wordprocessingDrawing" xmlns:wp="http://schemas.openxmlformats.org/drawingml/2006/wordprocessingDrawing" xmlns:w10="urn:schemas-microsoft-com:office:word" xmlns:w="http://schemas.openxmlformats.org/wordprocessingml/2006/main" xmlns:w14="http://schemas.microsoft.com/office/word/2010/wordml" xmlns:w15="http://schemas.microsoft.com/office/word/2012/wordml" xmlns:w16cex="http://schemas.microsoft.com/office/word/2018/wordml/cex" xmlns:w16cid="http://schemas.microsoft.com/office/word/2016/wordml/cid" xmlns:w16="http://schemas.microsoft.com/office/word/2018/wordml" xmlns:w16sdtdh="http://schemas.microsoft.com/office/word/2020/wordml/sdtdatahash" xmlns:w16se="http://schemas.microsoft.com/office/word/2015/wordml/symex" xmlns:wpg="http://schemas.microsoft.com/office/word/2010/wordprocessingGroup" xmlns:wpi="http://schemas.microsoft.com/office/word/2010/wordprocessingInk" xmlns:wne="http://schemas.microsoft.com/office/word/2006/wordml" xmlns:wps="http://schemas.microsoft.com/office/word/2010/wordprocessingShape" mc:Ignorable="w14 w15 w16se w16cid w16 w16cex w16sdtdh wp14">
   <w:footnote w:type="separator" w:id="-1">
     <w:p>
       <w:pPr>
@@ -21716,7 +23226,7 @@
 </file>
 
 <file path=word/header1.xml><?xml version="1.0" encoding="utf-8"?>
-<w:hdr xmlns:wpc="http://schemas.microsoft.com/office/word/2010/wordprocessingCanvas" xmlns:cx="http://schemas.microsoft.com/office/drawing/2014/chartex" xmlns:cx1="http://schemas.microsoft.com/office/drawing/2015/9/8/chartex" xmlns:cx2="http://schemas.microsoft.com/office/drawing/2015/10/21/chartex" xmlns:cx3="http://schemas.microsoft.com/office/drawing/2016/5/9/chartex" xmlns:cx4="http://schemas.microsoft.com/office/drawing/2016/5/10/chartex" xmlns:cx5="http://schemas.microsoft.com/office/drawing/2016/5/11/chartex" xmlns:cx6="http://schemas.microsoft.com/office/drawing/2016/5/12/chartex" xmlns:cx7="http://schemas.microsoft.com/office/drawing/2016/5/13/chartex" xmlns:cx8="http://schemas.microsoft.com/office/drawing/2016/5/14/chartex" xmlns:mc="http://schemas.openxmlformats.org/markup-compatibility/2006" xmlns:aink="http://schemas.microsoft.com/office/drawing/2016/ink" xmlns:am3d="http://schemas.microsoft.com/office/drawing/2017/model3d" xmlns:o="urn:schemas-microsoft-com:office:office" xmlns:oel="http://schemas.microsoft.com/office/2019/extlst" xmlns:r="http://schemas.openxmlformats.org/officeDocument/2006/relationships" xmlns:m="http://schemas.openxmlformats.org/officeDocument/2006/math" xmlns:v="urn:schemas-microsoft-com:vml" xmlns:wp14="http://schemas.microsoft.com/office/word/2010/wordprocessingDrawing" xmlns:wp="http://schemas.openxmlformats.org/drawingml/2006/wordprocessingDrawing" xmlns:w10="urn:schemas-microsoft-com:office:word" xmlns:w="http://schemas.openxmlformats.org/wordprocessingml/2006/main" xmlns:w14="http://schemas.microsoft.com/office/word/2010/wordml" xmlns:w15="http://schemas.microsoft.com/office/word/2012/wordml" xmlns:w16cex="http://schemas.microsoft.com/office/word/2018/wordml/cex" xmlns:w16cid="http://schemas.microsoft.com/office/word/2016/wordml/cid" xmlns:w16="http://schemas.microsoft.com/office/word/2018/wordml" xmlns:w16du="http://schemas.microsoft.com/office/word/2023/wordml/word16du" xmlns:w16sdtdh="http://schemas.microsoft.com/office/word/2020/wordml/sdtdatahash" xmlns:w16se="http://schemas.microsoft.com/office/word/2015/wordml/symex" xmlns:wpg="http://schemas.microsoft.com/office/word/2010/wordprocessingGroup" xmlns:wpi="http://schemas.microsoft.com/office/word/2010/wordprocessingInk" xmlns:wne="http://schemas.microsoft.com/office/word/2006/wordml" xmlns:wps="http://schemas.microsoft.com/office/word/2010/wordprocessingShape" mc:Ignorable="w14 w15 w16se w16cid w16 w16cex w16sdtdh wp14">
+<w:hdr xmlns:wpc="http://schemas.microsoft.com/office/word/2010/wordprocessingCanvas" xmlns:cx="http://schemas.microsoft.com/office/drawing/2014/chartex" xmlns:cx1="http://schemas.microsoft.com/office/drawing/2015/9/8/chartex" xmlns:cx2="http://schemas.microsoft.com/office/drawing/2015/10/21/chartex" xmlns:cx3="http://schemas.microsoft.com/office/drawing/2016/5/9/chartex" xmlns:cx4="http://schemas.microsoft.com/office/drawing/2016/5/10/chartex" xmlns:cx5="http://schemas.microsoft.com/office/drawing/2016/5/11/chartex" xmlns:cx6="http://schemas.microsoft.com/office/drawing/2016/5/12/chartex" xmlns:cx7="http://schemas.microsoft.com/office/drawing/2016/5/13/chartex" xmlns:cx8="http://schemas.microsoft.com/office/drawing/2016/5/14/chartex" xmlns:mc="http://schemas.openxmlformats.org/markup-compatibility/2006" xmlns:aink="http://schemas.microsoft.com/office/drawing/2016/ink" xmlns:am3d="http://schemas.microsoft.com/office/drawing/2017/model3d" xmlns:o="urn:schemas-microsoft-com:office:office" xmlns:r="http://schemas.openxmlformats.org/officeDocument/2006/relationships" xmlns:m="http://schemas.openxmlformats.org/officeDocument/2006/math" xmlns:v="urn:schemas-microsoft-com:vml" xmlns:wp14="http://schemas.microsoft.com/office/word/2010/wordprocessingDrawing" xmlns:wp="http://schemas.openxmlformats.org/drawingml/2006/wordprocessingDrawing" xmlns:w10="urn:schemas-microsoft-com:office:word" xmlns:w="http://schemas.openxmlformats.org/wordprocessingml/2006/main" xmlns:w14="http://schemas.microsoft.com/office/word/2010/wordml" xmlns:w15="http://schemas.microsoft.com/office/word/2012/wordml" xmlns:w16cex="http://schemas.microsoft.com/office/word/2018/wordml/cex" xmlns:w16cid="http://schemas.microsoft.com/office/word/2016/wordml/cid" xmlns:w16="http://schemas.microsoft.com/office/word/2018/wordml" xmlns:w16sdtdh="http://schemas.microsoft.com/office/word/2020/wordml/sdtdatahash" xmlns:w16se="http://schemas.microsoft.com/office/word/2015/wordml/symex" xmlns:wpg="http://schemas.microsoft.com/office/word/2010/wordprocessingGroup" xmlns:wpi="http://schemas.microsoft.com/office/word/2010/wordprocessingInk" xmlns:wne="http://schemas.microsoft.com/office/word/2006/wordml" xmlns:wps="http://schemas.microsoft.com/office/word/2010/wordprocessingShape" mc:Ignorable="w14 w15 w16se w16cid w16 w16cex w16sdtdh wp14">
   <w:p>
     <w:pPr>
       <w:pStyle w:val="Header"/>
@@ -21732,7 +23242,7 @@
 </file>
 
 <file path=word/numbering.xml><?xml version="1.0" encoding="utf-8"?>
-<w:numbering xmlns:wpc="http://schemas.microsoft.com/office/word/2010/wordprocessingCanvas" xmlns:cx="http://schemas.microsoft.com/office/drawing/2014/chartex" xmlns:cx1="http://schemas.microsoft.com/office/drawing/2015/9/8/chartex" xmlns:cx2="http://schemas.microsoft.com/office/drawing/2015/10/21/chartex" xmlns:cx3="http://schemas.microsoft.com/office/drawing/2016/5/9/chartex" xmlns:cx4="http://schemas.microsoft.com/office/drawing/2016/5/10/chartex" xmlns:cx5="http://schemas.microsoft.com/office/drawing/2016/5/11/chartex" xmlns:cx6="http://schemas.microsoft.com/office/drawing/2016/5/12/chartex" xmlns:cx7="http://schemas.microsoft.com/office/drawing/2016/5/13/chartex" xmlns:cx8="http://schemas.microsoft.com/office/drawing/2016/5/14/chartex" xmlns:mc="http://schemas.openxmlformats.org/markup-compatibility/2006" xmlns:aink="http://schemas.microsoft.com/office/drawing/2016/ink" xmlns:am3d="http://schemas.microsoft.com/office/drawing/2017/model3d" xmlns:o="urn:schemas-microsoft-com:office:office" xmlns:oel="http://schemas.microsoft.com/office/2019/extlst" xmlns:r="http://schemas.openxmlformats.org/officeDocument/2006/relationships" xmlns:m="http://schemas.openxmlformats.org/officeDocument/2006/math" xmlns:v="urn:schemas-microsoft-com:vml" xmlns:wp14="http://schemas.microsoft.com/office/word/2010/wordprocessingDrawing" xmlns:wp="http://schemas.openxmlformats.org/drawingml/2006/wordprocessingDrawing" xmlns:w10="urn:schemas-microsoft-com:office:word" xmlns:w="http://schemas.openxmlformats.org/wordprocessingml/2006/main" xmlns:w14="http://schemas.microsoft.com/office/word/2010/wordml" xmlns:w15="http://schemas.microsoft.com/office/word/2012/wordml" xmlns:w16cex="http://schemas.microsoft.com/office/word/2018/wordml/cex" xmlns:w16cid="http://schemas.microsoft.com/office/word/2016/wordml/cid" xmlns:w16="http://schemas.microsoft.com/office/word/2018/wordml" xmlns:w16du="http://schemas.microsoft.com/office/word/2023/wordml/word16du" xmlns:w16sdtdh="http://schemas.microsoft.com/office/word/2020/wordml/sdtdatahash" xmlns:w16se="http://schemas.microsoft.com/office/word/2015/wordml/symex" xmlns:wpg="http://schemas.microsoft.com/office/word/2010/wordprocessingGroup" xmlns:wpi="http://schemas.microsoft.com/office/word/2010/wordprocessingInk" xmlns:wne="http://schemas.microsoft.com/office/word/2006/wordml" xmlns:wps="http://schemas.microsoft.com/office/word/2010/wordprocessingShape" mc:Ignorable="w14 w15 w16se w16cid w16 w16cex w16sdtdh wp14">
+<w:numbering xmlns:wpc="http://schemas.microsoft.com/office/word/2010/wordprocessingCanvas" xmlns:cx="http://schemas.microsoft.com/office/drawing/2014/chartex" xmlns:cx1="http://schemas.microsoft.com/office/drawing/2015/9/8/chartex" xmlns:cx2="http://schemas.microsoft.com/office/drawing/2015/10/21/chartex" xmlns:cx3="http://schemas.microsoft.com/office/drawing/2016/5/9/chartex" xmlns:cx4="http://schemas.microsoft.com/office/drawing/2016/5/10/chartex" xmlns:cx5="http://schemas.microsoft.com/office/drawing/2016/5/11/chartex" xmlns:cx6="http://schemas.microsoft.com/office/drawing/2016/5/12/chartex" xmlns:cx7="http://schemas.microsoft.com/office/drawing/2016/5/13/chartex" xmlns:cx8="http://schemas.microsoft.com/office/drawing/2016/5/14/chartex" xmlns:mc="http://schemas.openxmlformats.org/markup-compatibility/2006" xmlns:aink="http://schemas.microsoft.com/office/drawing/2016/ink" xmlns:am3d="http://schemas.microsoft.com/office/drawing/2017/model3d" xmlns:o="urn:schemas-microsoft-com:office:office" xmlns:r="http://schemas.openxmlformats.org/officeDocument/2006/relationships" xmlns:m="http://schemas.openxmlformats.org/officeDocument/2006/math" xmlns:v="urn:schemas-microsoft-com:vml" xmlns:wp14="http://schemas.microsoft.com/office/word/2010/wordprocessingDrawing" xmlns:wp="http://schemas.openxmlformats.org/drawingml/2006/wordprocessingDrawing" xmlns:w10="urn:schemas-microsoft-com:office:word" xmlns:w="http://schemas.openxmlformats.org/wordprocessingml/2006/main" xmlns:w14="http://schemas.microsoft.com/office/word/2010/wordml" xmlns:w15="http://schemas.microsoft.com/office/word/2012/wordml" xmlns:w16cex="http://schemas.microsoft.com/office/word/2018/wordml/cex" xmlns:w16cid="http://schemas.microsoft.com/office/word/2016/wordml/cid" xmlns:w16="http://schemas.microsoft.com/office/word/2018/wordml" xmlns:w16sdtdh="http://schemas.microsoft.com/office/word/2020/wordml/sdtdatahash" xmlns:w16se="http://schemas.microsoft.com/office/word/2015/wordml/symex" xmlns:wpg="http://schemas.microsoft.com/office/word/2010/wordprocessingGroup" xmlns:wpi="http://schemas.microsoft.com/office/word/2010/wordprocessingInk" xmlns:wne="http://schemas.microsoft.com/office/word/2006/wordml" xmlns:wps="http://schemas.microsoft.com/office/word/2010/wordprocessingShape" mc:Ignorable="w14 w15 w16se w16cid w16 w16cex w16sdtdh wp14">
   <w:abstractNum w:abstractNumId="0" w15:restartNumberingAfterBreak="0">
     <w:nsid w:val="06121996"/>
     <w:multiLevelType w:val="hybridMultilevel"/>
@@ -24377,85 +25887,85 @@
       </w:pPr>
     </w:lvl>
   </w:abstractNum>
-  <w:num w:numId="1" w16cid:durableId="472529228">
+  <w:num w:numId="1">
     <w:abstractNumId w:val="7"/>
   </w:num>
-  <w:num w:numId="2" w16cid:durableId="2097631535">
+  <w:num w:numId="2">
     <w:abstractNumId w:val="9"/>
   </w:num>
-  <w:num w:numId="3" w16cid:durableId="585843623">
+  <w:num w:numId="3">
     <w:abstractNumId w:val="13"/>
   </w:num>
-  <w:num w:numId="4" w16cid:durableId="939989094">
+  <w:num w:numId="4">
     <w:abstractNumId w:val="22"/>
   </w:num>
-  <w:num w:numId="5" w16cid:durableId="1103839691">
+  <w:num w:numId="5">
     <w:abstractNumId w:val="5"/>
   </w:num>
-  <w:num w:numId="6" w16cid:durableId="626398356">
+  <w:num w:numId="6">
     <w:abstractNumId w:val="24"/>
   </w:num>
-  <w:num w:numId="7" w16cid:durableId="2115591971">
+  <w:num w:numId="7">
     <w:abstractNumId w:val="11"/>
   </w:num>
-  <w:num w:numId="8" w16cid:durableId="1657299309">
+  <w:num w:numId="8">
     <w:abstractNumId w:val="25"/>
   </w:num>
-  <w:num w:numId="9" w16cid:durableId="1977644392">
+  <w:num w:numId="9">
     <w:abstractNumId w:val="16"/>
   </w:num>
-  <w:num w:numId="10" w16cid:durableId="1645355858">
+  <w:num w:numId="10">
     <w:abstractNumId w:val="12"/>
   </w:num>
-  <w:num w:numId="11" w16cid:durableId="207769195">
+  <w:num w:numId="11">
     <w:abstractNumId w:val="19"/>
   </w:num>
-  <w:num w:numId="12" w16cid:durableId="258681542">
+  <w:num w:numId="12">
     <w:abstractNumId w:val="2"/>
   </w:num>
-  <w:num w:numId="13" w16cid:durableId="653342868">
+  <w:num w:numId="13">
     <w:abstractNumId w:val="14"/>
   </w:num>
-  <w:num w:numId="14" w16cid:durableId="1959793096">
+  <w:num w:numId="14">
     <w:abstractNumId w:val="0"/>
   </w:num>
-  <w:num w:numId="15" w16cid:durableId="1502701233">
+  <w:num w:numId="15">
     <w:abstractNumId w:val="23"/>
   </w:num>
-  <w:num w:numId="16" w16cid:durableId="402532964">
+  <w:num w:numId="16">
     <w:abstractNumId w:val="21"/>
   </w:num>
-  <w:num w:numId="17" w16cid:durableId="254284866">
+  <w:num w:numId="17">
     <w:abstractNumId w:val="8"/>
   </w:num>
-  <w:num w:numId="18" w16cid:durableId="12150029">
+  <w:num w:numId="18">
     <w:abstractNumId w:val="26"/>
   </w:num>
-  <w:num w:numId="19" w16cid:durableId="1159811041">
+  <w:num w:numId="19">
     <w:abstractNumId w:val="17"/>
   </w:num>
-  <w:num w:numId="20" w16cid:durableId="893152927">
+  <w:num w:numId="20">
     <w:abstractNumId w:val="3"/>
   </w:num>
-  <w:num w:numId="21" w16cid:durableId="1626810153">
+  <w:num w:numId="21">
     <w:abstractNumId w:val="15"/>
   </w:num>
-  <w:num w:numId="22" w16cid:durableId="372269778">
+  <w:num w:numId="22">
     <w:abstractNumId w:val="10"/>
   </w:num>
-  <w:num w:numId="23" w16cid:durableId="348290011">
+  <w:num w:numId="23">
     <w:abstractNumId w:val="1"/>
   </w:num>
-  <w:num w:numId="24" w16cid:durableId="93138016">
+  <w:num w:numId="24">
     <w:abstractNumId w:val="6"/>
   </w:num>
-  <w:num w:numId="25" w16cid:durableId="1529636434">
+  <w:num w:numId="25">
     <w:abstractNumId w:val="18"/>
   </w:num>
-  <w:num w:numId="26" w16cid:durableId="399446145">
+  <w:num w:numId="26">
     <w:abstractNumId w:val="4"/>
   </w:num>
-  <w:num w:numId="27" w16cid:durableId="1512717863">
+  <w:num w:numId="27">
     <w:abstractNumId w:val="20"/>
   </w:num>
 </w:numbering>

</xml_diff>